<commit_message>
Arreglados unos fallos en el documento
</commit_message>
<xml_diff>
--- a/docs/Planificacion/Planificacion - Iteracion 3/PlanDeProyectoV3.7.docx
+++ b/docs/Planificacion/Planificacion - Iteracion 3/PlanDeProyectoV3.7.docx
@@ -1,6 +1,6 @@
 
 <file path=word/document.xml><?xml version="1.0" encoding="utf-8"?>
-<w:document xmlns:wpc="http://schemas.microsoft.com/office/word/2010/wordprocessingCanvas" xmlns:mc="http://schemas.openxmlformats.org/markup-compatibility/2006" xmlns:o="urn:schemas-microsoft-com:office:office" xmlns:r="http://schemas.openxmlformats.org/officeDocument/2006/relationships" xmlns:m="http://schemas.openxmlformats.org/officeDocument/2006/math" xmlns:v="urn:schemas-microsoft-com:vml" xmlns:wp14="http://schemas.microsoft.com/office/word/2010/wordprocessingDrawing" xmlns:wp="http://schemas.openxmlformats.org/drawingml/2006/wordprocessingDrawing" xmlns:w10="urn:schemas-microsoft-com:office:word" xmlns:w="http://schemas.openxmlformats.org/wordprocessingml/2006/main" xmlns:w14="http://schemas.microsoft.com/office/word/2010/wordml" xmlns:wpg="http://schemas.microsoft.com/office/word/2010/wordprocessingGroup" xmlns:wpi="http://schemas.microsoft.com/office/word/2010/wordprocessingInk" xmlns:wne="http://schemas.microsoft.com/office/word/2006/wordml" xmlns:wps="http://schemas.microsoft.com/office/word/2010/wordprocessingShape" mc:Ignorable="w14 wp14">
+<w:document xmlns:wpc="http://schemas.microsoft.com/office/word/2010/wordprocessingCanvas" xmlns:mc="http://schemas.openxmlformats.org/markup-compatibility/2006" xmlns:o="urn:schemas-microsoft-com:office:office" xmlns:r="http://schemas.openxmlformats.org/officeDocument/2006/relationships" xmlns:m="http://schemas.openxmlformats.org/officeDocument/2006/math" xmlns:v="urn:schemas-microsoft-com:vml" xmlns:wp14="http://schemas.microsoft.com/office/word/2010/wordprocessingDrawing" xmlns:wp="http://schemas.openxmlformats.org/drawingml/2006/wordprocessingDrawing" xmlns:w10="urn:schemas-microsoft-com:office:word" xmlns:w="http://schemas.openxmlformats.org/wordprocessingml/2006/main" xmlns:w14="http://schemas.microsoft.com/office/word/2010/wordml" xmlns:w15="http://schemas.microsoft.com/office/word/2012/wordml" xmlns:wpg="http://schemas.microsoft.com/office/word/2010/wordprocessingGroup" xmlns:wpi="http://schemas.microsoft.com/office/word/2010/wordprocessingInk" xmlns:wne="http://schemas.microsoft.com/office/word/2006/wordml" xmlns:wps="http://schemas.microsoft.com/office/word/2010/wordprocessingShape" mc:Ignorable="w14 w15 wp14">
   <w:background w:color="FFFFFF"/>
   <w:body>
     <w:sdt>
@@ -34,9 +34,10 @@
             <w:rPr>
               <w:noProof/>
               <w:color w:val="5B9BD5" w:themeColor="accent1"/>
+              <w:lang w:val="es-ES_tradnl" w:eastAsia="es-ES_tradnl"/>
             </w:rPr>
             <w:drawing>
-              <wp:inline distT="0" distB="0" distL="0" distR="0">
+              <wp:inline distT="0" distB="0" distL="0" distR="0" wp14:anchorId="60A51FDB" wp14:editId="39C410F1">
                 <wp:extent cx="1417320" cy="750898"/>
                 <wp:effectExtent l="0" t="0" r="0" b="0"/>
                 <wp:docPr id="143" name="Imagen 143"/>
@@ -51,7 +52,7 @@
                         <pic:cNvPicPr/>
                       </pic:nvPicPr>
                       <pic:blipFill>
-                        <a:blip r:embed="rId10" cstate="print">
+                        <a:blip r:embed="rId9" cstate="print">
                           <a:duotone>
                             <a:schemeClr val="accent1">
                               <a:shade val="45000"/>
@@ -157,7 +158,7 @@
               <w:sz w:val="28"/>
               <w:szCs w:val="28"/>
             </w:rPr>
-            <w:t>Moisés Gautier Gómez</w:t>
+            <w:t>Alexander Moreno Borrego</w:t>
           </w:r>
         </w:p>
         <w:p>
@@ -176,7 +177,7 @@
               <w:sz w:val="28"/>
               <w:szCs w:val="28"/>
             </w:rPr>
-            <w:t>Francisco Javier Gómez del Olmo</w:t>
+            <w:t>Carlos Jesus Fernandez Basso</w:t>
           </w:r>
         </w:p>
         <w:p>
@@ -195,7 +196,7 @@
               <w:sz w:val="28"/>
               <w:szCs w:val="28"/>
             </w:rPr>
-            <w:t>Julio Ros Martínez</w:t>
+            <w:t>Francisco Santolalla Quiñonero</w:t>
           </w:r>
         </w:p>
         <w:p>
@@ -221,11 +222,12 @@
           <w:r>
             <w:rPr>
               <w:noProof/>
+              <w:lang w:val="es-ES_tradnl" w:eastAsia="es-ES_tradnl"/>
             </w:rPr>
             <mc:AlternateContent>
               <mc:Choice Requires="wps">
                 <w:drawing>
-                  <wp:anchor distT="0" distB="0" distL="114300" distR="114300" simplePos="0" relativeHeight="251659264" behindDoc="0" locked="0" layoutInCell="1" allowOverlap="1">
+                  <wp:anchor distT="0" distB="0" distL="114300" distR="114300" simplePos="0" relativeHeight="251658752" behindDoc="0" locked="0" layoutInCell="1" allowOverlap="1" wp14:anchorId="31CAB51C" wp14:editId="4892B88E">
                     <wp:simplePos x="0" y="0"/>
                     <wp:positionH relativeFrom="margin">
                       <wp:align>center</wp:align>
@@ -297,7 +299,7 @@
                                   <w:tag w:val=""/>
                                   <w:id w:val="1722706238"/>
                                   <w:dataBinding w:prefixMappings="xmlns:ns0='http://schemas.microsoft.com/office/2006/coverPageProps' " w:xpath="/ns0:CoverPageProperties[1]/ns0:PublishDate[1]" w:storeItemID="{55AF091B-3C7A-41E3-B477-F2FDAA23CFDA}"/>
-                                  <w:date w:fullDate="2013-05-03T00:00:00Z">
+                                  <w:date>
                                     <w:dateFormat w:val="d 'de' MMMM 'de' yyyy"/>
                                     <w:lid w:val="es-ES"/>
                                     <w:storeMappedDataAs w:val="dateTime"/>
@@ -318,6 +320,15 @@
                                         <w:szCs w:val="28"/>
                                       </w:rPr>
                                     </w:pPr>
+                                    <w:r>
+                                      <w:rPr>
+                                        <w:caps/>
+                                        <w:color w:val="5B9BD5" w:themeColor="accent1"/>
+                                        <w:sz w:val="28"/>
+                                        <w:szCs w:val="28"/>
+                                      </w:rPr>
+                                      <w:t>1</w:t>
+                                    </w:r>
                                     <w:r>
                                       <w:rPr>
                                         <w:caps/>
@@ -382,11 +393,11 @@
               </mc:Choice>
               <mc:Fallback>
                 <w:pict>
-                  <v:shapetype id="_x0000_t202" coordsize="21600,21600" o:spt="202" path="m,l,21600r21600,l21600,xe">
+                  <v:shapetype w14:anchorId="31CAB51C" id="_x0000_t202" coordsize="21600,21600" o:spt="202" path="m,l,21600r21600,l21600,xe">
                     <v:stroke joinstyle="miter"/>
                     <v:path gradientshapeok="t" o:connecttype="rect"/>
                   </v:shapetype>
-                  <v:shape id="Cuadro de texto 142" o:spid="_x0000_s1026" type="#_x0000_t202" style="position:absolute;left:0;text-align:left;margin-left:0;margin-top:0;width:468pt;height:32.5pt;z-index:251659264;visibility:visible;mso-wrap-style:square;mso-width-percent:1000;mso-height-percent:0;mso-top-percent:850;mso-wrap-distance-left:9pt;mso-wrap-distance-top:0;mso-wrap-distance-right:9pt;mso-wrap-distance-bottom:0;mso-position-horizontal:center;mso-position-horizontal-relative:margin;mso-position-vertical-relative:page;mso-width-percent:1000;mso-height-percent:0;mso-top-percent:850;mso-width-relative:margin;mso-height-relative:margin;v-text-anchor:bottom" o:gfxdata="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" filled="f" stroked="f" strokeweight=".5pt">
+                  <v:shape id="Cuadro de texto 142" o:spid="_x0000_s1026" type="#_x0000_t202" style="position:absolute;left:0;text-align:left;margin-left:0;margin-top:0;width:468pt;height:32.5pt;z-index:251658752;visibility:visible;mso-wrap-style:square;mso-width-percent:1000;mso-height-percent:0;mso-top-percent:850;mso-wrap-distance-left:9pt;mso-wrap-distance-top:0;mso-wrap-distance-right:9pt;mso-wrap-distance-bottom:0;mso-position-horizontal:center;mso-position-horizontal-relative:margin;mso-position-vertical-relative:page;mso-width-percent:1000;mso-height-percent:0;mso-top-percent:850;mso-width-relative:margin;mso-height-relative:margin;v-text-anchor:bottom" o:gfxdata="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" filled="f" stroked="f" strokeweight=".5pt">
                     <v:path arrowok="t"/>
                     <v:textbox style="mso-fit-shape-to-text:t" inset="0,0,0,0">
                       <w:txbxContent>
@@ -402,7 +413,7 @@
                             <w:tag w:val=""/>
                             <w:id w:val="1722706238"/>
                             <w:dataBinding w:prefixMappings="xmlns:ns0='http://schemas.microsoft.com/office/2006/coverPageProps' " w:xpath="/ns0:CoverPageProperties[1]/ns0:PublishDate[1]" w:storeItemID="{55AF091B-3C7A-41E3-B477-F2FDAA23CFDA}"/>
-                            <w:date w:fullDate="2013-05-03T00:00:00Z">
+                            <w:date>
                               <w:dateFormat w:val="d 'de' MMMM 'de' yyyy"/>
                               <w:lid w:val="es-ES"/>
                               <w:storeMappedDataAs w:val="dateTime"/>
@@ -423,6 +434,15 @@
                                   <w:szCs w:val="28"/>
                                 </w:rPr>
                               </w:pPr>
+                              <w:r>
+                                <w:rPr>
+                                  <w:caps/>
+                                  <w:color w:val="5B9BD5" w:themeColor="accent1"/>
+                                  <w:sz w:val="28"/>
+                                  <w:szCs w:val="28"/>
+                                </w:rPr>
+                                <w:t>1</w:t>
+                              </w:r>
                               <w:r>
                                 <w:rPr>
                                   <w:caps/>
@@ -477,9 +497,10 @@
             <w:rPr>
               <w:noProof/>
               <w:color w:val="5B9BD5" w:themeColor="accent1"/>
+              <w:lang w:val="es-ES_tradnl" w:eastAsia="es-ES_tradnl"/>
             </w:rPr>
             <w:drawing>
-              <wp:inline distT="0" distB="0" distL="0" distR="0">
+              <wp:inline distT="0" distB="0" distL="0" distR="0" wp14:anchorId="3FBF0111" wp14:editId="1D98CF15">
                 <wp:extent cx="758952" cy="478932"/>
                 <wp:effectExtent l="0" t="0" r="3175" b="0"/>
                 <wp:docPr id="144" name="Imagen 144"/>
@@ -494,7 +515,7 @@
                         <pic:cNvPicPr/>
                       </pic:nvPicPr>
                       <pic:blipFill>
-                        <a:blip r:embed="rId11" cstate="print">
+                        <a:blip r:embed="rId10" cstate="print">
                           <a:duotone>
                             <a:schemeClr val="accent1">
                               <a:shade val="45000"/>
@@ -1548,7 +1569,15 @@
               <w:jc w:val="center"/>
             </w:pPr>
             <w:r>
-              <w:t>Planificación temporal iteración 2 – Primera aproximación</w:t>
+              <w:t>Planificación temporal iteración</w:t>
+            </w:r>
+            <w:r>
+              <w:t xml:space="preserve"> 3</w:t>
+            </w:r>
+            <w:bookmarkStart w:id="1" w:name="_GoBack"/>
+            <w:bookmarkEnd w:id="1"/>
+            <w:r>
+              <w:t xml:space="preserve"> – Primera aproximación</w:t>
             </w:r>
           </w:p>
         </w:tc>
@@ -1572,7 +1601,7 @@
           <w:sz w:val="24"/>
         </w:rPr>
       </w:pPr>
-      <w:bookmarkStart w:id="1" w:name="_Toc353214609"/>
+      <w:bookmarkStart w:id="2" w:name="_Toc353214609"/>
       <w:r>
         <w:rPr>
           <w:b/>
@@ -1587,7 +1616,7 @@
         </w:rPr>
         <w:t>bjetivos del problema</w:t>
       </w:r>
-      <w:bookmarkEnd w:id="1"/>
+      <w:bookmarkEnd w:id="2"/>
     </w:p>
     <w:p>
       <w:pPr>
@@ -1661,15 +1690,7 @@
     </w:p>
     <w:p>
       <w:r>
-        <w:t xml:space="preserve">También será importante saber si ha estado en otro club o equipo anteriormente así como la talla del alumno para poder proporcionar la </w:t>
-      </w:r>
-      <w:proofErr w:type="spellStart"/>
-      <w:r>
-        <w:t>equipación</w:t>
-      </w:r>
-      <w:proofErr w:type="spellEnd"/>
-      <w:r>
-        <w:t xml:space="preserve"> adecuada.</w:t>
+        <w:t>También será importante saber si ha estado en otro club o equipo anteriormente así como la talla del alumno para poder proporcionar la equipación adecuada.</w:t>
       </w:r>
     </w:p>
     <w:p/>
@@ -1724,15 +1745,7 @@
         <w:t>benjamín (9-10 años), alevín (11-12 años), infantil (13-14 años), cadete (15-16 años), junior (17-18 años)</w:t>
       </w:r>
       <w:r>
-        <w:t xml:space="preserve">, siendo las categorías benjamín y alevín de </w:t>
-      </w:r>
-      <w:proofErr w:type="spellStart"/>
-      <w:r>
-        <w:t>minibasket</w:t>
-      </w:r>
-      <w:proofErr w:type="spellEnd"/>
-      <w:r>
-        <w:t>. Además, se hará distinción de categorías masculinas y femeninas, salvo en la categoría benjamín que podrá ser mixta. También se podrán crear varios equipos en cada categoría si el número de alumnos lo permite, no habiendo límite para el número de equipos.</w:t>
+        <w:t>, siendo las categorías benjamín y alevín de minibasket. Además, se hará distinción de categorías masculinas y femeninas, salvo en la categoría benjamín que podrá ser mixta. También se podrán crear varios equipos en cada categoría si el número de alumnos lo permite, no habiendo límite para el número de equipos.</w:t>
       </w:r>
     </w:p>
     <w:p>
@@ -1776,39 +1789,7 @@
     <w:p/>
     <w:p>
       <w:r>
-        <w:t xml:space="preserve">Hay pistas de entrenamiento disponibles tanto exteriores como cubiertas, teniendo disponibles 8 pistas de </w:t>
-      </w:r>
-      <w:proofErr w:type="spellStart"/>
-      <w:r>
-        <w:t>minibasket</w:t>
-      </w:r>
-      <w:proofErr w:type="spellEnd"/>
-      <w:r>
-        <w:t xml:space="preserve"> y 8 pistas de </w:t>
-      </w:r>
-      <w:proofErr w:type="spellStart"/>
-      <w:r>
-        <w:t>basket</w:t>
-      </w:r>
-      <w:proofErr w:type="spellEnd"/>
-      <w:r>
-        <w:t xml:space="preserve"> exteriores, y 5 pistas de </w:t>
-      </w:r>
-      <w:proofErr w:type="spellStart"/>
-      <w:r>
-        <w:t>minibasket</w:t>
-      </w:r>
-      <w:proofErr w:type="spellEnd"/>
-      <w:r>
-        <w:t xml:space="preserve"> y 4 pistas de </w:t>
-      </w:r>
-      <w:proofErr w:type="spellStart"/>
-      <w:r>
-        <w:t>basket</w:t>
-      </w:r>
-      <w:proofErr w:type="spellEnd"/>
-      <w:r>
-        <w:t xml:space="preserve"> cubiertas.</w:t>
+        <w:t>Hay pistas de entrenamiento disponibles tanto exteriores como cubiertas, teniendo disponibles 8 pistas de minibasket y 8 pistas de basket exteriores, y 5 pistas de minibasket y 4 pistas de basket cubiertas.</w:t>
       </w:r>
     </w:p>
     <w:p/>
@@ -1898,7 +1879,7 @@
           <w:sz w:val="24"/>
         </w:rPr>
       </w:pPr>
-      <w:bookmarkStart w:id="2" w:name="_Toc353214610"/>
+      <w:bookmarkStart w:id="3" w:name="_Toc353214610"/>
       <w:r>
         <w:rPr>
           <w:b/>
@@ -1907,7 +1888,7 @@
         <w:lastRenderedPageBreak/>
         <w:t>Recursos</w:t>
       </w:r>
-      <w:bookmarkEnd w:id="2"/>
+      <w:bookmarkEnd w:id="3"/>
     </w:p>
     <w:p/>
     <w:p>
@@ -1917,14 +1898,14 @@
           <w:sz w:val="24"/>
         </w:rPr>
       </w:pPr>
-      <w:bookmarkStart w:id="3" w:name="_Toc353214611"/>
+      <w:bookmarkStart w:id="4" w:name="_Toc353214611"/>
       <w:r>
         <w:t>2.1 P</w:t>
       </w:r>
       <w:r>
         <w:t>ersonal</w:t>
       </w:r>
-      <w:bookmarkEnd w:id="3"/>
+      <w:bookmarkEnd w:id="4"/>
     </w:p>
     <w:p/>
     <w:p>
@@ -1937,12 +1918,7 @@
     </w:p>
     <w:p>
       <w:r>
-        <w:t>Moisés Gautier</w:t>
-      </w:r>
-      <w:bookmarkStart w:id="4" w:name="_GoBack"/>
-      <w:bookmarkEnd w:id="4"/>
-      <w:r>
-        <w:t xml:space="preserve"> Gómez</w:t>
+        <w:t>Moisés Gautier Gómez</w:t>
       </w:r>
     </w:p>
     <w:p>
@@ -1966,15 +1942,7 @@
     </w:p>
     <w:p>
       <w:r>
-        <w:t xml:space="preserve">Francisco </w:t>
-      </w:r>
-      <w:proofErr w:type="spellStart"/>
-      <w:r>
-        <w:t>Santolalla</w:t>
-      </w:r>
-      <w:proofErr w:type="spellEnd"/>
-      <w:r>
-        <w:t xml:space="preserve"> Quiñonero</w:t>
+        <w:t>Francisco Santolalla Quiñonero</w:t>
       </w:r>
     </w:p>
     <w:p>
@@ -2063,94 +2031,43 @@
     </w:p>
     <w:p>
       <w:r>
-        <w:t xml:space="preserve">Base de datos: </w:t>
-      </w:r>
-      <w:proofErr w:type="spellStart"/>
-      <w:r>
-        <w:t>MySQL</w:t>
-      </w:r>
-      <w:proofErr w:type="spellEnd"/>
-    </w:p>
-    <w:p>
-      <w:r>
-        <w:t xml:space="preserve">Entorno de desarrollo: </w:t>
-      </w:r>
-      <w:proofErr w:type="spellStart"/>
-      <w:r>
-        <w:t>NetBeans</w:t>
-      </w:r>
-      <w:proofErr w:type="spellEnd"/>
-    </w:p>
-    <w:p>
-      <w:r>
-        <w:t xml:space="preserve">Sistema de generación de documentación de código: </w:t>
-      </w:r>
-      <w:proofErr w:type="spellStart"/>
-      <w:r>
-        <w:t>Javadoc</w:t>
-      </w:r>
-      <w:proofErr w:type="spellEnd"/>
-    </w:p>
-    <w:p>
-      <w:r>
-        <w:t xml:space="preserve">Herramienta para el diseño de diagramas UML: Enterprise </w:t>
-      </w:r>
-      <w:proofErr w:type="spellStart"/>
-      <w:r>
-        <w:t>Architect</w:t>
-      </w:r>
-      <w:proofErr w:type="spellEnd"/>
-    </w:p>
-    <w:p>
-      <w:r>
-        <w:t xml:space="preserve">Herramienta de planificación de proyectos: </w:t>
-      </w:r>
-      <w:proofErr w:type="spellStart"/>
-      <w:r>
-        <w:t>Ganttproject</w:t>
-      </w:r>
-      <w:proofErr w:type="spellEnd"/>
-    </w:p>
-    <w:p>
-      <w:r>
-        <w:t xml:space="preserve">Herramienta para el </w:t>
-      </w:r>
-      <w:proofErr w:type="spellStart"/>
-      <w:r>
-        <w:t>prototipado</w:t>
-      </w:r>
-      <w:proofErr w:type="spellEnd"/>
-      <w:r>
-        <w:t xml:space="preserve"> de la aplicación: GUI </w:t>
-      </w:r>
-      <w:proofErr w:type="spellStart"/>
-      <w:r>
-        <w:t>Design</w:t>
-      </w:r>
-      <w:proofErr w:type="spellEnd"/>
-      <w:r>
-        <w:t xml:space="preserve"> Studio</w:t>
-      </w:r>
-    </w:p>
-    <w:p>
-      <w:r>
-        <w:t xml:space="preserve">Repositorio: </w:t>
-      </w:r>
-      <w:proofErr w:type="spellStart"/>
-      <w:r>
-        <w:t>GitHub</w:t>
-      </w:r>
-      <w:proofErr w:type="spellEnd"/>
-    </w:p>
-    <w:p>
-      <w:r>
-        <w:t xml:space="preserve">Comunicación interna del equipo: Google </w:t>
-      </w:r>
-      <w:proofErr w:type="spellStart"/>
-      <w:r>
-        <w:t>Groups</w:t>
-      </w:r>
-      <w:proofErr w:type="spellEnd"/>
+        <w:t>Base de datos: MySQL</w:t>
+      </w:r>
+    </w:p>
+    <w:p>
+      <w:r>
+        <w:t>Entorno de desarrollo: NetBeans</w:t>
+      </w:r>
+    </w:p>
+    <w:p>
+      <w:r>
+        <w:t>Sistema de generación de documentación de código: Javadoc</w:t>
+      </w:r>
+    </w:p>
+    <w:p>
+      <w:r>
+        <w:t>Herramienta para el diseño de diagramas UML: Enterprise Architect</w:t>
+      </w:r>
+    </w:p>
+    <w:p>
+      <w:r>
+        <w:t>Herramienta de planificación de proyectos: Ganttproject</w:t>
+      </w:r>
+    </w:p>
+    <w:p>
+      <w:r>
+        <w:t>Herramienta para el prototipado de la aplicación: GUI Design Studio</w:t>
+      </w:r>
+    </w:p>
+    <w:p>
+      <w:r>
+        <w:t>Repositorio: GitHub</w:t>
+      </w:r>
+    </w:p>
+    <w:p>
+      <w:r>
+        <w:t>Comunicación interna del equipo: Google Groups</w:t>
+      </w:r>
     </w:p>
     <w:p/>
     <w:p>
@@ -2356,15 +2273,7 @@
         <w:t xml:space="preserve"> </w:t>
       </w:r>
       <w:r>
-        <w:t xml:space="preserve">equipo formado Francisco </w:t>
-      </w:r>
-      <w:proofErr w:type="spellStart"/>
-      <w:r>
-        <w:t>Santolalla</w:t>
-      </w:r>
-      <w:proofErr w:type="spellEnd"/>
-      <w:r>
-        <w:t xml:space="preserve"> Quiñonero, Carlos Jesús Fernández Basso y Alexander Moreno Borrego.</w:t>
+        <w:t>equipo formado Francisco Santolalla Quiñonero, Carlos Jesús Fernández Basso y Alexander Moreno Borrego.</w:t>
       </w:r>
     </w:p>
     <w:p>
@@ -2406,15 +2315,7 @@
         <w:ind w:hanging="359"/>
       </w:pPr>
       <w:r>
-        <w:t>Creación de la red de tareas (</w:t>
-      </w:r>
-      <w:proofErr w:type="spellStart"/>
-      <w:r>
-        <w:t>Pert</w:t>
-      </w:r>
-      <w:proofErr w:type="spellEnd"/>
-      <w:r>
-        <w:t>).</w:t>
+        <w:t>Creación de la red de tareas (Pert).</w:t>
       </w:r>
     </w:p>
     <w:p>
@@ -2438,15 +2339,7 @@
         <w:ind w:hanging="359"/>
       </w:pPr>
       <w:r>
-        <w:t xml:space="preserve">Generar documentación (revisiones, entregas, </w:t>
-      </w:r>
-      <w:proofErr w:type="spellStart"/>
-      <w:r>
-        <w:t>etc</w:t>
-      </w:r>
-      <w:proofErr w:type="spellEnd"/>
-      <w:r>
-        <w:t>).</w:t>
+        <w:t>Generar documentación (revisiones, entregas, etc).</w:t>
       </w:r>
     </w:p>
     <w:p>
@@ -3186,7 +3079,7 @@
     <w:p/>
     <w:p/>
     <w:sectPr>
-      <w:footerReference w:type="default" r:id="rId12"/>
+      <w:footerReference w:type="default" r:id="rId11"/>
       <w:pgSz w:w="12240" w:h="15840"/>
       <w:pgMar w:top="1440" w:right="1440" w:bottom="1440" w:left="1440" w:header="720" w:footer="720" w:gutter="0"/>
       <w:pgNumType w:start="0"/>
@@ -3199,7 +3092,7 @@
 </file>
 
 <file path=word/endnotes.xml><?xml version="1.0" encoding="utf-8"?>
-<w:endnotes xmlns:wpc="http://schemas.microsoft.com/office/word/2010/wordprocessingCanvas" xmlns:mc="http://schemas.openxmlformats.org/markup-compatibility/2006" xmlns:o="urn:schemas-microsoft-com:office:office" xmlns:r="http://schemas.openxmlformats.org/officeDocument/2006/relationships" xmlns:m="http://schemas.openxmlformats.org/officeDocument/2006/math" xmlns:v="urn:schemas-microsoft-com:vml" xmlns:wp14="http://schemas.microsoft.com/office/word/2010/wordprocessingDrawing" xmlns:wp="http://schemas.openxmlformats.org/drawingml/2006/wordprocessingDrawing" xmlns:w10="urn:schemas-microsoft-com:office:word" xmlns:w="http://schemas.openxmlformats.org/wordprocessingml/2006/main" xmlns:w14="http://schemas.microsoft.com/office/word/2010/wordml" xmlns:wpg="http://schemas.microsoft.com/office/word/2010/wordprocessingGroup" xmlns:wpi="http://schemas.microsoft.com/office/word/2010/wordprocessingInk" xmlns:wne="http://schemas.microsoft.com/office/word/2006/wordml" xmlns:wps="http://schemas.microsoft.com/office/word/2010/wordprocessingShape" mc:Ignorable="w14 wp14">
+<w:endnotes xmlns:wpc="http://schemas.microsoft.com/office/word/2010/wordprocessingCanvas" xmlns:mc="http://schemas.openxmlformats.org/markup-compatibility/2006" xmlns:o="urn:schemas-microsoft-com:office:office" xmlns:r="http://schemas.openxmlformats.org/officeDocument/2006/relationships" xmlns:m="http://schemas.openxmlformats.org/officeDocument/2006/math" xmlns:v="urn:schemas-microsoft-com:vml" xmlns:wp14="http://schemas.microsoft.com/office/word/2010/wordprocessingDrawing" xmlns:wp="http://schemas.openxmlformats.org/drawingml/2006/wordprocessingDrawing" xmlns:w10="urn:schemas-microsoft-com:office:word" xmlns:w="http://schemas.openxmlformats.org/wordprocessingml/2006/main" xmlns:w14="http://schemas.microsoft.com/office/word/2010/wordml" xmlns:w15="http://schemas.microsoft.com/office/word/2012/wordml" xmlns:wpg="http://schemas.microsoft.com/office/word/2010/wordprocessingGroup" xmlns:wpi="http://schemas.microsoft.com/office/word/2010/wordprocessingInk" xmlns:wne="http://schemas.microsoft.com/office/word/2006/wordml" xmlns:wps="http://schemas.microsoft.com/office/word/2010/wordprocessingShape" mc:Ignorable="w14 w15 wp14">
   <w:endnote w:type="separator" w:id="-1">
     <w:p>
       <w:pPr>
@@ -3224,7 +3117,7 @@
 </file>
 
 <file path=word/footer1.xml><?xml version="1.0" encoding="utf-8"?>
-<w:ftr xmlns:wpc="http://schemas.microsoft.com/office/word/2010/wordprocessingCanvas" xmlns:mc="http://schemas.openxmlformats.org/markup-compatibility/2006" xmlns:o="urn:schemas-microsoft-com:office:office" xmlns:r="http://schemas.openxmlformats.org/officeDocument/2006/relationships" xmlns:m="http://schemas.openxmlformats.org/officeDocument/2006/math" xmlns:v="urn:schemas-microsoft-com:vml" xmlns:wp14="http://schemas.microsoft.com/office/word/2010/wordprocessingDrawing" xmlns:wp="http://schemas.openxmlformats.org/drawingml/2006/wordprocessingDrawing" xmlns:w10="urn:schemas-microsoft-com:office:word" xmlns:w="http://schemas.openxmlformats.org/wordprocessingml/2006/main" xmlns:w14="http://schemas.microsoft.com/office/word/2010/wordml" xmlns:wpg="http://schemas.microsoft.com/office/word/2010/wordprocessingGroup" xmlns:wpi="http://schemas.microsoft.com/office/word/2010/wordprocessingInk" xmlns:wne="http://schemas.microsoft.com/office/word/2006/wordml" xmlns:wps="http://schemas.microsoft.com/office/word/2010/wordprocessingShape" mc:Ignorable="w14 wp14">
+<w:ftr xmlns:wpc="http://schemas.microsoft.com/office/word/2010/wordprocessingCanvas" xmlns:mc="http://schemas.openxmlformats.org/markup-compatibility/2006" xmlns:o="urn:schemas-microsoft-com:office:office" xmlns:r="http://schemas.openxmlformats.org/officeDocument/2006/relationships" xmlns:m="http://schemas.openxmlformats.org/officeDocument/2006/math" xmlns:v="urn:schemas-microsoft-com:vml" xmlns:wp14="http://schemas.microsoft.com/office/word/2010/wordprocessingDrawing" xmlns:wp="http://schemas.openxmlformats.org/drawingml/2006/wordprocessingDrawing" xmlns:w10="urn:schemas-microsoft-com:office:word" xmlns:w="http://schemas.openxmlformats.org/wordprocessingml/2006/main" xmlns:w14="http://schemas.microsoft.com/office/word/2010/wordml" xmlns:w15="http://schemas.microsoft.com/office/word/2012/wordml" xmlns:wpg="http://schemas.microsoft.com/office/word/2010/wordprocessingGroup" xmlns:wpi="http://schemas.microsoft.com/office/word/2010/wordprocessingInk" xmlns:wne="http://schemas.microsoft.com/office/word/2006/wordml" xmlns:wps="http://schemas.microsoft.com/office/word/2010/wordprocessingShape" mc:Ignorable="w14 w15 wp14">
   <w:sdt>
     <w:sdtPr>
       <w:id w:val="-1100099670"/>
@@ -3253,7 +3146,7 @@
           <w:rPr>
             <w:noProof/>
           </w:rPr>
-          <w:t>6</w:t>
+          <w:t>10</w:t>
         </w:r>
         <w:r>
           <w:fldChar w:fldCharType="end"/>
@@ -3270,7 +3163,7 @@
 </file>
 
 <file path=word/footnotes.xml><?xml version="1.0" encoding="utf-8"?>
-<w:footnotes xmlns:wpc="http://schemas.microsoft.com/office/word/2010/wordprocessingCanvas" xmlns:mc="http://schemas.openxmlformats.org/markup-compatibility/2006" xmlns:o="urn:schemas-microsoft-com:office:office" xmlns:r="http://schemas.openxmlformats.org/officeDocument/2006/relationships" xmlns:m="http://schemas.openxmlformats.org/officeDocument/2006/math" xmlns:v="urn:schemas-microsoft-com:vml" xmlns:wp14="http://schemas.microsoft.com/office/word/2010/wordprocessingDrawing" xmlns:wp="http://schemas.openxmlformats.org/drawingml/2006/wordprocessingDrawing" xmlns:w10="urn:schemas-microsoft-com:office:word" xmlns:w="http://schemas.openxmlformats.org/wordprocessingml/2006/main" xmlns:w14="http://schemas.microsoft.com/office/word/2010/wordml" xmlns:wpg="http://schemas.microsoft.com/office/word/2010/wordprocessingGroup" xmlns:wpi="http://schemas.microsoft.com/office/word/2010/wordprocessingInk" xmlns:wne="http://schemas.microsoft.com/office/word/2006/wordml" xmlns:wps="http://schemas.microsoft.com/office/word/2010/wordprocessingShape" mc:Ignorable="w14 wp14">
+<w:footnotes xmlns:wpc="http://schemas.microsoft.com/office/word/2010/wordprocessingCanvas" xmlns:mc="http://schemas.openxmlformats.org/markup-compatibility/2006" xmlns:o="urn:schemas-microsoft-com:office:office" xmlns:r="http://schemas.openxmlformats.org/officeDocument/2006/relationships" xmlns:m="http://schemas.openxmlformats.org/officeDocument/2006/math" xmlns:v="urn:schemas-microsoft-com:vml" xmlns:wp14="http://schemas.microsoft.com/office/word/2010/wordprocessingDrawing" xmlns:wp="http://schemas.openxmlformats.org/drawingml/2006/wordprocessingDrawing" xmlns:w10="urn:schemas-microsoft-com:office:word" xmlns:w="http://schemas.openxmlformats.org/wordprocessingml/2006/main" xmlns:w14="http://schemas.microsoft.com/office/word/2010/wordml" xmlns:w15="http://schemas.microsoft.com/office/word/2012/wordml" xmlns:wpg="http://schemas.microsoft.com/office/word/2010/wordprocessingGroup" xmlns:wpi="http://schemas.microsoft.com/office/word/2010/wordprocessingInk" xmlns:wne="http://schemas.microsoft.com/office/word/2006/wordml" xmlns:wps="http://schemas.microsoft.com/office/word/2010/wordprocessingShape" mc:Ignorable="w14 w15 wp14">
   <w:footnote w:type="separator" w:id="-1">
     <w:p>
       <w:pPr>
@@ -3295,7 +3188,7 @@
 </file>
 
 <file path=word/numbering.xml><?xml version="1.0" encoding="utf-8"?>
-<w:numbering xmlns:wpc="http://schemas.microsoft.com/office/word/2010/wordprocessingCanvas" xmlns:mc="http://schemas.openxmlformats.org/markup-compatibility/2006" xmlns:o="urn:schemas-microsoft-com:office:office" xmlns:r="http://schemas.openxmlformats.org/officeDocument/2006/relationships" xmlns:m="http://schemas.openxmlformats.org/officeDocument/2006/math" xmlns:v="urn:schemas-microsoft-com:vml" xmlns:wp14="http://schemas.microsoft.com/office/word/2010/wordprocessingDrawing" xmlns:wp="http://schemas.openxmlformats.org/drawingml/2006/wordprocessingDrawing" xmlns:w10="urn:schemas-microsoft-com:office:word" xmlns:w="http://schemas.openxmlformats.org/wordprocessingml/2006/main" xmlns:w14="http://schemas.microsoft.com/office/word/2010/wordml" xmlns:wpg="http://schemas.microsoft.com/office/word/2010/wordprocessingGroup" xmlns:wpi="http://schemas.microsoft.com/office/word/2010/wordprocessingInk" xmlns:wne="http://schemas.microsoft.com/office/word/2006/wordml" xmlns:wps="http://schemas.microsoft.com/office/word/2010/wordprocessingShape" mc:Ignorable="w14 wp14">
+<w:numbering xmlns:wpc="http://schemas.microsoft.com/office/word/2010/wordprocessingCanvas" xmlns:mc="http://schemas.openxmlformats.org/markup-compatibility/2006" xmlns:o="urn:schemas-microsoft-com:office:office" xmlns:r="http://schemas.openxmlformats.org/officeDocument/2006/relationships" xmlns:m="http://schemas.openxmlformats.org/officeDocument/2006/math" xmlns:v="urn:schemas-microsoft-com:vml" xmlns:wp14="http://schemas.microsoft.com/office/word/2010/wordprocessingDrawing" xmlns:wp="http://schemas.openxmlformats.org/drawingml/2006/wordprocessingDrawing" xmlns:w10="urn:schemas-microsoft-com:office:word" xmlns:w="http://schemas.openxmlformats.org/wordprocessingml/2006/main" xmlns:w14="http://schemas.microsoft.com/office/word/2010/wordml" xmlns:w15="http://schemas.microsoft.com/office/word/2012/wordml" xmlns:wpg="http://schemas.microsoft.com/office/word/2010/wordprocessingGroup" xmlns:wpi="http://schemas.microsoft.com/office/word/2010/wordprocessingInk" xmlns:wne="http://schemas.microsoft.com/office/word/2006/wordml" xmlns:wps="http://schemas.microsoft.com/office/word/2010/wordprocessingShape" mc:Ignorable="w14 w15 wp14">
   <w:abstractNum w:abstractNumId="0">
     <w:nsid w:val="0056096E"/>
     <w:multiLevelType w:val="hybridMultilevel"/>
@@ -7571,7 +7464,7 @@
 </file>
 
 <file path=word/styles.xml><?xml version="1.0" encoding="utf-8"?>
-<w:styles xmlns:mc="http://schemas.openxmlformats.org/markup-compatibility/2006" xmlns:r="http://schemas.openxmlformats.org/officeDocument/2006/relationships" xmlns:w="http://schemas.openxmlformats.org/wordprocessingml/2006/main" xmlns:w14="http://schemas.microsoft.com/office/word/2010/wordml" mc:Ignorable="w14">
+<w:styles xmlns:mc="http://schemas.openxmlformats.org/markup-compatibility/2006" xmlns:r="http://schemas.openxmlformats.org/officeDocument/2006/relationships" xmlns:w="http://schemas.openxmlformats.org/wordprocessingml/2006/main" xmlns:w14="http://schemas.microsoft.com/office/word/2010/wordml" xmlns:w15="http://schemas.microsoft.com/office/word/2012/wordml" mc:Ignorable="w14 w15">
   <w:docDefaults>
     <w:rPrDefault>
       <w:rPr>
@@ -7587,144 +7480,378 @@
       </w:pPr>
     </w:pPrDefault>
   </w:docDefaults>
-  <w:latentStyles w:defLockedState="0" w:defUIPriority="99" w:defSemiHidden="1" w:defUnhideWhenUsed="1" w:defQFormat="0" w:count="267">
-    <w:lsdException w:name="Normal" w:semiHidden="0" w:uiPriority="0" w:unhideWhenUsed="0" w:qFormat="1"/>
-    <w:lsdException w:name="heading 1" w:semiHidden="0" w:uiPriority="0" w:unhideWhenUsed="0" w:qFormat="1"/>
-    <w:lsdException w:name="heading 2" w:uiPriority="0" w:qFormat="1"/>
-    <w:lsdException w:name="heading 3" w:uiPriority="9" w:qFormat="1"/>
-    <w:lsdException w:name="heading 4" w:uiPriority="9" w:qFormat="1"/>
-    <w:lsdException w:name="heading 5" w:uiPriority="9" w:qFormat="1"/>
-    <w:lsdException w:name="heading 6" w:uiPriority="9" w:qFormat="1"/>
-    <w:lsdException w:name="heading 7" w:uiPriority="9" w:qFormat="1"/>
-    <w:lsdException w:name="heading 8" w:uiPriority="9" w:qFormat="1"/>
-    <w:lsdException w:name="heading 9" w:uiPriority="9" w:qFormat="1"/>
-    <w:lsdException w:name="toc 1" w:uiPriority="39"/>
-    <w:lsdException w:name="toc 2" w:uiPriority="39"/>
-    <w:lsdException w:name="toc 3" w:uiPriority="39"/>
-    <w:lsdException w:name="toc 4" w:uiPriority="39"/>
-    <w:lsdException w:name="toc 5" w:uiPriority="39"/>
-    <w:lsdException w:name="toc 6" w:uiPriority="39"/>
-    <w:lsdException w:name="toc 7" w:uiPriority="39"/>
-    <w:lsdException w:name="toc 8" w:uiPriority="39"/>
-    <w:lsdException w:name="toc 9" w:uiPriority="39"/>
-    <w:lsdException w:name="caption" w:uiPriority="35" w:qFormat="1"/>
-    <w:lsdException w:name="Title" w:semiHidden="0" w:uiPriority="10" w:unhideWhenUsed="0" w:qFormat="1"/>
-    <w:lsdException w:name="Default Paragraph Font" w:uiPriority="1"/>
-    <w:lsdException w:name="Subtitle" w:semiHidden="0" w:uiPriority="11" w:unhideWhenUsed="0" w:qFormat="1"/>
-    <w:lsdException w:name="Strong" w:semiHidden="0" w:uiPriority="22" w:unhideWhenUsed="0" w:qFormat="1"/>
-    <w:lsdException w:name="Emphasis" w:semiHidden="0" w:uiPriority="20" w:unhideWhenUsed="0" w:qFormat="1"/>
-    <w:lsdException w:name="Table Grid" w:semiHidden="0" w:uiPriority="39" w:unhideWhenUsed="0"/>
-    <w:lsdException w:name="Placeholder Text" w:unhideWhenUsed="0"/>
-    <w:lsdException w:name="No Spacing" w:semiHidden="0" w:uiPriority="1" w:unhideWhenUsed="0" w:qFormat="1"/>
-    <w:lsdException w:name="Light Shading" w:semiHidden="0" w:uiPriority="60" w:unhideWhenUsed="0"/>
-    <w:lsdException w:name="Light List" w:semiHidden="0" w:uiPriority="61" w:unhideWhenUsed="0"/>
-    <w:lsdException w:name="Light Grid" w:semiHidden="0" w:uiPriority="62" w:unhideWhenUsed="0"/>
-    <w:lsdException w:name="Medium Shading 1" w:semiHidden="0" w:uiPriority="63" w:unhideWhenUsed="0"/>
-    <w:lsdException w:name="Medium Shading 2" w:semiHidden="0" w:uiPriority="64" w:unhideWhenUsed="0"/>
-    <w:lsdException w:name="Medium List 1" w:semiHidden="0" w:uiPriority="65" w:unhideWhenUsed="0"/>
-    <w:lsdException w:name="Medium List 2" w:semiHidden="0" w:uiPriority="66" w:unhideWhenUsed="0"/>
-    <w:lsdException w:name="Medium Grid 1" w:semiHidden="0" w:uiPriority="67" w:unhideWhenUsed="0"/>
-    <w:lsdException w:name="Medium Grid 2" w:semiHidden="0" w:uiPriority="68" w:unhideWhenUsed="0"/>
-    <w:lsdException w:name="Medium Grid 3" w:semiHidden="0" w:uiPriority="69" w:unhideWhenUsed="0"/>
-    <w:lsdException w:name="Dark List" w:semiHidden="0" w:uiPriority="70" w:unhideWhenUsed="0"/>
-    <w:lsdException w:name="Colorful Shading" w:semiHidden="0" w:uiPriority="71" w:unhideWhenUsed="0"/>
-    <w:lsdException w:name="Colorful List" w:semiHidden="0" w:uiPriority="72" w:unhideWhenUsed="0"/>
-    <w:lsdException w:name="Colorful Grid" w:semiHidden="0" w:uiPriority="73" w:unhideWhenUsed="0"/>
-    <w:lsdException w:name="Light Shading Accent 1" w:semiHidden="0" w:uiPriority="60" w:unhideWhenUsed="0"/>
-    <w:lsdException w:name="Light List Accent 1" w:semiHidden="0" w:uiPriority="61" w:unhideWhenUsed="0"/>
-    <w:lsdException w:name="Light Grid Accent 1" w:semiHidden="0" w:uiPriority="62" w:unhideWhenUsed="0"/>
-    <w:lsdException w:name="Medium Shading 1 Accent 1" w:semiHidden="0" w:uiPriority="63" w:unhideWhenUsed="0"/>
-    <w:lsdException w:name="Medium Shading 2 Accent 1" w:semiHidden="0" w:uiPriority="64" w:unhideWhenUsed="0"/>
-    <w:lsdException w:name="Medium List 1 Accent 1" w:semiHidden="0" w:uiPriority="65" w:unhideWhenUsed="0"/>
-    <w:lsdException w:name="Revision" w:unhideWhenUsed="0"/>
-    <w:lsdException w:name="List Paragraph" w:semiHidden="0" w:uiPriority="34" w:unhideWhenUsed="0" w:qFormat="1"/>
-    <w:lsdException w:name="Quote" w:semiHidden="0" w:uiPriority="29" w:unhideWhenUsed="0" w:qFormat="1"/>
-    <w:lsdException w:name="Intense Quote" w:semiHidden="0" w:uiPriority="30" w:unhideWhenUsed="0" w:qFormat="1"/>
-    <w:lsdException w:name="Medium List 2 Accent 1" w:semiHidden="0" w:uiPriority="66" w:unhideWhenUsed="0"/>
-    <w:lsdException w:name="Medium Grid 1 Accent 1" w:semiHidden="0" w:uiPriority="67" w:unhideWhenUsed="0"/>
-    <w:lsdException w:name="Medium Grid 2 Accent 1" w:semiHidden="0" w:uiPriority="68" w:unhideWhenUsed="0"/>
-    <w:lsdException w:name="Medium Grid 3 Accent 1" w:semiHidden="0" w:uiPriority="69" w:unhideWhenUsed="0"/>
-    <w:lsdException w:name="Dark List Accent 1" w:semiHidden="0" w:uiPriority="70" w:unhideWhenUsed="0"/>
-    <w:lsdException w:name="Colorful Shading Accent 1" w:semiHidden="0" w:uiPriority="71" w:unhideWhenUsed="0"/>
-    <w:lsdException w:name="Colorful List Accent 1" w:semiHidden="0" w:uiPriority="72" w:unhideWhenUsed="0"/>
-    <w:lsdException w:name="Colorful Grid Accent 1" w:semiHidden="0" w:uiPriority="73" w:unhideWhenUsed="0"/>
-    <w:lsdException w:name="Light Shading Accent 2" w:semiHidden="0" w:uiPriority="60" w:unhideWhenUsed="0"/>
-    <w:lsdException w:name="Light List Accent 2" w:semiHidden="0" w:uiPriority="61" w:unhideWhenUsed="0"/>
-    <w:lsdException w:name="Light Grid Accent 2" w:semiHidden="0" w:uiPriority="62" w:unhideWhenUsed="0"/>
-    <w:lsdException w:name="Medium Shading 1 Accent 2" w:semiHidden="0" w:uiPriority="63" w:unhideWhenUsed="0"/>
-    <w:lsdException w:name="Medium Shading 2 Accent 2" w:semiHidden="0" w:uiPriority="64" w:unhideWhenUsed="0"/>
-    <w:lsdException w:name="Medium List 1 Accent 2" w:semiHidden="0" w:uiPriority="65" w:unhideWhenUsed="0"/>
-    <w:lsdException w:name="Medium List 2 Accent 2" w:semiHidden="0" w:uiPriority="66" w:unhideWhenUsed="0"/>
-    <w:lsdException w:name="Medium Grid 1 Accent 2" w:semiHidden="0" w:uiPriority="67" w:unhideWhenUsed="0"/>
-    <w:lsdException w:name="Medium Grid 2 Accent 2" w:semiHidden="0" w:uiPriority="68" w:unhideWhenUsed="0"/>
-    <w:lsdException w:name="Medium Grid 3 Accent 2" w:semiHidden="0" w:uiPriority="69" w:unhideWhenUsed="0"/>
-    <w:lsdException w:name="Dark List Accent 2" w:semiHidden="0" w:uiPriority="70" w:unhideWhenUsed="0"/>
-    <w:lsdException w:name="Colorful Shading Accent 2" w:semiHidden="0" w:uiPriority="71" w:unhideWhenUsed="0"/>
-    <w:lsdException w:name="Colorful List Accent 2" w:semiHidden="0" w:uiPriority="72" w:unhideWhenUsed="0"/>
-    <w:lsdException w:name="Colorful Grid Accent 2" w:semiHidden="0" w:uiPriority="73" w:unhideWhenUsed="0"/>
-    <w:lsdException w:name="Light Shading Accent 3" w:semiHidden="0" w:uiPriority="60" w:unhideWhenUsed="0"/>
-    <w:lsdException w:name="Light List Accent 3" w:semiHidden="0" w:uiPriority="61" w:unhideWhenUsed="0"/>
-    <w:lsdException w:name="Light Grid Accent 3" w:semiHidden="0" w:uiPriority="62" w:unhideWhenUsed="0"/>
-    <w:lsdException w:name="Medium Shading 1 Accent 3" w:semiHidden="0" w:uiPriority="63" w:unhideWhenUsed="0"/>
-    <w:lsdException w:name="Medium Shading 2 Accent 3" w:semiHidden="0" w:uiPriority="64" w:unhideWhenUsed="0"/>
-    <w:lsdException w:name="Medium List 1 Accent 3" w:semiHidden="0" w:uiPriority="65" w:unhideWhenUsed="0"/>
-    <w:lsdException w:name="Medium List 2 Accent 3" w:semiHidden="0" w:uiPriority="66" w:unhideWhenUsed="0"/>
-    <w:lsdException w:name="Medium Grid 1 Accent 3" w:semiHidden="0" w:uiPriority="67" w:unhideWhenUsed="0"/>
-    <w:lsdException w:name="Medium Grid 2 Accent 3" w:semiHidden="0" w:uiPriority="68" w:unhideWhenUsed="0"/>
-    <w:lsdException w:name="Medium Grid 3 Accent 3" w:semiHidden="0" w:uiPriority="69" w:unhideWhenUsed="0"/>
-    <w:lsdException w:name="Dark List Accent 3" w:semiHidden="0" w:uiPriority="70" w:unhideWhenUsed="0"/>
-    <w:lsdException w:name="Colorful Shading Accent 3" w:semiHidden="0" w:uiPriority="71" w:unhideWhenUsed="0"/>
-    <w:lsdException w:name="Colorful List Accent 3" w:semiHidden="0" w:uiPriority="72" w:unhideWhenUsed="0"/>
-    <w:lsdException w:name="Colorful Grid Accent 3" w:semiHidden="0" w:uiPriority="73" w:unhideWhenUsed="0"/>
-    <w:lsdException w:name="Light Shading Accent 4" w:semiHidden="0" w:uiPriority="60" w:unhideWhenUsed="0"/>
-    <w:lsdException w:name="Light List Accent 4" w:semiHidden="0" w:uiPriority="61" w:unhideWhenUsed="0"/>
-    <w:lsdException w:name="Light Grid Accent 4" w:semiHidden="0" w:uiPriority="62" w:unhideWhenUsed="0"/>
-    <w:lsdException w:name="Medium Shading 1 Accent 4" w:semiHidden="0" w:uiPriority="63" w:unhideWhenUsed="0"/>
-    <w:lsdException w:name="Medium Shading 2 Accent 4" w:semiHidden="0" w:uiPriority="64" w:unhideWhenUsed="0"/>
-    <w:lsdException w:name="Medium List 1 Accent 4" w:semiHidden="0" w:uiPriority="65" w:unhideWhenUsed="0"/>
-    <w:lsdException w:name="Medium List 2 Accent 4" w:semiHidden="0" w:uiPriority="66" w:unhideWhenUsed="0"/>
-    <w:lsdException w:name="Medium Grid 1 Accent 4" w:semiHidden="0" w:uiPriority="67" w:unhideWhenUsed="0"/>
-    <w:lsdException w:name="Medium Grid 2 Accent 4" w:semiHidden="0" w:uiPriority="68" w:unhideWhenUsed="0"/>
-    <w:lsdException w:name="Medium Grid 3 Accent 4" w:semiHidden="0" w:uiPriority="69" w:unhideWhenUsed="0"/>
-    <w:lsdException w:name="Dark List Accent 4" w:semiHidden="0" w:uiPriority="70" w:unhideWhenUsed="0"/>
-    <w:lsdException w:name="Colorful Shading Accent 4" w:semiHidden="0" w:uiPriority="71" w:unhideWhenUsed="0"/>
-    <w:lsdException w:name="Colorful List Accent 4" w:semiHidden="0" w:uiPriority="72" w:unhideWhenUsed="0"/>
-    <w:lsdException w:name="Colorful Grid Accent 4" w:semiHidden="0" w:uiPriority="73" w:unhideWhenUsed="0"/>
-    <w:lsdException w:name="Light Shading Accent 5" w:semiHidden="0" w:uiPriority="60" w:unhideWhenUsed="0"/>
-    <w:lsdException w:name="Light List Accent 5" w:semiHidden="0" w:uiPriority="61" w:unhideWhenUsed="0"/>
-    <w:lsdException w:name="Light Grid Accent 5" w:semiHidden="0" w:uiPriority="62" w:unhideWhenUsed="0"/>
-    <w:lsdException w:name="Medium Shading 1 Accent 5" w:semiHidden="0" w:uiPriority="63" w:unhideWhenUsed="0"/>
-    <w:lsdException w:name="Medium Shading 2 Accent 5" w:semiHidden="0" w:uiPriority="64" w:unhideWhenUsed="0"/>
-    <w:lsdException w:name="Medium List 1 Accent 5" w:semiHidden="0" w:uiPriority="65" w:unhideWhenUsed="0"/>
-    <w:lsdException w:name="Medium List 2 Accent 5" w:semiHidden="0" w:uiPriority="66" w:unhideWhenUsed="0"/>
-    <w:lsdException w:name="Medium Grid 1 Accent 5" w:semiHidden="0" w:uiPriority="67" w:unhideWhenUsed="0"/>
-    <w:lsdException w:name="Medium Grid 2 Accent 5" w:semiHidden="0" w:uiPriority="68" w:unhideWhenUsed="0"/>
-    <w:lsdException w:name="Medium Grid 3 Accent 5" w:semiHidden="0" w:uiPriority="69" w:unhideWhenUsed="0"/>
-    <w:lsdException w:name="Dark List Accent 5" w:semiHidden="0" w:uiPriority="70" w:unhideWhenUsed="0"/>
-    <w:lsdException w:name="Colorful Shading Accent 5" w:semiHidden="0" w:uiPriority="71" w:unhideWhenUsed="0"/>
-    <w:lsdException w:name="Colorful List Accent 5" w:semiHidden="0" w:uiPriority="72" w:unhideWhenUsed="0"/>
-    <w:lsdException w:name="Colorful Grid Accent 5" w:semiHidden="0" w:uiPriority="73" w:unhideWhenUsed="0"/>
-    <w:lsdException w:name="Light Shading Accent 6" w:semiHidden="0" w:uiPriority="60" w:unhideWhenUsed="0"/>
-    <w:lsdException w:name="Light List Accent 6" w:semiHidden="0" w:uiPriority="61" w:unhideWhenUsed="0"/>
-    <w:lsdException w:name="Light Grid Accent 6" w:semiHidden="0" w:uiPriority="62" w:unhideWhenUsed="0"/>
-    <w:lsdException w:name="Medium Shading 1 Accent 6" w:semiHidden="0" w:uiPriority="63" w:unhideWhenUsed="0"/>
-    <w:lsdException w:name="Medium Shading 2 Accent 6" w:semiHidden="0" w:uiPriority="64" w:unhideWhenUsed="0"/>
-    <w:lsdException w:name="Medium List 1 Accent 6" w:semiHidden="0" w:uiPriority="65" w:unhideWhenUsed="0"/>
-    <w:lsdException w:name="Medium List 2 Accent 6" w:semiHidden="0" w:uiPriority="66" w:unhideWhenUsed="0"/>
-    <w:lsdException w:name="Medium Grid 1 Accent 6" w:semiHidden="0" w:uiPriority="67" w:unhideWhenUsed="0"/>
-    <w:lsdException w:name="Medium Grid 2 Accent 6" w:semiHidden="0" w:uiPriority="68" w:unhideWhenUsed="0"/>
-    <w:lsdException w:name="Medium Grid 3 Accent 6" w:semiHidden="0" w:uiPriority="69" w:unhideWhenUsed="0"/>
-    <w:lsdException w:name="Dark List Accent 6" w:semiHidden="0" w:uiPriority="70" w:unhideWhenUsed="0"/>
-    <w:lsdException w:name="Colorful Shading Accent 6" w:semiHidden="0" w:uiPriority="71" w:unhideWhenUsed="0"/>
-    <w:lsdException w:name="Colorful List Accent 6" w:semiHidden="0" w:uiPriority="72" w:unhideWhenUsed="0"/>
-    <w:lsdException w:name="Colorful Grid Accent 6" w:semiHidden="0" w:uiPriority="73" w:unhideWhenUsed="0"/>
-    <w:lsdException w:name="Subtle Emphasis" w:semiHidden="0" w:uiPriority="19" w:unhideWhenUsed="0" w:qFormat="1"/>
-    <w:lsdException w:name="Intense Emphasis" w:semiHidden="0" w:uiPriority="21" w:unhideWhenUsed="0" w:qFormat="1"/>
-    <w:lsdException w:name="Subtle Reference" w:semiHidden="0" w:uiPriority="31" w:unhideWhenUsed="0" w:qFormat="1"/>
-    <w:lsdException w:name="Intense Reference" w:semiHidden="0" w:uiPriority="32" w:unhideWhenUsed="0" w:qFormat="1"/>
-    <w:lsdException w:name="Book Title" w:semiHidden="0" w:uiPriority="33" w:unhideWhenUsed="0" w:qFormat="1"/>
-    <w:lsdException w:name="Bibliography" w:uiPriority="37"/>
-    <w:lsdException w:name="TOC Heading" w:uiPriority="39" w:qFormat="1"/>
+  <w:latentStyles w:defLockedState="0" w:defUIPriority="99" w:defSemiHidden="0" w:defUnhideWhenUsed="0" w:defQFormat="0" w:count="371">
+    <w:lsdException w:name="Normal" w:uiPriority="0" w:qFormat="1"/>
+    <w:lsdException w:name="heading 1" w:uiPriority="0" w:qFormat="1"/>
+    <w:lsdException w:name="heading 2" w:semiHidden="1" w:uiPriority="0" w:unhideWhenUsed="1" w:qFormat="1"/>
+    <w:lsdException w:name="heading 3" w:semiHidden="1" w:uiPriority="9" w:unhideWhenUsed="1" w:qFormat="1"/>
+    <w:lsdException w:name="heading 4" w:semiHidden="1" w:uiPriority="9" w:unhideWhenUsed="1" w:qFormat="1"/>
+    <w:lsdException w:name="heading 5" w:semiHidden="1" w:uiPriority="9" w:unhideWhenUsed="1" w:qFormat="1"/>
+    <w:lsdException w:name="heading 6" w:semiHidden="1" w:uiPriority="9" w:unhideWhenUsed="1" w:qFormat="1"/>
+    <w:lsdException w:name="heading 7" w:semiHidden="1" w:uiPriority="9" w:unhideWhenUsed="1" w:qFormat="1"/>
+    <w:lsdException w:name="heading 8" w:semiHidden="1" w:uiPriority="9" w:unhideWhenUsed="1" w:qFormat="1"/>
+    <w:lsdException w:name="heading 9" w:semiHidden="1" w:uiPriority="9" w:unhideWhenUsed="1" w:qFormat="1"/>
+    <w:lsdException w:name="index 1" w:semiHidden="1" w:unhideWhenUsed="1"/>
+    <w:lsdException w:name="index 2" w:semiHidden="1" w:unhideWhenUsed="1"/>
+    <w:lsdException w:name="index 3" w:semiHidden="1" w:unhideWhenUsed="1"/>
+    <w:lsdException w:name="index 4" w:semiHidden="1" w:unhideWhenUsed="1"/>
+    <w:lsdException w:name="index 5" w:semiHidden="1" w:unhideWhenUsed="1"/>
+    <w:lsdException w:name="index 6" w:semiHidden="1" w:unhideWhenUsed="1"/>
+    <w:lsdException w:name="index 7" w:semiHidden="1" w:unhideWhenUsed="1"/>
+    <w:lsdException w:name="index 8" w:semiHidden="1" w:unhideWhenUsed="1"/>
+    <w:lsdException w:name="index 9" w:semiHidden="1" w:unhideWhenUsed="1"/>
+    <w:lsdException w:name="toc 1" w:semiHidden="1" w:uiPriority="39" w:unhideWhenUsed="1"/>
+    <w:lsdException w:name="toc 2" w:semiHidden="1" w:uiPriority="39" w:unhideWhenUsed="1"/>
+    <w:lsdException w:name="toc 3" w:semiHidden="1" w:uiPriority="39" w:unhideWhenUsed="1"/>
+    <w:lsdException w:name="toc 4" w:semiHidden="1" w:uiPriority="39" w:unhideWhenUsed="1"/>
+    <w:lsdException w:name="toc 5" w:semiHidden="1" w:uiPriority="39" w:unhideWhenUsed="1"/>
+    <w:lsdException w:name="toc 6" w:semiHidden="1" w:uiPriority="39" w:unhideWhenUsed="1"/>
+    <w:lsdException w:name="toc 7" w:semiHidden="1" w:uiPriority="39" w:unhideWhenUsed="1"/>
+    <w:lsdException w:name="toc 8" w:semiHidden="1" w:uiPriority="39" w:unhideWhenUsed="1"/>
+    <w:lsdException w:name="toc 9" w:semiHidden="1" w:uiPriority="39" w:unhideWhenUsed="1"/>
+    <w:lsdException w:name="Normal Indent" w:semiHidden="1" w:unhideWhenUsed="1"/>
+    <w:lsdException w:name="footnote text" w:semiHidden="1" w:unhideWhenUsed="1"/>
+    <w:lsdException w:name="annotation text" w:semiHidden="1" w:unhideWhenUsed="1"/>
+    <w:lsdException w:name="header" w:semiHidden="1" w:unhideWhenUsed="1"/>
+    <w:lsdException w:name="footer" w:semiHidden="1" w:unhideWhenUsed="1"/>
+    <w:lsdException w:name="index heading" w:semiHidden="1" w:unhideWhenUsed="1"/>
+    <w:lsdException w:name="caption" w:semiHidden="1" w:uiPriority="35" w:unhideWhenUsed="1" w:qFormat="1"/>
+    <w:lsdException w:name="table of figures" w:semiHidden="1" w:unhideWhenUsed="1"/>
+    <w:lsdException w:name="envelope address" w:semiHidden="1" w:unhideWhenUsed="1"/>
+    <w:lsdException w:name="envelope return" w:semiHidden="1" w:unhideWhenUsed="1"/>
+    <w:lsdException w:name="footnote reference" w:semiHidden="1" w:unhideWhenUsed="1"/>
+    <w:lsdException w:name="annotation reference" w:semiHidden="1" w:unhideWhenUsed="1"/>
+    <w:lsdException w:name="line number" w:semiHidden="1" w:unhideWhenUsed="1"/>
+    <w:lsdException w:name="page number" w:semiHidden="1" w:unhideWhenUsed="1"/>
+    <w:lsdException w:name="endnote reference" w:semiHidden="1" w:unhideWhenUsed="1"/>
+    <w:lsdException w:name="endnote text" w:semiHidden="1" w:unhideWhenUsed="1"/>
+    <w:lsdException w:name="table of authorities" w:semiHidden="1" w:unhideWhenUsed="1"/>
+    <w:lsdException w:name="macro" w:semiHidden="1" w:unhideWhenUsed="1"/>
+    <w:lsdException w:name="toa heading" w:semiHidden="1" w:unhideWhenUsed="1"/>
+    <w:lsdException w:name="List" w:semiHidden="1" w:unhideWhenUsed="1"/>
+    <w:lsdException w:name="List Bullet" w:semiHidden="1" w:unhideWhenUsed="1"/>
+    <w:lsdException w:name="List Number" w:semiHidden="1" w:unhideWhenUsed="1"/>
+    <w:lsdException w:name="List 2" w:semiHidden="1" w:unhideWhenUsed="1"/>
+    <w:lsdException w:name="List 3" w:semiHidden="1" w:unhideWhenUsed="1"/>
+    <w:lsdException w:name="List 4" w:semiHidden="1" w:unhideWhenUsed="1"/>
+    <w:lsdException w:name="List 5" w:semiHidden="1" w:unhideWhenUsed="1"/>
+    <w:lsdException w:name="List Bullet 2" w:semiHidden="1" w:unhideWhenUsed="1"/>
+    <w:lsdException w:name="List Bullet 3" w:semiHidden="1" w:unhideWhenUsed="1"/>
+    <w:lsdException w:name="List Bullet 4" w:semiHidden="1" w:unhideWhenUsed="1"/>
+    <w:lsdException w:name="List Bullet 5" w:semiHidden="1" w:unhideWhenUsed="1"/>
+    <w:lsdException w:name="List Number 2" w:semiHidden="1" w:unhideWhenUsed="1"/>
+    <w:lsdException w:name="List Number 3" w:semiHidden="1" w:unhideWhenUsed="1"/>
+    <w:lsdException w:name="List Number 4" w:semiHidden="1" w:unhideWhenUsed="1"/>
+    <w:lsdException w:name="List Number 5" w:semiHidden="1" w:unhideWhenUsed="1"/>
+    <w:lsdException w:name="Title" w:uiPriority="10" w:qFormat="1"/>
+    <w:lsdException w:name="Closing" w:semiHidden="1" w:unhideWhenUsed="1"/>
+    <w:lsdException w:name="Signature" w:semiHidden="1" w:unhideWhenUsed="1"/>
+    <w:lsdException w:name="Default Paragraph Font" w:semiHidden="1" w:uiPriority="1" w:unhideWhenUsed="1"/>
+    <w:lsdException w:name="Body Text" w:semiHidden="1" w:unhideWhenUsed="1"/>
+    <w:lsdException w:name="Body Text Indent" w:semiHidden="1" w:unhideWhenUsed="1"/>
+    <w:lsdException w:name="List Continue" w:semiHidden="1" w:unhideWhenUsed="1"/>
+    <w:lsdException w:name="List Continue 2" w:semiHidden="1" w:unhideWhenUsed="1"/>
+    <w:lsdException w:name="List Continue 3" w:semiHidden="1" w:unhideWhenUsed="1"/>
+    <w:lsdException w:name="List Continue 4" w:semiHidden="1" w:unhideWhenUsed="1"/>
+    <w:lsdException w:name="List Continue 5" w:semiHidden="1" w:unhideWhenUsed="1"/>
+    <w:lsdException w:name="Message Header" w:semiHidden="1" w:unhideWhenUsed="1"/>
+    <w:lsdException w:name="Subtitle" w:uiPriority="11" w:qFormat="1"/>
+    <w:lsdException w:name="Salutation" w:semiHidden="1" w:unhideWhenUsed="1"/>
+    <w:lsdException w:name="Date" w:semiHidden="1" w:unhideWhenUsed="1"/>
+    <w:lsdException w:name="Body Text First Indent" w:semiHidden="1" w:unhideWhenUsed="1"/>
+    <w:lsdException w:name="Body Text First Indent 2" w:semiHidden="1" w:unhideWhenUsed="1"/>
+    <w:lsdException w:name="Note Heading" w:semiHidden="1" w:unhideWhenUsed="1"/>
+    <w:lsdException w:name="Body Text 2" w:semiHidden="1" w:unhideWhenUsed="1"/>
+    <w:lsdException w:name="Body Text 3" w:semiHidden="1" w:unhideWhenUsed="1"/>
+    <w:lsdException w:name="Body Text Indent 2" w:semiHidden="1" w:unhideWhenUsed="1"/>
+    <w:lsdException w:name="Body Text Indent 3" w:semiHidden="1" w:unhideWhenUsed="1"/>
+    <w:lsdException w:name="Block Text" w:semiHidden="1" w:unhideWhenUsed="1"/>
+    <w:lsdException w:name="Hyperlink" w:semiHidden="1" w:unhideWhenUsed="1"/>
+    <w:lsdException w:name="FollowedHyperlink" w:semiHidden="1" w:unhideWhenUsed="1"/>
+    <w:lsdException w:name="Strong" w:uiPriority="22" w:qFormat="1"/>
+    <w:lsdException w:name="Emphasis" w:uiPriority="20" w:qFormat="1"/>
+    <w:lsdException w:name="Document Map" w:semiHidden="1" w:unhideWhenUsed="1"/>
+    <w:lsdException w:name="Plain Text" w:semiHidden="1" w:unhideWhenUsed="1"/>
+    <w:lsdException w:name="E-mail Signature" w:semiHidden="1" w:unhideWhenUsed="1"/>
+    <w:lsdException w:name="HTML Top of Form" w:semiHidden="1" w:unhideWhenUsed="1"/>
+    <w:lsdException w:name="HTML Bottom of Form" w:semiHidden="1" w:unhideWhenUsed="1"/>
+    <w:lsdException w:name="Normal (Web)" w:semiHidden="1" w:unhideWhenUsed="1"/>
+    <w:lsdException w:name="HTML Acronym" w:semiHidden="1" w:unhideWhenUsed="1"/>
+    <w:lsdException w:name="HTML Address" w:semiHidden="1" w:unhideWhenUsed="1"/>
+    <w:lsdException w:name="HTML Cite" w:semiHidden="1" w:unhideWhenUsed="1"/>
+    <w:lsdException w:name="HTML Code" w:semiHidden="1" w:unhideWhenUsed="1"/>
+    <w:lsdException w:name="HTML Definition" w:semiHidden="1" w:unhideWhenUsed="1"/>
+    <w:lsdException w:name="HTML Keyboard" w:semiHidden="1" w:unhideWhenUsed="1"/>
+    <w:lsdException w:name="HTML Preformatted" w:semiHidden="1" w:unhideWhenUsed="1"/>
+    <w:lsdException w:name="HTML Sample" w:semiHidden="1" w:unhideWhenUsed="1"/>
+    <w:lsdException w:name="HTML Typewriter" w:semiHidden="1" w:unhideWhenUsed="1"/>
+    <w:lsdException w:name="HTML Variable" w:semiHidden="1" w:unhideWhenUsed="1"/>
+    <w:lsdException w:name="Normal Table" w:semiHidden="1" w:unhideWhenUsed="1"/>
+    <w:lsdException w:name="annotation subject" w:semiHidden="1" w:unhideWhenUsed="1"/>
+    <w:lsdException w:name="No List" w:semiHidden="1" w:unhideWhenUsed="1"/>
+    <w:lsdException w:name="Outline List 1" w:semiHidden="1" w:unhideWhenUsed="1"/>
+    <w:lsdException w:name="Outline List 2" w:semiHidden="1" w:unhideWhenUsed="1"/>
+    <w:lsdException w:name="Outline List 3" w:semiHidden="1" w:unhideWhenUsed="1"/>
+    <w:lsdException w:name="Table Simple 1" w:semiHidden="1" w:unhideWhenUsed="1"/>
+    <w:lsdException w:name="Table Simple 2" w:semiHidden="1" w:unhideWhenUsed="1"/>
+    <w:lsdException w:name="Table Simple 3" w:semiHidden="1" w:unhideWhenUsed="1"/>
+    <w:lsdException w:name="Table Classic 1" w:semiHidden="1" w:unhideWhenUsed="1"/>
+    <w:lsdException w:name="Table Classic 2" w:semiHidden="1" w:unhideWhenUsed="1"/>
+    <w:lsdException w:name="Table Classic 3" w:semiHidden="1" w:unhideWhenUsed="1"/>
+    <w:lsdException w:name="Table Classic 4" w:semiHidden="1" w:unhideWhenUsed="1"/>
+    <w:lsdException w:name="Table Colorful 1" w:semiHidden="1" w:unhideWhenUsed="1"/>
+    <w:lsdException w:name="Table Colorful 2" w:semiHidden="1" w:unhideWhenUsed="1"/>
+    <w:lsdException w:name="Table Colorful 3" w:semiHidden="1" w:unhideWhenUsed="1"/>
+    <w:lsdException w:name="Table Columns 1" w:semiHidden="1" w:unhideWhenUsed="1"/>
+    <w:lsdException w:name="Table Columns 2" w:semiHidden="1" w:unhideWhenUsed="1"/>
+    <w:lsdException w:name="Table Columns 3" w:semiHidden="1" w:unhideWhenUsed="1"/>
+    <w:lsdException w:name="Table Columns 4" w:semiHidden="1" w:unhideWhenUsed="1"/>
+    <w:lsdException w:name="Table Columns 5" w:semiHidden="1" w:unhideWhenUsed="1"/>
+    <w:lsdException w:name="Table Grid 1" w:semiHidden="1" w:unhideWhenUsed="1"/>
+    <w:lsdException w:name="Table Grid 2" w:semiHidden="1" w:unhideWhenUsed="1"/>
+    <w:lsdException w:name="Table Grid 3" w:semiHidden="1" w:unhideWhenUsed="1"/>
+    <w:lsdException w:name="Table Grid 4" w:semiHidden="1" w:unhideWhenUsed="1"/>
+    <w:lsdException w:name="Table Grid 5" w:semiHidden="1" w:unhideWhenUsed="1"/>
+    <w:lsdException w:name="Table Grid 6" w:semiHidden="1" w:unhideWhenUsed="1"/>
+    <w:lsdException w:name="Table Grid 7" w:semiHidden="1" w:unhideWhenUsed="1"/>
+    <w:lsdException w:name="Table Grid 8" w:semiHidden="1" w:unhideWhenUsed="1"/>
+    <w:lsdException w:name="Table List 1" w:semiHidden="1" w:unhideWhenUsed="1"/>
+    <w:lsdException w:name="Table List 2" w:semiHidden="1" w:unhideWhenUsed="1"/>
+    <w:lsdException w:name="Table List 3" w:semiHidden="1" w:unhideWhenUsed="1"/>
+    <w:lsdException w:name="Table List 4" w:semiHidden="1" w:unhideWhenUsed="1"/>
+    <w:lsdException w:name="Table List 5" w:semiHidden="1" w:unhideWhenUsed="1"/>
+    <w:lsdException w:name="Table List 6" w:semiHidden="1" w:unhideWhenUsed="1"/>
+    <w:lsdException w:name="Table List 7" w:semiHidden="1" w:unhideWhenUsed="1"/>
+    <w:lsdException w:name="Table List 8" w:semiHidden="1" w:unhideWhenUsed="1"/>
+    <w:lsdException w:name="Table 3D effects 1" w:semiHidden="1" w:unhideWhenUsed="1"/>
+    <w:lsdException w:name="Table 3D effects 2" w:semiHidden="1" w:unhideWhenUsed="1"/>
+    <w:lsdException w:name="Table 3D effects 3" w:semiHidden="1" w:unhideWhenUsed="1"/>
+    <w:lsdException w:name="Table Contemporary" w:semiHidden="1" w:unhideWhenUsed="1"/>
+    <w:lsdException w:name="Table Elegant" w:semiHidden="1" w:unhideWhenUsed="1"/>
+    <w:lsdException w:name="Table Professional" w:semiHidden="1" w:unhideWhenUsed="1"/>
+    <w:lsdException w:name="Table Subtle 1" w:semiHidden="1" w:unhideWhenUsed="1"/>
+    <w:lsdException w:name="Table Subtle 2" w:semiHidden="1" w:unhideWhenUsed="1"/>
+    <w:lsdException w:name="Table Web 1" w:semiHidden="1" w:unhideWhenUsed="1"/>
+    <w:lsdException w:name="Table Web 2" w:semiHidden="1" w:unhideWhenUsed="1"/>
+    <w:lsdException w:name="Table Web 3" w:semiHidden="1" w:unhideWhenUsed="1"/>
+    <w:lsdException w:name="Balloon Text" w:semiHidden="1" w:unhideWhenUsed="1"/>
+    <w:lsdException w:name="Table Grid" w:uiPriority="39"/>
+    <w:lsdException w:name="Table Theme" w:semiHidden="1" w:unhideWhenUsed="1"/>
+    <w:lsdException w:name="Placeholder Text" w:semiHidden="1"/>
+    <w:lsdException w:name="No Spacing" w:uiPriority="1" w:qFormat="1"/>
+    <w:lsdException w:name="Light Shading" w:uiPriority="60"/>
+    <w:lsdException w:name="Light List" w:uiPriority="61"/>
+    <w:lsdException w:name="Light Grid" w:uiPriority="62"/>
+    <w:lsdException w:name="Medium Shading 1" w:uiPriority="63"/>
+    <w:lsdException w:name="Medium Shading 2" w:uiPriority="64"/>
+    <w:lsdException w:name="Medium List 1" w:uiPriority="65"/>
+    <w:lsdException w:name="Medium List 2" w:uiPriority="66"/>
+    <w:lsdException w:name="Medium Grid 1" w:uiPriority="67"/>
+    <w:lsdException w:name="Medium Grid 2" w:uiPriority="68"/>
+    <w:lsdException w:name="Medium Grid 3" w:uiPriority="69"/>
+    <w:lsdException w:name="Dark List" w:uiPriority="70"/>
+    <w:lsdException w:name="Colorful Shading" w:uiPriority="71"/>
+    <w:lsdException w:name="Colorful List" w:uiPriority="72"/>
+    <w:lsdException w:name="Colorful Grid" w:uiPriority="73"/>
+    <w:lsdException w:name="Light Shading Accent 1" w:uiPriority="60"/>
+    <w:lsdException w:name="Light List Accent 1" w:uiPriority="61"/>
+    <w:lsdException w:name="Light Grid Accent 1" w:uiPriority="62"/>
+    <w:lsdException w:name="Medium Shading 1 Accent 1" w:uiPriority="63"/>
+    <w:lsdException w:name="Medium Shading 2 Accent 1" w:uiPriority="64"/>
+    <w:lsdException w:name="Medium List 1 Accent 1" w:uiPriority="65"/>
+    <w:lsdException w:name="Revision" w:semiHidden="1"/>
+    <w:lsdException w:name="List Paragraph" w:uiPriority="34" w:qFormat="1"/>
+    <w:lsdException w:name="Quote" w:uiPriority="29" w:qFormat="1"/>
+    <w:lsdException w:name="Intense Quote" w:uiPriority="30" w:qFormat="1"/>
+    <w:lsdException w:name="Medium List 2 Accent 1" w:uiPriority="66"/>
+    <w:lsdException w:name="Medium Grid 1 Accent 1" w:uiPriority="67"/>
+    <w:lsdException w:name="Medium Grid 2 Accent 1" w:uiPriority="68"/>
+    <w:lsdException w:name="Medium Grid 3 Accent 1" w:uiPriority="69"/>
+    <w:lsdException w:name="Dark List Accent 1" w:uiPriority="70"/>
+    <w:lsdException w:name="Colorful Shading Accent 1" w:uiPriority="71"/>
+    <w:lsdException w:name="Colorful List Accent 1" w:uiPriority="72"/>
+    <w:lsdException w:name="Colorful Grid Accent 1" w:uiPriority="73"/>
+    <w:lsdException w:name="Light Shading Accent 2" w:uiPriority="60"/>
+    <w:lsdException w:name="Light List Accent 2" w:uiPriority="61"/>
+    <w:lsdException w:name="Light Grid Accent 2" w:uiPriority="62"/>
+    <w:lsdException w:name="Medium Shading 1 Accent 2" w:uiPriority="63"/>
+    <w:lsdException w:name="Medium Shading 2 Accent 2" w:uiPriority="64"/>
+    <w:lsdException w:name="Medium List 1 Accent 2" w:uiPriority="65"/>
+    <w:lsdException w:name="Medium List 2 Accent 2" w:uiPriority="66"/>
+    <w:lsdException w:name="Medium Grid 1 Accent 2" w:uiPriority="67"/>
+    <w:lsdException w:name="Medium Grid 2 Accent 2" w:uiPriority="68"/>
+    <w:lsdException w:name="Medium Grid 3 Accent 2" w:uiPriority="69"/>
+    <w:lsdException w:name="Dark List Accent 2" w:uiPriority="70"/>
+    <w:lsdException w:name="Colorful Shading Accent 2" w:uiPriority="71"/>
+    <w:lsdException w:name="Colorful List Accent 2" w:uiPriority="72"/>
+    <w:lsdException w:name="Colorful Grid Accent 2" w:uiPriority="73"/>
+    <w:lsdException w:name="Light Shading Accent 3" w:uiPriority="60"/>
+    <w:lsdException w:name="Light List Accent 3" w:uiPriority="61"/>
+    <w:lsdException w:name="Light Grid Accent 3" w:uiPriority="62"/>
+    <w:lsdException w:name="Medium Shading 1 Accent 3" w:uiPriority="63"/>
+    <w:lsdException w:name="Medium Shading 2 Accent 3" w:uiPriority="64"/>
+    <w:lsdException w:name="Medium List 1 Accent 3" w:uiPriority="65"/>
+    <w:lsdException w:name="Medium List 2 Accent 3" w:uiPriority="66"/>
+    <w:lsdException w:name="Medium Grid 1 Accent 3" w:uiPriority="67"/>
+    <w:lsdException w:name="Medium Grid 2 Accent 3" w:uiPriority="68"/>
+    <w:lsdException w:name="Medium Grid 3 Accent 3" w:uiPriority="69"/>
+    <w:lsdException w:name="Dark List Accent 3" w:uiPriority="70"/>
+    <w:lsdException w:name="Colorful Shading Accent 3" w:uiPriority="71"/>
+    <w:lsdException w:name="Colorful List Accent 3" w:uiPriority="72"/>
+    <w:lsdException w:name="Colorful Grid Accent 3" w:uiPriority="73"/>
+    <w:lsdException w:name="Light Shading Accent 4" w:uiPriority="60"/>
+    <w:lsdException w:name="Light List Accent 4" w:uiPriority="61"/>
+    <w:lsdException w:name="Light Grid Accent 4" w:uiPriority="62"/>
+    <w:lsdException w:name="Medium Shading 1 Accent 4" w:uiPriority="63"/>
+    <w:lsdException w:name="Medium Shading 2 Accent 4" w:uiPriority="64"/>
+    <w:lsdException w:name="Medium List 1 Accent 4" w:uiPriority="65"/>
+    <w:lsdException w:name="Medium List 2 Accent 4" w:uiPriority="66"/>
+    <w:lsdException w:name="Medium Grid 1 Accent 4" w:uiPriority="67"/>
+    <w:lsdException w:name="Medium Grid 2 Accent 4" w:uiPriority="68"/>
+    <w:lsdException w:name="Medium Grid 3 Accent 4" w:uiPriority="69"/>
+    <w:lsdException w:name="Dark List Accent 4" w:uiPriority="70"/>
+    <w:lsdException w:name="Colorful Shading Accent 4" w:uiPriority="71"/>
+    <w:lsdException w:name="Colorful List Accent 4" w:uiPriority="72"/>
+    <w:lsdException w:name="Colorful Grid Accent 4" w:uiPriority="73"/>
+    <w:lsdException w:name="Light Shading Accent 5" w:uiPriority="60"/>
+    <w:lsdException w:name="Light List Accent 5" w:uiPriority="61"/>
+    <w:lsdException w:name="Light Grid Accent 5" w:uiPriority="62"/>
+    <w:lsdException w:name="Medium Shading 1 Accent 5" w:uiPriority="63"/>
+    <w:lsdException w:name="Medium Shading 2 Accent 5" w:uiPriority="64"/>
+    <w:lsdException w:name="Medium List 1 Accent 5" w:uiPriority="65"/>
+    <w:lsdException w:name="Medium List 2 Accent 5" w:uiPriority="66"/>
+    <w:lsdException w:name="Medium Grid 1 Accent 5" w:uiPriority="67"/>
+    <w:lsdException w:name="Medium Grid 2 Accent 5" w:uiPriority="68"/>
+    <w:lsdException w:name="Medium Grid 3 Accent 5" w:uiPriority="69"/>
+    <w:lsdException w:name="Dark List Accent 5" w:uiPriority="70"/>
+    <w:lsdException w:name="Colorful Shading Accent 5" w:uiPriority="71"/>
+    <w:lsdException w:name="Colorful List Accent 5" w:uiPriority="72"/>
+    <w:lsdException w:name="Colorful Grid Accent 5" w:uiPriority="73"/>
+    <w:lsdException w:name="Light Shading Accent 6" w:uiPriority="60"/>
+    <w:lsdException w:name="Light List Accent 6" w:uiPriority="61"/>
+    <w:lsdException w:name="Light Grid Accent 6" w:uiPriority="62"/>
+    <w:lsdException w:name="Medium Shading 1 Accent 6" w:uiPriority="63"/>
+    <w:lsdException w:name="Medium Shading 2 Accent 6" w:uiPriority="64"/>
+    <w:lsdException w:name="Medium List 1 Accent 6" w:uiPriority="65"/>
+    <w:lsdException w:name="Medium List 2 Accent 6" w:uiPriority="66"/>
+    <w:lsdException w:name="Medium Grid 1 Accent 6" w:uiPriority="67"/>
+    <w:lsdException w:name="Medium Grid 2 Accent 6" w:uiPriority="68"/>
+    <w:lsdException w:name="Medium Grid 3 Accent 6" w:uiPriority="69"/>
+    <w:lsdException w:name="Dark List Accent 6" w:uiPriority="70"/>
+    <w:lsdException w:name="Colorful Shading Accent 6" w:uiPriority="71"/>
+    <w:lsdException w:name="Colorful List Accent 6" w:uiPriority="72"/>
+    <w:lsdException w:name="Colorful Grid Accent 6" w:uiPriority="73"/>
+    <w:lsdException w:name="Subtle Emphasis" w:uiPriority="19" w:qFormat="1"/>
+    <w:lsdException w:name="Intense Emphasis" w:uiPriority="21" w:qFormat="1"/>
+    <w:lsdException w:name="Subtle Reference" w:uiPriority="31" w:qFormat="1"/>
+    <w:lsdException w:name="Intense Reference" w:uiPriority="32" w:qFormat="1"/>
+    <w:lsdException w:name="Book Title" w:uiPriority="33" w:qFormat="1"/>
+    <w:lsdException w:name="Bibliography" w:semiHidden="1" w:uiPriority="37" w:unhideWhenUsed="1"/>
+    <w:lsdException w:name="TOC Heading" w:semiHidden="1" w:uiPriority="39" w:unhideWhenUsed="1" w:qFormat="1"/>
+    <w:lsdException w:name="Plain Table 1" w:uiPriority="41"/>
+    <w:lsdException w:name="Plain Table 2" w:uiPriority="42"/>
+    <w:lsdException w:name="Plain Table 3" w:uiPriority="43"/>
+    <w:lsdException w:name="Plain Table 4" w:uiPriority="44"/>
+    <w:lsdException w:name="Plain Table 5" w:uiPriority="45"/>
+    <w:lsdException w:name="Grid Table Light" w:uiPriority="40"/>
+    <w:lsdException w:name="Grid Table 1 Light" w:uiPriority="46"/>
+    <w:lsdException w:name="Grid Table 2" w:uiPriority="47"/>
+    <w:lsdException w:name="Grid Table 3" w:uiPriority="48"/>
+    <w:lsdException w:name="Grid Table 4" w:uiPriority="49"/>
+    <w:lsdException w:name="Grid Table 5 Dark" w:uiPriority="50"/>
+    <w:lsdException w:name="Grid Table 6 Colorful" w:uiPriority="51"/>
+    <w:lsdException w:name="Grid Table 7 Colorful" w:uiPriority="52"/>
+    <w:lsdException w:name="Grid Table 1 Light Accent 1" w:uiPriority="46"/>
+    <w:lsdException w:name="Grid Table 2 Accent 1" w:uiPriority="47"/>
+    <w:lsdException w:name="Grid Table 3 Accent 1" w:uiPriority="48"/>
+    <w:lsdException w:name="Grid Table 4 Accent 1" w:uiPriority="49"/>
+    <w:lsdException w:name="Grid Table 5 Dark Accent 1" w:uiPriority="50"/>
+    <w:lsdException w:name="Grid Table 6 Colorful Accent 1" w:uiPriority="51"/>
+    <w:lsdException w:name="Grid Table 7 Colorful Accent 1" w:uiPriority="52"/>
+    <w:lsdException w:name="Grid Table 1 Light Accent 2" w:uiPriority="46"/>
+    <w:lsdException w:name="Grid Table 2 Accent 2" w:uiPriority="47"/>
+    <w:lsdException w:name="Grid Table 3 Accent 2" w:uiPriority="48"/>
+    <w:lsdException w:name="Grid Table 4 Accent 2" w:uiPriority="49"/>
+    <w:lsdException w:name="Grid Table 5 Dark Accent 2" w:uiPriority="50"/>
+    <w:lsdException w:name="Grid Table 6 Colorful Accent 2" w:uiPriority="51"/>
+    <w:lsdException w:name="Grid Table 7 Colorful Accent 2" w:uiPriority="52"/>
+    <w:lsdException w:name="Grid Table 1 Light Accent 3" w:uiPriority="46"/>
+    <w:lsdException w:name="Grid Table 2 Accent 3" w:uiPriority="47"/>
+    <w:lsdException w:name="Grid Table 3 Accent 3" w:uiPriority="48"/>
+    <w:lsdException w:name="Grid Table 4 Accent 3" w:uiPriority="49"/>
+    <w:lsdException w:name="Grid Table 5 Dark Accent 3" w:uiPriority="50"/>
+    <w:lsdException w:name="Grid Table 6 Colorful Accent 3" w:uiPriority="51"/>
+    <w:lsdException w:name="Grid Table 7 Colorful Accent 3" w:uiPriority="52"/>
+    <w:lsdException w:name="Grid Table 1 Light Accent 4" w:uiPriority="46"/>
+    <w:lsdException w:name="Grid Table 2 Accent 4" w:uiPriority="47"/>
+    <w:lsdException w:name="Grid Table 3 Accent 4" w:uiPriority="48"/>
+    <w:lsdException w:name="Grid Table 4 Accent 4" w:uiPriority="49"/>
+    <w:lsdException w:name="Grid Table 5 Dark Accent 4" w:uiPriority="50"/>
+    <w:lsdException w:name="Grid Table 6 Colorful Accent 4" w:uiPriority="51"/>
+    <w:lsdException w:name="Grid Table 7 Colorful Accent 4" w:uiPriority="52"/>
+    <w:lsdException w:name="Grid Table 1 Light Accent 5" w:uiPriority="46"/>
+    <w:lsdException w:name="Grid Table 2 Accent 5" w:uiPriority="47"/>
+    <w:lsdException w:name="Grid Table 3 Accent 5" w:uiPriority="48"/>
+    <w:lsdException w:name="Grid Table 4 Accent 5" w:uiPriority="49"/>
+    <w:lsdException w:name="Grid Table 5 Dark Accent 5" w:uiPriority="50"/>
+    <w:lsdException w:name="Grid Table 6 Colorful Accent 5" w:uiPriority="51"/>
+    <w:lsdException w:name="Grid Table 7 Colorful Accent 5" w:uiPriority="52"/>
+    <w:lsdException w:name="Grid Table 1 Light Accent 6" w:uiPriority="46"/>
+    <w:lsdException w:name="Grid Table 2 Accent 6" w:uiPriority="47"/>
+    <w:lsdException w:name="Grid Table 3 Accent 6" w:uiPriority="48"/>
+    <w:lsdException w:name="Grid Table 4 Accent 6" w:uiPriority="49"/>
+    <w:lsdException w:name="Grid Table 5 Dark Accent 6" w:uiPriority="50"/>
+    <w:lsdException w:name="Grid Table 6 Colorful Accent 6" w:uiPriority="51"/>
+    <w:lsdException w:name="Grid Table 7 Colorful Accent 6" w:uiPriority="52"/>
+    <w:lsdException w:name="List Table 1 Light" w:uiPriority="46"/>
+    <w:lsdException w:name="List Table 2" w:uiPriority="47"/>
+    <w:lsdException w:name="List Table 3" w:uiPriority="48"/>
+    <w:lsdException w:name="List Table 4" w:uiPriority="49"/>
+    <w:lsdException w:name="List Table 5 Dark" w:uiPriority="50"/>
+    <w:lsdException w:name="List Table 6 Colorful" w:uiPriority="51"/>
+    <w:lsdException w:name="List Table 7 Colorful" w:uiPriority="52"/>
+    <w:lsdException w:name="List Table 1 Light Accent 1" w:uiPriority="46"/>
+    <w:lsdException w:name="List Table 2 Accent 1" w:uiPriority="47"/>
+    <w:lsdException w:name="List Table 3 Accent 1" w:uiPriority="48"/>
+    <w:lsdException w:name="List Table 4 Accent 1" w:uiPriority="49"/>
+    <w:lsdException w:name="List Table 5 Dark Accent 1" w:uiPriority="50"/>
+    <w:lsdException w:name="List Table 6 Colorful Accent 1" w:uiPriority="51"/>
+    <w:lsdException w:name="List Table 7 Colorful Accent 1" w:uiPriority="52"/>
+    <w:lsdException w:name="List Table 1 Light Accent 2" w:uiPriority="46"/>
+    <w:lsdException w:name="List Table 2 Accent 2" w:uiPriority="47"/>
+    <w:lsdException w:name="List Table 3 Accent 2" w:uiPriority="48"/>
+    <w:lsdException w:name="List Table 4 Accent 2" w:uiPriority="49"/>
+    <w:lsdException w:name="List Table 5 Dark Accent 2" w:uiPriority="50"/>
+    <w:lsdException w:name="List Table 6 Colorful Accent 2" w:uiPriority="51"/>
+    <w:lsdException w:name="List Table 7 Colorful Accent 2" w:uiPriority="52"/>
+    <w:lsdException w:name="List Table 1 Light Accent 3" w:uiPriority="46"/>
+    <w:lsdException w:name="List Table 2 Accent 3" w:uiPriority="47"/>
+    <w:lsdException w:name="List Table 3 Accent 3" w:uiPriority="48"/>
+    <w:lsdException w:name="List Table 4 Accent 3" w:uiPriority="49"/>
+    <w:lsdException w:name="List Table 5 Dark Accent 3" w:uiPriority="50"/>
+    <w:lsdException w:name="List Table 6 Colorful Accent 3" w:uiPriority="51"/>
+    <w:lsdException w:name="List Table 7 Colorful Accent 3" w:uiPriority="52"/>
+    <w:lsdException w:name="List Table 1 Light Accent 4" w:uiPriority="46"/>
+    <w:lsdException w:name="List Table 2 Accent 4" w:uiPriority="47"/>
+    <w:lsdException w:name="List Table 3 Accent 4" w:uiPriority="48"/>
+    <w:lsdException w:name="List Table 4 Accent 4" w:uiPriority="49"/>
+    <w:lsdException w:name="List Table 5 Dark Accent 4" w:uiPriority="50"/>
+    <w:lsdException w:name="List Table 6 Colorful Accent 4" w:uiPriority="51"/>
+    <w:lsdException w:name="List Table 7 Colorful Accent 4" w:uiPriority="52"/>
+    <w:lsdException w:name="List Table 1 Light Accent 5" w:uiPriority="46"/>
+    <w:lsdException w:name="List Table 2 Accent 5" w:uiPriority="47"/>
+    <w:lsdException w:name="List Table 3 Accent 5" w:uiPriority="48"/>
+    <w:lsdException w:name="List Table 4 Accent 5" w:uiPriority="49"/>
+    <w:lsdException w:name="List Table 5 Dark Accent 5" w:uiPriority="50"/>
+    <w:lsdException w:name="List Table 6 Colorful Accent 5" w:uiPriority="51"/>
+    <w:lsdException w:name="List Table 7 Colorful Accent 5" w:uiPriority="52"/>
+    <w:lsdException w:name="List Table 1 Light Accent 6" w:uiPriority="46"/>
+    <w:lsdException w:name="List Table 2 Accent 6" w:uiPriority="47"/>
+    <w:lsdException w:name="List Table 3 Accent 6" w:uiPriority="48"/>
+    <w:lsdException w:name="List Table 4 Accent 6" w:uiPriority="49"/>
+    <w:lsdException w:name="List Table 5 Dark Accent 6" w:uiPriority="50"/>
+    <w:lsdException w:name="List Table 6 Colorful Accent 6" w:uiPriority="51"/>
+    <w:lsdException w:name="List Table 7 Colorful Accent 6" w:uiPriority="52"/>
   </w:latentStyles>
   <w:style w:type="paragraph" w:default="1" w:styleId="Normal">
     <w:name w:val="Normal"/>
@@ -7851,488 +7978,7 @@
     <w:semiHidden/>
     <w:unhideWhenUsed/>
   </w:style>
-  <w:style w:type="paragraph" w:styleId="Ttulo">
-    <w:name w:val="Title"/>
-    <w:basedOn w:val="Normal"/>
-    <w:next w:val="Normal"/>
-    <w:rsid w:val="001F5A24"/>
-    <w:pPr>
-      <w:spacing w:before="480" w:after="120"/>
-    </w:pPr>
-    <w:rPr>
-      <w:b/>
-      <w:sz w:val="72"/>
-    </w:rPr>
-  </w:style>
-  <w:style w:type="paragraph" w:styleId="Subttulo">
-    <w:name w:val="Subtitle"/>
-    <w:basedOn w:val="Normal"/>
-    <w:next w:val="Normal"/>
-    <w:rsid w:val="001F5A24"/>
-    <w:pPr>
-      <w:spacing w:before="360" w:after="80"/>
-    </w:pPr>
-    <w:rPr>
-      <w:rFonts w:ascii="Georgia" w:eastAsia="Georgia" w:hAnsi="Georgia" w:cs="Georgia"/>
-      <w:i/>
-      <w:color w:val="666666"/>
-      <w:sz w:val="48"/>
-    </w:rPr>
-  </w:style>
-  <w:style w:type="paragraph" w:styleId="Sinespaciado">
-    <w:name w:val="No Spacing"/>
-    <w:link w:val="SinespaciadoCar"/>
-    <w:uiPriority w:val="1"/>
-    <w:qFormat/>
-    <w:rsid w:val="00112DA3"/>
-    <w:pPr>
-      <w:spacing w:after="0" w:line="240" w:lineRule="auto"/>
-    </w:pPr>
-  </w:style>
-  <w:style w:type="character" w:customStyle="1" w:styleId="SinespaciadoCar">
-    <w:name w:val="Sin espaciado Car"/>
-    <w:basedOn w:val="Fuentedeprrafopredeter"/>
-    <w:link w:val="Sinespaciado"/>
-    <w:uiPriority w:val="1"/>
-    <w:rsid w:val="00112DA3"/>
-  </w:style>
-  <w:style w:type="paragraph" w:styleId="Prrafodelista">
-    <w:name w:val="List Paragraph"/>
-    <w:basedOn w:val="Normal"/>
-    <w:uiPriority w:val="34"/>
-    <w:qFormat/>
-    <w:rsid w:val="00112DA3"/>
-    <w:pPr>
-      <w:ind w:left="720"/>
-      <w:contextualSpacing/>
-    </w:pPr>
-  </w:style>
-  <w:style w:type="paragraph" w:styleId="TtulodeTDC">
-    <w:name w:val="TOC Heading"/>
-    <w:basedOn w:val="Ttulo1"/>
-    <w:next w:val="Normal"/>
-    <w:uiPriority w:val="39"/>
-    <w:unhideWhenUsed/>
-    <w:qFormat/>
-    <w:rsid w:val="00E95CBF"/>
-    <w:pPr>
-      <w:keepNext/>
-      <w:keepLines/>
-      <w:spacing w:before="240" w:after="0" w:line="259" w:lineRule="auto"/>
-      <w:outlineLvl w:val="9"/>
-    </w:pPr>
-    <w:rPr>
-      <w:rFonts w:asciiTheme="majorHAnsi" w:eastAsiaTheme="majorEastAsia" w:hAnsiTheme="majorHAnsi" w:cstheme="majorBidi"/>
-      <w:b w:val="0"/>
-      <w:color w:val="2E74B5" w:themeColor="accent1" w:themeShade="BF"/>
-      <w:sz w:val="32"/>
-      <w:szCs w:val="32"/>
-    </w:rPr>
-  </w:style>
-  <w:style w:type="paragraph" w:styleId="TDC1">
-    <w:name w:val="toc 1"/>
-    <w:basedOn w:val="Normal"/>
-    <w:next w:val="Normal"/>
-    <w:autoRedefine/>
-    <w:uiPriority w:val="39"/>
-    <w:unhideWhenUsed/>
-    <w:rsid w:val="00E95CBF"/>
-    <w:pPr>
-      <w:spacing w:after="100"/>
-    </w:pPr>
-  </w:style>
-  <w:style w:type="paragraph" w:styleId="TDC2">
-    <w:name w:val="toc 2"/>
-    <w:basedOn w:val="Normal"/>
-    <w:next w:val="Normal"/>
-    <w:autoRedefine/>
-    <w:uiPriority w:val="39"/>
-    <w:unhideWhenUsed/>
-    <w:rsid w:val="00E95CBF"/>
-    <w:pPr>
-      <w:spacing w:after="100"/>
-      <w:ind w:left="220"/>
-    </w:pPr>
-  </w:style>
-  <w:style w:type="character" w:styleId="Hipervnculo">
-    <w:name w:val="Hyperlink"/>
-    <w:basedOn w:val="Fuentedeprrafopredeter"/>
-    <w:uiPriority w:val="99"/>
-    <w:unhideWhenUsed/>
-    <w:rsid w:val="00E95CBF"/>
-    <w:rPr>
-      <w:color w:val="0563C1" w:themeColor="hyperlink"/>
-      <w:u w:val="single"/>
-    </w:rPr>
-  </w:style>
-  <w:style w:type="paragraph" w:styleId="Encabezado">
-    <w:name w:val="header"/>
-    <w:basedOn w:val="Normal"/>
-    <w:link w:val="EncabezadoCar"/>
-    <w:uiPriority w:val="99"/>
-    <w:unhideWhenUsed/>
-    <w:rsid w:val="00626395"/>
-    <w:pPr>
-      <w:tabs>
-        <w:tab w:val="center" w:pos="4252"/>
-        <w:tab w:val="right" w:pos="8504"/>
-      </w:tabs>
-      <w:spacing w:line="240" w:lineRule="auto"/>
-    </w:pPr>
-  </w:style>
-  <w:style w:type="character" w:customStyle="1" w:styleId="EncabezadoCar">
-    <w:name w:val="Encabezado Car"/>
-    <w:basedOn w:val="Fuentedeprrafopredeter"/>
-    <w:link w:val="Encabezado"/>
-    <w:uiPriority w:val="99"/>
-    <w:rsid w:val="00626395"/>
-    <w:rPr>
-      <w:rFonts w:ascii="Arial" w:eastAsia="Arial" w:hAnsi="Arial" w:cs="Arial"/>
-      <w:color w:val="000000"/>
-    </w:rPr>
-  </w:style>
-  <w:style w:type="paragraph" w:styleId="Piedepgina">
-    <w:name w:val="footer"/>
-    <w:basedOn w:val="Normal"/>
-    <w:link w:val="PiedepginaCar"/>
-    <w:uiPriority w:val="99"/>
-    <w:unhideWhenUsed/>
-    <w:rsid w:val="00626395"/>
-    <w:pPr>
-      <w:tabs>
-        <w:tab w:val="center" w:pos="4252"/>
-        <w:tab w:val="right" w:pos="8504"/>
-      </w:tabs>
-      <w:spacing w:line="240" w:lineRule="auto"/>
-    </w:pPr>
-  </w:style>
-  <w:style w:type="character" w:customStyle="1" w:styleId="PiedepginaCar">
-    <w:name w:val="Pie de página Car"/>
-    <w:basedOn w:val="Fuentedeprrafopredeter"/>
-    <w:link w:val="Piedepgina"/>
-    <w:uiPriority w:val="99"/>
-    <w:rsid w:val="00626395"/>
-    <w:rPr>
-      <w:rFonts w:ascii="Arial" w:eastAsia="Arial" w:hAnsi="Arial" w:cs="Arial"/>
-      <w:color w:val="000000"/>
-    </w:rPr>
-  </w:style>
-  <w:style w:type="paragraph" w:styleId="Textodeglobo">
-    <w:name w:val="Balloon Text"/>
-    <w:basedOn w:val="Normal"/>
-    <w:link w:val="TextodegloboCar"/>
-    <w:uiPriority w:val="99"/>
-    <w:semiHidden/>
-    <w:unhideWhenUsed/>
-    <w:rsid w:val="00CF6ED0"/>
-    <w:pPr>
-      <w:spacing w:line="240" w:lineRule="auto"/>
-    </w:pPr>
-    <w:rPr>
-      <w:rFonts w:ascii="Tahoma" w:hAnsi="Tahoma" w:cs="Tahoma"/>
-      <w:sz w:val="16"/>
-      <w:szCs w:val="16"/>
-    </w:rPr>
-  </w:style>
-  <w:style w:type="character" w:customStyle="1" w:styleId="TextodegloboCar">
-    <w:name w:val="Texto de globo Car"/>
-    <w:basedOn w:val="Fuentedeprrafopredeter"/>
-    <w:link w:val="Textodeglobo"/>
-    <w:uiPriority w:val="99"/>
-    <w:semiHidden/>
-    <w:rsid w:val="00CF6ED0"/>
-    <w:rPr>
-      <w:rFonts w:ascii="Tahoma" w:eastAsia="Arial" w:hAnsi="Tahoma" w:cs="Tahoma"/>
-      <w:color w:val="000000"/>
-      <w:sz w:val="16"/>
-      <w:szCs w:val="16"/>
-    </w:rPr>
-  </w:style>
-</w:styles>
-</file>
-
-<file path=word/stylesWithEffects.xml><?xml version="1.0" encoding="utf-8"?>
-<w:styles xmlns:wpc="http://schemas.microsoft.com/office/word/2010/wordprocessingCanvas" xmlns:mc="http://schemas.openxmlformats.org/markup-compatibility/2006" xmlns:o="urn:schemas-microsoft-com:office:office" xmlns:r="http://schemas.openxmlformats.org/officeDocument/2006/relationships" xmlns:m="http://schemas.openxmlformats.org/officeDocument/2006/math" xmlns:v="urn:schemas-microsoft-com:vml" xmlns:wp14="http://schemas.microsoft.com/office/word/2010/wordprocessingDrawing" xmlns:wp="http://schemas.openxmlformats.org/drawingml/2006/wordprocessingDrawing" xmlns:w10="urn:schemas-microsoft-com:office:word" xmlns:w="http://schemas.openxmlformats.org/wordprocessingml/2006/main" xmlns:w14="http://schemas.microsoft.com/office/word/2010/wordml" xmlns:wpg="http://schemas.microsoft.com/office/word/2010/wordprocessingGroup" xmlns:wpi="http://schemas.microsoft.com/office/word/2010/wordprocessingInk" xmlns:wne="http://schemas.microsoft.com/office/word/2006/wordml" xmlns:wps="http://schemas.microsoft.com/office/word/2010/wordprocessingShape" mc:Ignorable="w14 wp14">
-  <w:docDefaults>
-    <w:rPrDefault>
-      <w:rPr>
-        <w:rFonts w:asciiTheme="minorHAnsi" w:eastAsiaTheme="minorEastAsia" w:hAnsiTheme="minorHAnsi" w:cstheme="minorBidi"/>
-        <w:sz w:val="22"/>
-        <w:szCs w:val="22"/>
-        <w:lang w:val="es-ES" w:eastAsia="es-ES" w:bidi="ar-SA"/>
-      </w:rPr>
-    </w:rPrDefault>
-    <w:pPrDefault>
-      <w:pPr>
-        <w:spacing w:after="160" w:line="259" w:lineRule="auto"/>
-      </w:pPr>
-    </w:pPrDefault>
-  </w:docDefaults>
-  <w:latentStyles w:defLockedState="0" w:defUIPriority="99" w:defSemiHidden="1" w:defUnhideWhenUsed="1" w:defQFormat="0" w:count="267">
-    <w:lsdException w:name="Normal" w:semiHidden="0" w:uiPriority="0" w:unhideWhenUsed="0" w:qFormat="1"/>
-    <w:lsdException w:name="heading 1" w:semiHidden="0" w:uiPriority="0" w:unhideWhenUsed="0" w:qFormat="1"/>
-    <w:lsdException w:name="heading 2" w:uiPriority="0" w:qFormat="1"/>
-    <w:lsdException w:name="heading 3" w:uiPriority="9" w:qFormat="1"/>
-    <w:lsdException w:name="heading 4" w:uiPriority="9" w:qFormat="1"/>
-    <w:lsdException w:name="heading 5" w:uiPriority="9" w:qFormat="1"/>
-    <w:lsdException w:name="heading 6" w:uiPriority="9" w:qFormat="1"/>
-    <w:lsdException w:name="heading 7" w:uiPriority="9" w:qFormat="1"/>
-    <w:lsdException w:name="heading 8" w:uiPriority="9" w:qFormat="1"/>
-    <w:lsdException w:name="heading 9" w:uiPriority="9" w:qFormat="1"/>
-    <w:lsdException w:name="toc 1" w:uiPriority="39"/>
-    <w:lsdException w:name="toc 2" w:uiPriority="39"/>
-    <w:lsdException w:name="toc 3" w:uiPriority="39"/>
-    <w:lsdException w:name="toc 4" w:uiPriority="39"/>
-    <w:lsdException w:name="toc 5" w:uiPriority="39"/>
-    <w:lsdException w:name="toc 6" w:uiPriority="39"/>
-    <w:lsdException w:name="toc 7" w:uiPriority="39"/>
-    <w:lsdException w:name="toc 8" w:uiPriority="39"/>
-    <w:lsdException w:name="toc 9" w:uiPriority="39"/>
-    <w:lsdException w:name="caption" w:uiPriority="35" w:qFormat="1"/>
-    <w:lsdException w:name="Title" w:semiHidden="0" w:uiPriority="10" w:unhideWhenUsed="0" w:qFormat="1"/>
-    <w:lsdException w:name="Default Paragraph Font" w:uiPriority="1"/>
-    <w:lsdException w:name="Subtitle" w:semiHidden="0" w:uiPriority="11" w:unhideWhenUsed="0" w:qFormat="1"/>
-    <w:lsdException w:name="Strong" w:semiHidden="0" w:uiPriority="22" w:unhideWhenUsed="0" w:qFormat="1"/>
-    <w:lsdException w:name="Emphasis" w:semiHidden="0" w:uiPriority="20" w:unhideWhenUsed="0" w:qFormat="1"/>
-    <w:lsdException w:name="Table Grid" w:semiHidden="0" w:uiPriority="39" w:unhideWhenUsed="0"/>
-    <w:lsdException w:name="Placeholder Text" w:unhideWhenUsed="0"/>
-    <w:lsdException w:name="No Spacing" w:semiHidden="0" w:uiPriority="1" w:unhideWhenUsed="0" w:qFormat="1"/>
-    <w:lsdException w:name="Light Shading" w:semiHidden="0" w:uiPriority="60" w:unhideWhenUsed="0"/>
-    <w:lsdException w:name="Light List" w:semiHidden="0" w:uiPriority="61" w:unhideWhenUsed="0"/>
-    <w:lsdException w:name="Light Grid" w:semiHidden="0" w:uiPriority="62" w:unhideWhenUsed="0"/>
-    <w:lsdException w:name="Medium Shading 1" w:semiHidden="0" w:uiPriority="63" w:unhideWhenUsed="0"/>
-    <w:lsdException w:name="Medium Shading 2" w:semiHidden="0" w:uiPriority="64" w:unhideWhenUsed="0"/>
-    <w:lsdException w:name="Medium List 1" w:semiHidden="0" w:uiPriority="65" w:unhideWhenUsed="0"/>
-    <w:lsdException w:name="Medium List 2" w:semiHidden="0" w:uiPriority="66" w:unhideWhenUsed="0"/>
-    <w:lsdException w:name="Medium Grid 1" w:semiHidden="0" w:uiPriority="67" w:unhideWhenUsed="0"/>
-    <w:lsdException w:name="Medium Grid 2" w:semiHidden="0" w:uiPriority="68" w:unhideWhenUsed="0"/>
-    <w:lsdException w:name="Medium Grid 3" w:semiHidden="0" w:uiPriority="69" w:unhideWhenUsed="0"/>
-    <w:lsdException w:name="Dark List" w:semiHidden="0" w:uiPriority="70" w:unhideWhenUsed="0"/>
-    <w:lsdException w:name="Colorful Shading" w:semiHidden="0" w:uiPriority="71" w:unhideWhenUsed="0"/>
-    <w:lsdException w:name="Colorful List" w:semiHidden="0" w:uiPriority="72" w:unhideWhenUsed="0"/>
-    <w:lsdException w:name="Colorful Grid" w:semiHidden="0" w:uiPriority="73" w:unhideWhenUsed="0"/>
-    <w:lsdException w:name="Light Shading Accent 1" w:semiHidden="0" w:uiPriority="60" w:unhideWhenUsed="0"/>
-    <w:lsdException w:name="Light List Accent 1" w:semiHidden="0" w:uiPriority="61" w:unhideWhenUsed="0"/>
-    <w:lsdException w:name="Light Grid Accent 1" w:semiHidden="0" w:uiPriority="62" w:unhideWhenUsed="0"/>
-    <w:lsdException w:name="Medium Shading 1 Accent 1" w:semiHidden="0" w:uiPriority="63" w:unhideWhenUsed="0"/>
-    <w:lsdException w:name="Medium Shading 2 Accent 1" w:semiHidden="0" w:uiPriority="64" w:unhideWhenUsed="0"/>
-    <w:lsdException w:name="Medium List 1 Accent 1" w:semiHidden="0" w:uiPriority="65" w:unhideWhenUsed="0"/>
-    <w:lsdException w:name="Revision" w:unhideWhenUsed="0"/>
-    <w:lsdException w:name="List Paragraph" w:semiHidden="0" w:uiPriority="34" w:unhideWhenUsed="0" w:qFormat="1"/>
-    <w:lsdException w:name="Quote" w:semiHidden="0" w:uiPriority="29" w:unhideWhenUsed="0" w:qFormat="1"/>
-    <w:lsdException w:name="Intense Quote" w:semiHidden="0" w:uiPriority="30" w:unhideWhenUsed="0" w:qFormat="1"/>
-    <w:lsdException w:name="Medium List 2 Accent 1" w:semiHidden="0" w:uiPriority="66" w:unhideWhenUsed="0"/>
-    <w:lsdException w:name="Medium Grid 1 Accent 1" w:semiHidden="0" w:uiPriority="67" w:unhideWhenUsed="0"/>
-    <w:lsdException w:name="Medium Grid 2 Accent 1" w:semiHidden="0" w:uiPriority="68" w:unhideWhenUsed="0"/>
-    <w:lsdException w:name="Medium Grid 3 Accent 1" w:semiHidden="0" w:uiPriority="69" w:unhideWhenUsed="0"/>
-    <w:lsdException w:name="Dark List Accent 1" w:semiHidden="0" w:uiPriority="70" w:unhideWhenUsed="0"/>
-    <w:lsdException w:name="Colorful Shading Accent 1" w:semiHidden="0" w:uiPriority="71" w:unhideWhenUsed="0"/>
-    <w:lsdException w:name="Colorful List Accent 1" w:semiHidden="0" w:uiPriority="72" w:unhideWhenUsed="0"/>
-    <w:lsdException w:name="Colorful Grid Accent 1" w:semiHidden="0" w:uiPriority="73" w:unhideWhenUsed="0"/>
-    <w:lsdException w:name="Light Shading Accent 2" w:semiHidden="0" w:uiPriority="60" w:unhideWhenUsed="0"/>
-    <w:lsdException w:name="Light List Accent 2" w:semiHidden="0" w:uiPriority="61" w:unhideWhenUsed="0"/>
-    <w:lsdException w:name="Light Grid Accent 2" w:semiHidden="0" w:uiPriority="62" w:unhideWhenUsed="0"/>
-    <w:lsdException w:name="Medium Shading 1 Accent 2" w:semiHidden="0" w:uiPriority="63" w:unhideWhenUsed="0"/>
-    <w:lsdException w:name="Medium Shading 2 Accent 2" w:semiHidden="0" w:uiPriority="64" w:unhideWhenUsed="0"/>
-    <w:lsdException w:name="Medium List 1 Accent 2" w:semiHidden="0" w:uiPriority="65" w:unhideWhenUsed="0"/>
-    <w:lsdException w:name="Medium List 2 Accent 2" w:semiHidden="0" w:uiPriority="66" w:unhideWhenUsed="0"/>
-    <w:lsdException w:name="Medium Grid 1 Accent 2" w:semiHidden="0" w:uiPriority="67" w:unhideWhenUsed="0"/>
-    <w:lsdException w:name="Medium Grid 2 Accent 2" w:semiHidden="0" w:uiPriority="68" w:unhideWhenUsed="0"/>
-    <w:lsdException w:name="Medium Grid 3 Accent 2" w:semiHidden="0" w:uiPriority="69" w:unhideWhenUsed="0"/>
-    <w:lsdException w:name="Dark List Accent 2" w:semiHidden="0" w:uiPriority="70" w:unhideWhenUsed="0"/>
-    <w:lsdException w:name="Colorful Shading Accent 2" w:semiHidden="0" w:uiPriority="71" w:unhideWhenUsed="0"/>
-    <w:lsdException w:name="Colorful List Accent 2" w:semiHidden="0" w:uiPriority="72" w:unhideWhenUsed="0"/>
-    <w:lsdException w:name="Colorful Grid Accent 2" w:semiHidden="0" w:uiPriority="73" w:unhideWhenUsed="0"/>
-    <w:lsdException w:name="Light Shading Accent 3" w:semiHidden="0" w:uiPriority="60" w:unhideWhenUsed="0"/>
-    <w:lsdException w:name="Light List Accent 3" w:semiHidden="0" w:uiPriority="61" w:unhideWhenUsed="0"/>
-    <w:lsdException w:name="Light Grid Accent 3" w:semiHidden="0" w:uiPriority="62" w:unhideWhenUsed="0"/>
-    <w:lsdException w:name="Medium Shading 1 Accent 3" w:semiHidden="0" w:uiPriority="63" w:unhideWhenUsed="0"/>
-    <w:lsdException w:name="Medium Shading 2 Accent 3" w:semiHidden="0" w:uiPriority="64" w:unhideWhenUsed="0"/>
-    <w:lsdException w:name="Medium List 1 Accent 3" w:semiHidden="0" w:uiPriority="65" w:unhideWhenUsed="0"/>
-    <w:lsdException w:name="Medium List 2 Accent 3" w:semiHidden="0" w:uiPriority="66" w:unhideWhenUsed="0"/>
-    <w:lsdException w:name="Medium Grid 1 Accent 3" w:semiHidden="0" w:uiPriority="67" w:unhideWhenUsed="0"/>
-    <w:lsdException w:name="Medium Grid 2 Accent 3" w:semiHidden="0" w:uiPriority="68" w:unhideWhenUsed="0"/>
-    <w:lsdException w:name="Medium Grid 3 Accent 3" w:semiHidden="0" w:uiPriority="69" w:unhideWhenUsed="0"/>
-    <w:lsdException w:name="Dark List Accent 3" w:semiHidden="0" w:uiPriority="70" w:unhideWhenUsed="0"/>
-    <w:lsdException w:name="Colorful Shading Accent 3" w:semiHidden="0" w:uiPriority="71" w:unhideWhenUsed="0"/>
-    <w:lsdException w:name="Colorful List Accent 3" w:semiHidden="0" w:uiPriority="72" w:unhideWhenUsed="0"/>
-    <w:lsdException w:name="Colorful Grid Accent 3" w:semiHidden="0" w:uiPriority="73" w:unhideWhenUsed="0"/>
-    <w:lsdException w:name="Light Shading Accent 4" w:semiHidden="0" w:uiPriority="60" w:unhideWhenUsed="0"/>
-    <w:lsdException w:name="Light List Accent 4" w:semiHidden="0" w:uiPriority="61" w:unhideWhenUsed="0"/>
-    <w:lsdException w:name="Light Grid Accent 4" w:semiHidden="0" w:uiPriority="62" w:unhideWhenUsed="0"/>
-    <w:lsdException w:name="Medium Shading 1 Accent 4" w:semiHidden="0" w:uiPriority="63" w:unhideWhenUsed="0"/>
-    <w:lsdException w:name="Medium Shading 2 Accent 4" w:semiHidden="0" w:uiPriority="64" w:unhideWhenUsed="0"/>
-    <w:lsdException w:name="Medium List 1 Accent 4" w:semiHidden="0" w:uiPriority="65" w:unhideWhenUsed="0"/>
-    <w:lsdException w:name="Medium List 2 Accent 4" w:semiHidden="0" w:uiPriority="66" w:unhideWhenUsed="0"/>
-    <w:lsdException w:name="Medium Grid 1 Accent 4" w:semiHidden="0" w:uiPriority="67" w:unhideWhenUsed="0"/>
-    <w:lsdException w:name="Medium Grid 2 Accent 4" w:semiHidden="0" w:uiPriority="68" w:unhideWhenUsed="0"/>
-    <w:lsdException w:name="Medium Grid 3 Accent 4" w:semiHidden="0" w:uiPriority="69" w:unhideWhenUsed="0"/>
-    <w:lsdException w:name="Dark List Accent 4" w:semiHidden="0" w:uiPriority="70" w:unhideWhenUsed="0"/>
-    <w:lsdException w:name="Colorful Shading Accent 4" w:semiHidden="0" w:uiPriority="71" w:unhideWhenUsed="0"/>
-    <w:lsdException w:name="Colorful List Accent 4" w:semiHidden="0" w:uiPriority="72" w:unhideWhenUsed="0"/>
-    <w:lsdException w:name="Colorful Grid Accent 4" w:semiHidden="0" w:uiPriority="73" w:unhideWhenUsed="0"/>
-    <w:lsdException w:name="Light Shading Accent 5" w:semiHidden="0" w:uiPriority="60" w:unhideWhenUsed="0"/>
-    <w:lsdException w:name="Light List Accent 5" w:semiHidden="0" w:uiPriority="61" w:unhideWhenUsed="0"/>
-    <w:lsdException w:name="Light Grid Accent 5" w:semiHidden="0" w:uiPriority="62" w:unhideWhenUsed="0"/>
-    <w:lsdException w:name="Medium Shading 1 Accent 5" w:semiHidden="0" w:uiPriority="63" w:unhideWhenUsed="0"/>
-    <w:lsdException w:name="Medium Shading 2 Accent 5" w:semiHidden="0" w:uiPriority="64" w:unhideWhenUsed="0"/>
-    <w:lsdException w:name="Medium List 1 Accent 5" w:semiHidden="0" w:uiPriority="65" w:unhideWhenUsed="0"/>
-    <w:lsdException w:name="Medium List 2 Accent 5" w:semiHidden="0" w:uiPriority="66" w:unhideWhenUsed="0"/>
-    <w:lsdException w:name="Medium Grid 1 Accent 5" w:semiHidden="0" w:uiPriority="67" w:unhideWhenUsed="0"/>
-    <w:lsdException w:name="Medium Grid 2 Accent 5" w:semiHidden="0" w:uiPriority="68" w:unhideWhenUsed="0"/>
-    <w:lsdException w:name="Medium Grid 3 Accent 5" w:semiHidden="0" w:uiPriority="69" w:unhideWhenUsed="0"/>
-    <w:lsdException w:name="Dark List Accent 5" w:semiHidden="0" w:uiPriority="70" w:unhideWhenUsed="0"/>
-    <w:lsdException w:name="Colorful Shading Accent 5" w:semiHidden="0" w:uiPriority="71" w:unhideWhenUsed="0"/>
-    <w:lsdException w:name="Colorful List Accent 5" w:semiHidden="0" w:uiPriority="72" w:unhideWhenUsed="0"/>
-    <w:lsdException w:name="Colorful Grid Accent 5" w:semiHidden="0" w:uiPriority="73" w:unhideWhenUsed="0"/>
-    <w:lsdException w:name="Light Shading Accent 6" w:semiHidden="0" w:uiPriority="60" w:unhideWhenUsed="0"/>
-    <w:lsdException w:name="Light List Accent 6" w:semiHidden="0" w:uiPriority="61" w:unhideWhenUsed="0"/>
-    <w:lsdException w:name="Light Grid Accent 6" w:semiHidden="0" w:uiPriority="62" w:unhideWhenUsed="0"/>
-    <w:lsdException w:name="Medium Shading 1 Accent 6" w:semiHidden="0" w:uiPriority="63" w:unhideWhenUsed="0"/>
-    <w:lsdException w:name="Medium Shading 2 Accent 6" w:semiHidden="0" w:uiPriority="64" w:unhideWhenUsed="0"/>
-    <w:lsdException w:name="Medium List 1 Accent 6" w:semiHidden="0" w:uiPriority="65" w:unhideWhenUsed="0"/>
-    <w:lsdException w:name="Medium List 2 Accent 6" w:semiHidden="0" w:uiPriority="66" w:unhideWhenUsed="0"/>
-    <w:lsdException w:name="Medium Grid 1 Accent 6" w:semiHidden="0" w:uiPriority="67" w:unhideWhenUsed="0"/>
-    <w:lsdException w:name="Medium Grid 2 Accent 6" w:semiHidden="0" w:uiPriority="68" w:unhideWhenUsed="0"/>
-    <w:lsdException w:name="Medium Grid 3 Accent 6" w:semiHidden="0" w:uiPriority="69" w:unhideWhenUsed="0"/>
-    <w:lsdException w:name="Dark List Accent 6" w:semiHidden="0" w:uiPriority="70" w:unhideWhenUsed="0"/>
-    <w:lsdException w:name="Colorful Shading Accent 6" w:semiHidden="0" w:uiPriority="71" w:unhideWhenUsed="0"/>
-    <w:lsdException w:name="Colorful List Accent 6" w:semiHidden="0" w:uiPriority="72" w:unhideWhenUsed="0"/>
-    <w:lsdException w:name="Colorful Grid Accent 6" w:semiHidden="0" w:uiPriority="73" w:unhideWhenUsed="0"/>
-    <w:lsdException w:name="Subtle Emphasis" w:semiHidden="0" w:uiPriority="19" w:unhideWhenUsed="0" w:qFormat="1"/>
-    <w:lsdException w:name="Intense Emphasis" w:semiHidden="0" w:uiPriority="21" w:unhideWhenUsed="0" w:qFormat="1"/>
-    <w:lsdException w:name="Subtle Reference" w:semiHidden="0" w:uiPriority="31" w:unhideWhenUsed="0" w:qFormat="1"/>
-    <w:lsdException w:name="Intense Reference" w:semiHidden="0" w:uiPriority="32" w:unhideWhenUsed="0" w:qFormat="1"/>
-    <w:lsdException w:name="Book Title" w:semiHidden="0" w:uiPriority="33" w:unhideWhenUsed="0" w:qFormat="1"/>
-    <w:lsdException w:name="Bibliography" w:uiPriority="37"/>
-    <w:lsdException w:name="TOC Heading" w:uiPriority="39" w:qFormat="1"/>
-  </w:latentStyles>
-  <w:style w:type="paragraph" w:default="1" w:styleId="Normal">
-    <w:name w:val="Normal"/>
-    <w:rsid w:val="001F5A24"/>
-    <w:pPr>
-      <w:spacing w:after="0" w:line="276" w:lineRule="auto"/>
-    </w:pPr>
-    <w:rPr>
-      <w:rFonts w:ascii="Arial" w:eastAsia="Arial" w:hAnsi="Arial" w:cs="Arial"/>
-      <w:color w:val="000000"/>
-    </w:rPr>
-  </w:style>
-  <w:style w:type="paragraph" w:styleId="Ttulo1">
-    <w:name w:val="heading 1"/>
-    <w:basedOn w:val="Normal"/>
-    <w:next w:val="Normal"/>
-    <w:rsid w:val="001F5A24"/>
-    <w:pPr>
-      <w:spacing w:before="480" w:after="120"/>
-      <w:outlineLvl w:val="0"/>
-    </w:pPr>
-    <w:rPr>
-      <w:b/>
-      <w:sz w:val="36"/>
-    </w:rPr>
-  </w:style>
-  <w:style w:type="paragraph" w:styleId="Ttulo2">
-    <w:name w:val="heading 2"/>
-    <w:basedOn w:val="Normal"/>
-    <w:next w:val="Normal"/>
-    <w:rsid w:val="001F5A24"/>
-    <w:pPr>
-      <w:spacing w:before="360" w:after="80"/>
-      <w:outlineLvl w:val="1"/>
-    </w:pPr>
-    <w:rPr>
-      <w:b/>
-      <w:sz w:val="28"/>
-    </w:rPr>
-  </w:style>
-  <w:style w:type="paragraph" w:styleId="Ttulo3">
-    <w:name w:val="heading 3"/>
-    <w:basedOn w:val="Normal"/>
-    <w:next w:val="Normal"/>
-    <w:rsid w:val="001F5A24"/>
-    <w:pPr>
-      <w:spacing w:before="280" w:after="80"/>
-      <w:outlineLvl w:val="2"/>
-    </w:pPr>
-    <w:rPr>
-      <w:b/>
-      <w:color w:val="666666"/>
-      <w:sz w:val="24"/>
-    </w:rPr>
-  </w:style>
-  <w:style w:type="paragraph" w:styleId="Ttulo4">
-    <w:name w:val="heading 4"/>
-    <w:basedOn w:val="Normal"/>
-    <w:next w:val="Normal"/>
-    <w:rsid w:val="001F5A24"/>
-    <w:pPr>
-      <w:spacing w:before="240" w:after="40"/>
-      <w:outlineLvl w:val="3"/>
-    </w:pPr>
-    <w:rPr>
-      <w:i/>
-      <w:color w:val="666666"/>
-    </w:rPr>
-  </w:style>
-  <w:style w:type="paragraph" w:styleId="Ttulo5">
-    <w:name w:val="heading 5"/>
-    <w:basedOn w:val="Normal"/>
-    <w:next w:val="Normal"/>
-    <w:rsid w:val="001F5A24"/>
-    <w:pPr>
-      <w:spacing w:before="220" w:after="40"/>
-      <w:outlineLvl w:val="4"/>
-    </w:pPr>
-    <w:rPr>
-      <w:b/>
-      <w:color w:val="666666"/>
-      <w:sz w:val="20"/>
-    </w:rPr>
-  </w:style>
-  <w:style w:type="paragraph" w:styleId="Ttulo6">
-    <w:name w:val="heading 6"/>
-    <w:basedOn w:val="Normal"/>
-    <w:next w:val="Normal"/>
-    <w:rsid w:val="001F5A24"/>
-    <w:pPr>
-      <w:spacing w:before="200" w:after="40"/>
-      <w:outlineLvl w:val="5"/>
-    </w:pPr>
-    <w:rPr>
-      <w:i/>
-      <w:color w:val="666666"/>
-      <w:sz w:val="20"/>
-    </w:rPr>
-  </w:style>
-  <w:style w:type="character" w:default="1" w:styleId="Fuentedeprrafopredeter">
-    <w:name w:val="Default Paragraph Font"/>
-    <w:uiPriority w:val="1"/>
-    <w:semiHidden/>
-    <w:unhideWhenUsed/>
-  </w:style>
-  <w:style w:type="table" w:default="1" w:styleId="Tablanormal">
-    <w:name w:val="Normal Table"/>
-    <w:uiPriority w:val="99"/>
-    <w:semiHidden/>
-    <w:unhideWhenUsed/>
-    <w:tblPr>
-      <w:tblInd w:w="0" w:type="dxa"/>
-      <w:tblCellMar>
-        <w:top w:w="0" w:type="dxa"/>
-        <w:left w:w="108" w:type="dxa"/>
-        <w:bottom w:w="0" w:type="dxa"/>
-        <w:right w:w="108" w:type="dxa"/>
-      </w:tblCellMar>
-    </w:tblPr>
-  </w:style>
-  <w:style w:type="numbering" w:default="1" w:styleId="Sinlista">
-    <w:name w:val="No List"/>
-    <w:uiPriority w:val="99"/>
-    <w:semiHidden/>
-    <w:unhideWhenUsed/>
-  </w:style>
-  <w:style w:type="paragraph" w:styleId="Ttulo">
+  <w:style w:type="paragraph" w:styleId="Puesto">
     <w:name w:val="Title"/>
     <w:basedOn w:val="Normal"/>
     <w:next w:val="Normal"/>
@@ -8787,7 +8433,7 @@
   <a:extraClrSchemeLst/>
   <a:extLst>
     <a:ext uri="{05A4C25C-085E-4340-85A3-A5531E510DB2}">
-      <thm15:themeFamily xmlns:thm15="http://schemas.microsoft.com/office/thememl/2012/main" xmlns="" name="Office Theme" id="{62F939B6-93AF-4DB8-9C6B-D6C7DFDC589F}" vid="{4A3C46E8-61CC-4603-A589-7422A47A8E4A}"/>
+      <thm15:themeFamily xmlns:thm15="http://schemas.microsoft.com/office/thememl/2012/main" name="Office Theme" id="{62F939B6-93AF-4DB8-9C6B-D6C7DFDC589F}" vid="{4A3C46E8-61CC-4603-A589-7422A47A8E4A}"/>
     </a:ext>
   </a:extLst>
 </a:theme>
@@ -8795,7 +8441,7 @@
 
 <file path=customXml/item1.xml><?xml version="1.0" encoding="utf-8"?>
 <CoverPageProperties xmlns="http://schemas.microsoft.com/office/2006/coverPageProps">
-  <PublishDate>2013-05-03T00:00:00</PublishDate>
+  <PublishDate>13 de mayo de 2013</PublishDate>
   <Abstract/>
   <CompanyAddress>Universidad de Granada</CompanyAddress>
   <CompanyPhone/>
@@ -8817,7 +8463,7 @@
 </file>
 
 <file path=customXml/itemProps2.xml><?xml version="1.0" encoding="utf-8"?>
-<ds:datastoreItem xmlns:ds="http://schemas.openxmlformats.org/officeDocument/2006/customXml" ds:itemID="{1A5184BB-B6B6-41C9-9F4E-4D2B906BCB95}">
+<ds:datastoreItem xmlns:ds="http://schemas.openxmlformats.org/officeDocument/2006/customXml" ds:itemID="{A51D20D5-B797-49C8-A661-A78B620C7DEA}">
   <ds:schemaRefs>
     <ds:schemaRef ds:uri="http://schemas.openxmlformats.org/officeDocument/2006/bibliography"/>
   </ds:schemaRefs>

</xml_diff>

<commit_message>
Diagramas de Gantt y de Perl
</commit_message>
<xml_diff>
--- a/docs/Planificacion/Planificacion - Iteracion 3/PlanDeProyectoV3.7.docx
+++ b/docs/Planificacion/Planificacion - Iteracion 3/PlanDeProyectoV3.7.docx
@@ -1,6 +1,6 @@
 
 <file path=word/document.xml><?xml version="1.0" encoding="utf-8"?>
-<w:document xmlns:wpc="http://schemas.microsoft.com/office/word/2010/wordprocessingCanvas" xmlns:mc="http://schemas.openxmlformats.org/markup-compatibility/2006" xmlns:o="urn:schemas-microsoft-com:office:office" xmlns:r="http://schemas.openxmlformats.org/officeDocument/2006/relationships" xmlns:m="http://schemas.openxmlformats.org/officeDocument/2006/math" xmlns:v="urn:schemas-microsoft-com:vml" xmlns:wp14="http://schemas.microsoft.com/office/word/2010/wordprocessingDrawing" xmlns:wp="http://schemas.openxmlformats.org/drawingml/2006/wordprocessingDrawing" xmlns:w10="urn:schemas-microsoft-com:office:word" xmlns:w="http://schemas.openxmlformats.org/wordprocessingml/2006/main" xmlns:w14="http://schemas.microsoft.com/office/word/2010/wordml" xmlns:w15="http://schemas.microsoft.com/office/word/2012/wordml" xmlns:wpg="http://schemas.microsoft.com/office/word/2010/wordprocessingGroup" xmlns:wpi="http://schemas.microsoft.com/office/word/2010/wordprocessingInk" xmlns:wne="http://schemas.microsoft.com/office/word/2006/wordml" xmlns:wps="http://schemas.microsoft.com/office/word/2010/wordprocessingShape" mc:Ignorable="w14 w15 wp14">
+<w:document xmlns:ve="http://schemas.openxmlformats.org/markup-compatibility/2006" xmlns:o="urn:schemas-microsoft-com:office:office" xmlns:r="http://schemas.openxmlformats.org/officeDocument/2006/relationships" xmlns:m="http://schemas.openxmlformats.org/officeDocument/2006/math" xmlns:v="urn:schemas-microsoft-com:vml" xmlns:wp="http://schemas.openxmlformats.org/drawingml/2006/wordprocessingDrawing" xmlns:w10="urn:schemas-microsoft-com:office:word" xmlns:w="http://schemas.openxmlformats.org/wordprocessingml/2006/main" xmlns:wne="http://schemas.microsoft.com/office/word/2006/wordml">
   <w:background w:color="FFFFFF"/>
   <w:body>
     <w:sdt>
@@ -34,10 +34,9 @@
             <w:rPr>
               <w:noProof/>
               <w:color w:val="5B9BD5" w:themeColor="accent1"/>
-              <w:lang w:val="es-ES_tradnl" w:eastAsia="es-ES_tradnl"/>
             </w:rPr>
             <w:drawing>
-              <wp:inline distT="0" distB="0" distL="0" distR="0" wp14:anchorId="60A51FDB" wp14:editId="39C410F1">
+              <wp:inline distT="0" distB="0" distL="0" distR="0">
                 <wp:extent cx="1417320" cy="750898"/>
                 <wp:effectExtent l="0" t="0" r="0" b="0"/>
                 <wp:docPr id="143" name="Imagen 143"/>
@@ -62,7 +61,7 @@
                           </a:duotone>
                           <a:extLst>
                             <a:ext uri="{28A0092B-C50C-407E-A947-70E740481C1C}">
-                              <a14:useLocalDpi xmlns:a14="http://schemas.microsoft.com/office/drawing/2010/main" val="0"/>
+                              <a14:useLocalDpi xmlns:a14="http://schemas.microsoft.com/office/drawing/2010/main" xmlns:wps="http://schemas.microsoft.com/office/word/2010/wordprocessingShape" xmlns:wpi="http://schemas.microsoft.com/office/word/2010/wordprocessingInk" xmlns:wpg="http://schemas.microsoft.com/office/word/2010/wordprocessingGroup" xmlns:w15="http://schemas.microsoft.com/office/word/2012/wordml" xmlns:w14="http://schemas.microsoft.com/office/word/2010/wordml" xmlns:w="http://schemas.openxmlformats.org/wordprocessingml/2006/main" xmlns:w10="urn:schemas-microsoft-com:office:word" xmlns:wp14="http://schemas.microsoft.com/office/word/2010/wordprocessingDrawing" xmlns:v="urn:schemas-microsoft-com:vml" xmlns:o="urn:schemas-microsoft-com:office:office" xmlns:mc="http://schemas.openxmlformats.org/markup-compatibility/2006" xmlns:wpc="http://schemas.microsoft.com/office/word/2010/wordprocessingCanvas" xmlns="" val="0"/>
                             </a:ext>
                           </a:extLst>
                         </a:blip>
@@ -224,283 +223,101 @@
               <w:noProof/>
               <w:lang w:val="es-ES_tradnl" w:eastAsia="es-ES_tradnl"/>
             </w:rPr>
-            <mc:AlternateContent>
-              <mc:Choice Requires="wps">
-                <w:drawing>
-                  <wp:anchor distT="0" distB="0" distL="114300" distR="114300" simplePos="0" relativeHeight="251658752" behindDoc="0" locked="0" layoutInCell="1" allowOverlap="1" wp14:anchorId="31CAB51C" wp14:editId="4892B88E">
-                    <wp:simplePos x="0" y="0"/>
-                    <wp:positionH relativeFrom="margin">
-                      <wp:align>center</wp:align>
-                    </wp:positionH>
-                    <mc:AlternateContent>
-                      <mc:Choice Requires="wp14">
-                        <wp:positionV relativeFrom="page">
-                          <wp14:pctPosVOffset>85000</wp14:pctPosVOffset>
-                        </wp:positionV>
-                      </mc:Choice>
-                      <mc:Fallback>
-                        <wp:positionV relativeFrom="page">
-                          <wp:posOffset>8549640</wp:posOffset>
-                        </wp:positionV>
-                      </mc:Fallback>
-                    </mc:AlternateContent>
-                    <wp:extent cx="5943600" cy="412750"/>
-                    <wp:effectExtent l="0" t="0" r="0" b="0"/>
-                    <wp:wrapNone/>
-                    <wp:docPr id="142" name="Cuadro de texto 142"/>
-                    <wp:cNvGraphicFramePr>
-                      <a:graphicFrameLocks xmlns:a="http://schemas.openxmlformats.org/drawingml/2006/main"/>
-                    </wp:cNvGraphicFramePr>
-                    <a:graphic xmlns:a="http://schemas.openxmlformats.org/drawingml/2006/main">
-                      <a:graphicData uri="http://schemas.microsoft.com/office/word/2010/wordprocessingShape">
-                        <wps:wsp>
-                          <wps:cNvSpPr txBox="1">
-                            <a:spLocks/>
-                          </wps:cNvSpPr>
-                          <wps:spPr>
-                            <a:xfrm>
-                              <a:off x="0" y="0"/>
-                              <a:ext cx="5943600" cy="412750"/>
-                            </a:xfrm>
-                            <a:prstGeom prst="rect">
-                              <a:avLst/>
-                            </a:prstGeom>
-                            <a:noFill/>
-                            <a:ln w="6350">
-                              <a:noFill/>
-                            </a:ln>
-                            <a:effectLst/>
-                          </wps:spPr>
-                          <wps:style>
-                            <a:lnRef idx="0">
-                              <a:schemeClr val="accent1"/>
-                            </a:lnRef>
-                            <a:fillRef idx="0">
-                              <a:schemeClr val="accent1"/>
-                            </a:fillRef>
-                            <a:effectRef idx="0">
-                              <a:schemeClr val="accent1"/>
-                            </a:effectRef>
-                            <a:fontRef idx="minor">
-                              <a:schemeClr val="dk1"/>
-                            </a:fontRef>
-                          </wps:style>
-                          <wps:txbx>
-                            <w:txbxContent>
-                              <w:sdt>
-                                <w:sdtPr>
-                                  <w:rPr>
-                                    <w:caps/>
-                                    <w:color w:val="5B9BD5" w:themeColor="accent1"/>
-                                    <w:sz w:val="28"/>
-                                    <w:szCs w:val="28"/>
-                                  </w:rPr>
-                                  <w:alias w:val="Fecha"/>
-                                  <w:tag w:val=""/>
-                                  <w:id w:val="1722706238"/>
-                                  <w:dataBinding w:prefixMappings="xmlns:ns0='http://schemas.microsoft.com/office/2006/coverPageProps' " w:xpath="/ns0:CoverPageProperties[1]/ns0:PublishDate[1]" w:storeItemID="{55AF091B-3C7A-41E3-B477-F2FDAA23CFDA}"/>
-                                  <w:date>
-                                    <w:dateFormat w:val="d 'de' MMMM 'de' yyyy"/>
-                                    <w:lid w:val="es-ES"/>
-                                    <w:storeMappedDataAs w:val="dateTime"/>
-                                    <w:calendar w:val="gregorian"/>
-                                  </w:date>
-                                </w:sdtPr>
-                                <w:sdtEndPr/>
-                                <w:sdtContent>
-                                  <w:p>
-                                    <w:pPr>
-                                      <w:pStyle w:val="Sinespaciado"/>
-                                      <w:spacing w:after="40"/>
-                                      <w:jc w:val="center"/>
-                                      <w:rPr>
-                                        <w:caps/>
-                                        <w:color w:val="5B9BD5" w:themeColor="accent1"/>
-                                        <w:sz w:val="28"/>
-                                        <w:szCs w:val="28"/>
-                                      </w:rPr>
-                                    </w:pPr>
-                                    <w:r>
-                                      <w:rPr>
-                                        <w:caps/>
-                                        <w:color w:val="5B9BD5" w:themeColor="accent1"/>
-                                        <w:sz w:val="28"/>
-                                        <w:szCs w:val="28"/>
-                                      </w:rPr>
-                                      <w:t>1</w:t>
-                                    </w:r>
-                                    <w:r>
-                                      <w:rPr>
-                                        <w:caps/>
-                                        <w:color w:val="5B9BD5" w:themeColor="accent1"/>
-                                        <w:sz w:val="28"/>
-                                        <w:szCs w:val="28"/>
-                                      </w:rPr>
-                                      <w:t>3 de mayo de 2013</w:t>
-                                    </w:r>
-                                  </w:p>
-                                </w:sdtContent>
-                              </w:sdt>
-                              <w:p>
-                                <w:pPr>
-                                  <w:pStyle w:val="Sinespaciado"/>
-                                  <w:jc w:val="center"/>
-                                  <w:rPr>
-                                    <w:color w:val="5B9BD5" w:themeColor="accent1"/>
-                                  </w:rPr>
-                                </w:pPr>
-                                <w:sdt>
-                                  <w:sdtPr>
-                                    <w:rPr>
-                                      <w:color w:val="5B9BD5" w:themeColor="accent1"/>
-                                    </w:rPr>
-                                    <w:alias w:val="Dirección"/>
-                                    <w:tag w:val=""/>
-                                    <w:id w:val="-1390338363"/>
-                                    <w:dataBinding w:prefixMappings="xmlns:ns0='http://schemas.microsoft.com/office/2006/coverPageProps' " w:xpath="/ns0:CoverPageProperties[1]/ns0:CompanyAddress[1]" w:storeItemID="{55AF091B-3C7A-41E3-B477-F2FDAA23CFDA}"/>
-                                    <w:text/>
-                                  </w:sdtPr>
-                                  <w:sdtEndPr/>
-                                  <w:sdtContent>
-                                    <w:r>
-                                      <w:rPr>
-                                        <w:color w:val="5B9BD5" w:themeColor="accent1"/>
-                                      </w:rPr>
-                                      <w:t>Universidad de Granada</w:t>
-                                    </w:r>
-                                  </w:sdtContent>
-                                </w:sdt>
-                              </w:p>
-                            </w:txbxContent>
-                          </wps:txbx>
-                          <wps:bodyPr rot="0" spcFirstLastPara="0" vertOverflow="overflow" horzOverflow="overflow" vert="horz" wrap="square" lIns="0" tIns="0" rIns="0" bIns="0" numCol="1" spcCol="0" rtlCol="0" fromWordArt="0" anchor="b" anchorCtr="0" forceAA="0" compatLnSpc="1">
-                            <a:prstTxWarp prst="textNoShape">
-                              <a:avLst/>
-                            </a:prstTxWarp>
-                            <a:spAutoFit/>
-                          </wps:bodyPr>
-                        </wps:wsp>
-                      </a:graphicData>
-                    </a:graphic>
-                    <wp14:sizeRelH relativeFrom="margin">
-                      <wp14:pctWidth>100000</wp14:pctWidth>
-                    </wp14:sizeRelH>
-                    <wp14:sizeRelV relativeFrom="margin">
-                      <wp14:pctHeight>0</wp14:pctHeight>
-                    </wp14:sizeRelV>
-                  </wp:anchor>
-                </w:drawing>
-              </mc:Choice>
-              <mc:Fallback>
-                <w:pict>
-                  <v:shapetype w14:anchorId="31CAB51C" id="_x0000_t202" coordsize="21600,21600" o:spt="202" path="m,l,21600r21600,l21600,xe">
-                    <v:stroke joinstyle="miter"/>
-                    <v:path gradientshapeok="t" o:connecttype="rect"/>
-                  </v:shapetype>
-                  <v:shape id="Cuadro de texto 142" o:spid="_x0000_s1026" type="#_x0000_t202" style="position:absolute;left:0;text-align:left;margin-left:0;margin-top:0;width:468pt;height:32.5pt;z-index:251658752;visibility:visible;mso-wrap-style:square;mso-width-percent:1000;mso-height-percent:0;mso-top-percent:850;mso-wrap-distance-left:9pt;mso-wrap-distance-top:0;mso-wrap-distance-right:9pt;mso-wrap-distance-bottom:0;mso-position-horizontal:center;mso-position-horizontal-relative:margin;mso-position-vertical-relative:page;mso-width-percent:1000;mso-height-percent:0;mso-top-percent:850;mso-width-relative:margin;mso-height-relative:margin;v-text-anchor:bottom" o:gfxdata="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" filled="f" stroked="f" strokeweight=".5pt">
-                    <v:path arrowok="t"/>
-                    <v:textbox style="mso-fit-shape-to-text:t" inset="0,0,0,0">
-                      <w:txbxContent>
-                        <w:sdt>
-                          <w:sdtPr>
+            <w:pict>
+              <v:shapetype id="_x0000_t202" coordsize="21600,21600" o:spt="202" path="m,l,21600r21600,l21600,xe">
+                <v:stroke joinstyle="miter"/>
+                <v:path gradientshapeok="t" o:connecttype="rect"/>
+              </v:shapetype>
+              <v:shape id="Cuadro de texto 142" o:spid="_x0000_s1026" type="#_x0000_t202" style="position:absolute;left:0;text-align:left;margin-left:0;margin-top:0;width:468pt;height:32.5pt;z-index:251658752;visibility:visible;mso-width-percent:1000;mso-top-percent:850;mso-position-horizontal:center;mso-position-horizontal-relative:margin;mso-position-vertical-relative:page;mso-width-percent:1000;mso-top-percent:850;mso-width-relative:margin;mso-height-relative:margin;v-text-anchor:bottom" o:gfxdata="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" filled="f" stroked="f" strokeweight=".5pt">
+                <v:path arrowok="t"/>
+                <v:textbox style="mso-fit-shape-to-text:t" inset="0,0,0,0">
+                  <w:txbxContent>
+                    <w:sdt>
+                      <w:sdtPr>
+                        <w:rPr>
+                          <w:caps/>
+                          <w:color w:val="5B9BD5" w:themeColor="accent1"/>
+                          <w:sz w:val="28"/>
+                          <w:szCs w:val="28"/>
+                        </w:rPr>
+                        <w:alias w:val="Fecha"/>
+                        <w:tag w:val=""/>
+                        <w:id w:val="1722706238"/>
+                        <w:dataBinding w:prefixMappings="xmlns:ns0='http://schemas.microsoft.com/office/2006/coverPageProps' " w:xpath="/ns0:CoverPageProperties[1]/ns0:PublishDate[1]" w:storeItemID="{55AF091B-3C7A-41E3-B477-F2FDAA23CFDA}"/>
+                        <w:date>
+                          <w:dateFormat w:val="d 'de' MMMM 'de' yyyy"/>
+                          <w:lid w:val="es-ES"/>
+                          <w:storeMappedDataAs w:val="dateTime"/>
+                          <w:calendar w:val="gregorian"/>
+                        </w:date>
+                      </w:sdtPr>
+                      <w:sdtContent>
+                        <w:p>
+                          <w:pPr>
+                            <w:pStyle w:val="Sinespaciado"/>
+                            <w:spacing w:after="40"/>
+                            <w:jc w:val="center"/>
                             <w:rPr>
                               <w:caps/>
                               <w:color w:val="5B9BD5" w:themeColor="accent1"/>
                               <w:sz w:val="28"/>
                               <w:szCs w:val="28"/>
                             </w:rPr>
-                            <w:alias w:val="Fecha"/>
-                            <w:tag w:val=""/>
-                            <w:id w:val="1722706238"/>
-                            <w:dataBinding w:prefixMappings="xmlns:ns0='http://schemas.microsoft.com/office/2006/coverPageProps' " w:xpath="/ns0:CoverPageProperties[1]/ns0:PublishDate[1]" w:storeItemID="{55AF091B-3C7A-41E3-B477-F2FDAA23CFDA}"/>
-                            <w:date>
-                              <w:dateFormat w:val="d 'de' MMMM 'de' yyyy"/>
-                              <w:lid w:val="es-ES"/>
-                              <w:storeMappedDataAs w:val="dateTime"/>
-                              <w:calendar w:val="gregorian"/>
-                            </w:date>
-                          </w:sdtPr>
-                          <w:sdtEndPr/>
-                          <w:sdtContent>
-                            <w:p>
-                              <w:pPr>
-                                <w:pStyle w:val="Sinespaciado"/>
-                                <w:spacing w:after="40"/>
-                                <w:jc w:val="center"/>
-                                <w:rPr>
-                                  <w:caps/>
-                                  <w:color w:val="5B9BD5" w:themeColor="accent1"/>
-                                  <w:sz w:val="28"/>
-                                  <w:szCs w:val="28"/>
-                                </w:rPr>
-                              </w:pPr>
-                              <w:r>
-                                <w:rPr>
-                                  <w:caps/>
-                                  <w:color w:val="5B9BD5" w:themeColor="accent1"/>
-                                  <w:sz w:val="28"/>
-                                  <w:szCs w:val="28"/>
-                                </w:rPr>
-                                <w:t>1</w:t>
-                              </w:r>
-                              <w:r>
-                                <w:rPr>
-                                  <w:caps/>
-                                  <w:color w:val="5B9BD5" w:themeColor="accent1"/>
-                                  <w:sz w:val="28"/>
-                                  <w:szCs w:val="28"/>
-                                </w:rPr>
-                                <w:t>3 de mayo de 2013</w:t>
-                              </w:r>
-                            </w:p>
-                          </w:sdtContent>
-                        </w:sdt>
-                        <w:p>
-                          <w:pPr>
-                            <w:pStyle w:val="Sinespaciado"/>
-                            <w:jc w:val="center"/>
+                          </w:pPr>
+                          <w:r>
+                            <w:rPr>
+                              <w:caps/>
+                              <w:color w:val="5B9BD5" w:themeColor="accent1"/>
+                              <w:sz w:val="28"/>
+                              <w:szCs w:val="28"/>
+                            </w:rPr>
+                            <w:t>13 de mayo de 2013</w:t>
+                          </w:r>
+                        </w:p>
+                      </w:sdtContent>
+                    </w:sdt>
+                    <w:p>
+                      <w:pPr>
+                        <w:pStyle w:val="Sinespaciado"/>
+                        <w:jc w:val="center"/>
+                        <w:rPr>
+                          <w:color w:val="5B9BD5" w:themeColor="accent1"/>
+                        </w:rPr>
+                      </w:pPr>
+                      <w:sdt>
+                        <w:sdtPr>
+                          <w:rPr>
+                            <w:color w:val="5B9BD5" w:themeColor="accent1"/>
+                          </w:rPr>
+                          <w:alias w:val="Dirección"/>
+                          <w:tag w:val=""/>
+                          <w:id w:val="-1390338363"/>
+                          <w:dataBinding w:prefixMappings="xmlns:ns0='http://schemas.microsoft.com/office/2006/coverPageProps' " w:xpath="/ns0:CoverPageProperties[1]/ns0:CompanyAddress[1]" w:storeItemID="{55AF091B-3C7A-41E3-B477-F2FDAA23CFDA}"/>
+                          <w:text/>
+                        </w:sdtPr>
+                        <w:sdtContent>
+                          <w:r>
                             <w:rPr>
                               <w:color w:val="5B9BD5" w:themeColor="accent1"/>
                             </w:rPr>
-                          </w:pPr>
-                          <w:sdt>
-                            <w:sdtPr>
-                              <w:rPr>
-                                <w:color w:val="5B9BD5" w:themeColor="accent1"/>
-                              </w:rPr>
-                              <w:alias w:val="Dirección"/>
-                              <w:tag w:val=""/>
-                              <w:id w:val="-1390338363"/>
-                              <w:dataBinding w:prefixMappings="xmlns:ns0='http://schemas.microsoft.com/office/2006/coverPageProps' " w:xpath="/ns0:CoverPageProperties[1]/ns0:CompanyAddress[1]" w:storeItemID="{55AF091B-3C7A-41E3-B477-F2FDAA23CFDA}"/>
-                              <w:text/>
-                            </w:sdtPr>
-                            <w:sdtEndPr/>
-                            <w:sdtContent>
-                              <w:r>
-                                <w:rPr>
-                                  <w:color w:val="5B9BD5" w:themeColor="accent1"/>
-                                </w:rPr>
-                                <w:t>Universidad de Granada</w:t>
-                              </w:r>
-                            </w:sdtContent>
-                          </w:sdt>
-                        </w:p>
-                      </w:txbxContent>
-                    </v:textbox>
-                    <w10:wrap anchorx="margin" anchory="page"/>
-                  </v:shape>
-                </w:pict>
-              </mc:Fallback>
-            </mc:AlternateContent>
+                            <w:t>Universidad de Granada</w:t>
+                          </w:r>
+                        </w:sdtContent>
+                      </w:sdt>
+                    </w:p>
+                  </w:txbxContent>
+                </v:textbox>
+                <w10:wrap anchorx="margin" anchory="page"/>
+              </v:shape>
+            </w:pict>
           </w:r>
           <w:r>
             <w:rPr>
               <w:noProof/>
               <w:color w:val="5B9BD5" w:themeColor="accent1"/>
-              <w:lang w:val="es-ES_tradnl" w:eastAsia="es-ES_tradnl"/>
             </w:rPr>
             <w:drawing>
-              <wp:inline distT="0" distB="0" distL="0" distR="0" wp14:anchorId="3FBF0111" wp14:editId="1D98CF15">
+              <wp:inline distT="0" distB="0" distL="0" distR="0">
                 <wp:extent cx="758952" cy="478932"/>
                 <wp:effectExtent l="0" t="0" r="3175" b="0"/>
                 <wp:docPr id="144" name="Imagen 144"/>
@@ -525,7 +342,7 @@
                           </a:duotone>
                           <a:extLst>
                             <a:ext uri="{28A0092B-C50C-407E-A947-70E740481C1C}">
-                              <a14:useLocalDpi xmlns:a14="http://schemas.microsoft.com/office/drawing/2010/main" val="0"/>
+                              <a14:useLocalDpi xmlns:a14="http://schemas.microsoft.com/office/drawing/2010/main" xmlns:wps="http://schemas.microsoft.com/office/word/2010/wordprocessingShape" xmlns:wpi="http://schemas.microsoft.com/office/word/2010/wordprocessingInk" xmlns:wpg="http://schemas.microsoft.com/office/word/2010/wordprocessingGroup" xmlns:w15="http://schemas.microsoft.com/office/word/2012/wordml" xmlns:w14="http://schemas.microsoft.com/office/word/2010/wordml" xmlns:w="http://schemas.openxmlformats.org/wordprocessingml/2006/main" xmlns:w10="urn:schemas-microsoft-com:office:word" xmlns:wp14="http://schemas.microsoft.com/office/word/2010/wordprocessingDrawing" xmlns:v="urn:schemas-microsoft-com:vml" xmlns:o="urn:schemas-microsoft-com:office:office" xmlns:mc="http://schemas.openxmlformats.org/markup-compatibility/2006" xmlns:wpc="http://schemas.microsoft.com/office/word/2010/wordprocessingCanvas" xmlns="" val="0"/>
                             </a:ext>
                           </a:extLst>
                         </a:blip>
@@ -1419,7 +1236,7 @@
           <w:left w:w="10" w:type="dxa"/>
           <w:right w:w="10" w:type="dxa"/>
         </w:tblCellMar>
-        <w:tblLook w:val="0000" w:firstRow="0" w:lastRow="0" w:firstColumn="0" w:lastColumn="0" w:noHBand="0" w:noVBand="0"/>
+        <w:tblLook w:val="0000"/>
       </w:tblPr>
       <w:tblGrid>
         <w:gridCol w:w="2760"/>
@@ -2178,6 +1995,18 @@
         <w:rPr>
           <w:b/>
         </w:rPr>
+        <w:t xml:space="preserve"> de Jugadores</w:t>
+      </w:r>
+      <w:r>
+        <w:rPr>
+          <w:b/>
+        </w:rPr>
+        <w:t xml:space="preserve"> por temporada</w:t>
+      </w:r>
+      <w:r>
+        <w:rPr>
+          <w:b/>
+        </w:rPr>
         <w:t>.</w:t>
       </w:r>
     </w:p>
@@ -2197,6 +2026,129 @@
         <w:rPr>
           <w:b/>
         </w:rPr>
+        <w:t xml:space="preserve">Gestión de </w:t>
+      </w:r>
+      <w:r>
+        <w:rPr>
+          <w:b/>
+        </w:rPr>
+        <w:t>Estadísticas de Equipos</w:t>
+      </w:r>
+      <w:r>
+        <w:rPr>
+          <w:b/>
+        </w:rPr>
+        <w:t xml:space="preserve"> por temporada</w:t>
+      </w:r>
+      <w:r>
+        <w:rPr>
+          <w:b/>
+        </w:rPr>
+        <w:t>, y la clasificación de esa temporada</w:t>
+      </w:r>
+      <w:r>
+        <w:rPr>
+          <w:b/>
+        </w:rPr>
+        <w:t>.</w:t>
+      </w:r>
+    </w:p>
+    <w:p>
+      <w:pPr>
+        <w:pStyle w:val="Prrafodelista"/>
+        <w:numPr>
+          <w:ilvl w:val="0"/>
+          <w:numId w:val="23"/>
+        </w:numPr>
+        <w:spacing w:after="160" w:line="259" w:lineRule="auto"/>
+        <w:rPr>
+          <w:b/>
+        </w:rPr>
+      </w:pPr>
+      <w:r>
+        <w:rPr>
+          <w:b/>
+        </w:rPr>
+        <w:t xml:space="preserve">Gestión de </w:t>
+      </w:r>
+      <w:r>
+        <w:rPr>
+          <w:b/>
+        </w:rPr>
+        <w:t>Estadísticas</w:t>
+      </w:r>
+      <w:r>
+        <w:rPr>
+          <w:b/>
+        </w:rPr>
+        <w:t xml:space="preserve"> de Entrenadores</w:t>
+      </w:r>
+      <w:r>
+        <w:rPr>
+          <w:b/>
+        </w:rPr>
+        <w:t xml:space="preserve"> por temporada</w:t>
+      </w:r>
+      <w:r>
+        <w:rPr>
+          <w:b/>
+        </w:rPr>
+        <w:t>.</w:t>
+      </w:r>
+    </w:p>
+    <w:p>
+      <w:pPr>
+        <w:pStyle w:val="Prrafodelista"/>
+        <w:numPr>
+          <w:ilvl w:val="0"/>
+          <w:numId w:val="23"/>
+        </w:numPr>
+        <w:spacing w:after="160" w:line="259" w:lineRule="auto"/>
+        <w:rPr>
+          <w:b/>
+        </w:rPr>
+      </w:pPr>
+      <w:r>
+        <w:rPr>
+          <w:b/>
+        </w:rPr>
+        <w:t xml:space="preserve">Gestión de </w:t>
+      </w:r>
+      <w:r>
+        <w:rPr>
+          <w:b/>
+        </w:rPr>
+        <w:t>Estadísticas de Temporadas</w:t>
+      </w:r>
+      <w:r>
+        <w:rPr>
+          <w:b/>
+        </w:rPr>
+        <w:t xml:space="preserve"> (para consultar cuantos alumnos tuvimos inscritos en esa temporada, o cuantas actividades llevamos a cavo y cuantos alumnos estaban inscritos en ellas)</w:t>
+      </w:r>
+      <w:r>
+        <w:rPr>
+          <w:b/>
+        </w:rPr>
+        <w:t>.</w:t>
+      </w:r>
+    </w:p>
+    <w:p>
+      <w:pPr>
+        <w:pStyle w:val="Prrafodelista"/>
+        <w:numPr>
+          <w:ilvl w:val="0"/>
+          <w:numId w:val="23"/>
+        </w:numPr>
+        <w:spacing w:after="160" w:line="259" w:lineRule="auto"/>
+        <w:rPr>
+          <w:b/>
+        </w:rPr>
+      </w:pPr>
+      <w:r>
+        <w:rPr>
+          <w:b/>
+        </w:rPr>
         <w:t>Gestión de Partidos</w:t>
       </w:r>
       <w:r>
@@ -2204,6 +2156,71 @@
           <w:b/>
         </w:rPr>
         <w:t>.</w:t>
+      </w:r>
+    </w:p>
+    <w:p>
+      <w:pPr>
+        <w:pStyle w:val="Prrafodelista"/>
+        <w:numPr>
+          <w:ilvl w:val="1"/>
+          <w:numId w:val="23"/>
+        </w:numPr>
+        <w:spacing w:after="160" w:line="259" w:lineRule="auto"/>
+        <w:rPr>
+          <w:b/>
+        </w:rPr>
+      </w:pPr>
+      <w:r>
+        <w:rPr>
+          <w:b/>
+        </w:rPr>
+        <w:t>Guardar los datos de cada alumno en un partido (</w:t>
+      </w:r>
+      <w:r>
+        <w:rPr>
+          <w:b/>
+        </w:rPr>
+        <w:t>los mismos datos que se usa la liga ACB para obtener la valoración de los jugadores</w:t>
+      </w:r>
+      <w:r>
+        <w:rPr>
+          <w:b/>
+        </w:rPr>
+        <w:t>).</w:t>
+      </w:r>
+    </w:p>
+    <w:p>
+      <w:pPr>
+        <w:pStyle w:val="Prrafodelista"/>
+        <w:numPr>
+          <w:ilvl w:val="1"/>
+          <w:numId w:val="23"/>
+        </w:numPr>
+        <w:spacing w:after="160" w:line="259" w:lineRule="auto"/>
+        <w:rPr>
+          <w:b/>
+        </w:rPr>
+      </w:pPr>
+      <w:r>
+        <w:rPr>
+          <w:b/>
+        </w:rPr>
+        <w:t>Guardar los datos de la clasificación de todos los equipos que jueguen en la misma liga que nosotros.</w:t>
+      </w:r>
+    </w:p>
+    <w:p>
+      <w:pPr>
+        <w:spacing w:after="160" w:line="259" w:lineRule="auto"/>
+        <w:ind w:left="360"/>
+        <w:rPr>
+          <w:b/>
+        </w:rPr>
+      </w:pPr>
+      <w:r>
+        <w:rPr>
+          <w:b/>
+        </w:rPr>
+        <w:tab/>
       </w:r>
     </w:p>
     <w:p/>
@@ -2327,16 +2344,28 @@
         <w:ind w:hanging="359"/>
       </w:pPr>
       <w:r>
+        <w:t>Las siguientes entregas se realizarán en los días siguientes a las entregas de los demás equipos:</w:t>
+      </w:r>
+    </w:p>
+    <w:p>
+      <w:pPr>
+        <w:numPr>
+          <w:ilvl w:val="1"/>
+          <w:numId w:val="8"/>
+        </w:numPr>
+        <w:ind w:hanging="306"/>
+      </w:pPr>
+      <w:r>
         <w:t>Revisión de los documentos de los equipos de Diseño e Implementación.</w:t>
       </w:r>
     </w:p>
     <w:p>
       <w:pPr>
         <w:numPr>
-          <w:ilvl w:val="0"/>
+          <w:ilvl w:val="1"/>
           <w:numId w:val="14"/>
         </w:numPr>
-        <w:ind w:hanging="359"/>
+        <w:ind w:hanging="306"/>
       </w:pPr>
       <w:r>
         <w:t>Generar documentación (revisiones, entregas, etc).</w:t>
@@ -2345,12 +2374,13 @@
     <w:p>
       <w:pPr>
         <w:numPr>
-          <w:ilvl w:val="0"/>
+          <w:ilvl w:val="1"/>
           <w:numId w:val="14"/>
         </w:numPr>
-        <w:ind w:hanging="359"/>
-      </w:pPr>
-      <w:r>
+        <w:ind w:hanging="306"/>
+      </w:pPr>
+      <w:r>
+        <w:lastRenderedPageBreak/>
         <w:t xml:space="preserve">Generar documentación de la </w:t>
       </w:r>
       <w:r>
@@ -2379,6 +2409,9 @@
           <w:b/>
         </w:rPr>
         <w:t xml:space="preserve"> </w:t>
+      </w:r>
+      <w:r>
+        <w:t>15-05-2013</w:t>
       </w:r>
     </w:p>
     <w:p>
@@ -2554,6 +2587,9 @@
         </w:rPr>
         <w:t xml:space="preserve"> </w:t>
       </w:r>
+      <w:r>
+        <w:t>15-05-2013</w:t>
+      </w:r>
     </w:p>
     <w:p/>
     <w:p>
@@ -2669,7 +2705,16 @@
         <w:t>Entrega:</w:t>
       </w:r>
       <w:r>
+        <w:rPr>
+          <w:b/>
+        </w:rPr>
         <w:t xml:space="preserve"> </w:t>
+      </w:r>
+      <w:r>
+        <w:t>19</w:t>
+      </w:r>
+      <w:r>
+        <w:t>-05-2013</w:t>
       </w:r>
     </w:p>
     <w:p/>
@@ -2790,17 +2835,31 @@
     </w:p>
     <w:p>
       <w:pPr>
+        <w:ind w:left="360"/>
+      </w:pPr>
+      <w:r>
+        <w:rPr>
+          <w:b/>
+        </w:rPr>
+        <w:t>Entrega:</w:t>
+      </w:r>
+      <w:r>
+        <w:rPr>
+          <w:b/>
+        </w:rPr>
+        <w:t xml:space="preserve"> </w:t>
+      </w:r>
+      <w:r>
+        <w:t>22</w:t>
+      </w:r>
+      <w:r>
+        <w:t>-05-2013</w:t>
+      </w:r>
+    </w:p>
+    <w:p>
+      <w:pPr>
         <w:ind w:firstLine="360"/>
       </w:pPr>
-      <w:r>
-        <w:rPr>
-          <w:b/>
-        </w:rPr>
-        <w:t>Entrega:</w:t>
-      </w:r>
-      <w:r>
-        <w:t xml:space="preserve"> </w:t>
-      </w:r>
     </w:p>
     <w:p/>
     <w:p/>
@@ -2819,6 +2878,11 @@
       </w:r>
     </w:p>
     <w:p>
+      <w:pPr>
+        <w:rPr>
+          <w:b/>
+        </w:rPr>
+      </w:pPr>
       <w:r>
         <w:rPr>
           <w:b/>
@@ -2842,6 +2906,95 @@
         <w:t>.</w:t>
       </w:r>
     </w:p>
+    <w:p>
+      <w:pPr>
+        <w:rPr>
+          <w:b/>
+        </w:rPr>
+      </w:pPr>
+    </w:p>
+    <w:p>
+      <w:pPr>
+        <w:pStyle w:val="Prrafodelista"/>
+        <w:numPr>
+          <w:ilvl w:val="0"/>
+          <w:numId w:val="29"/>
+        </w:numPr>
+        <w:rPr>
+          <w:b/>
+        </w:rPr>
+      </w:pPr>
+      <w:r>
+        <w:t>Presentar un método para guardar estadísticas de un partido en directo sin conexión a internet, para después volcarlos en la base de datos.</w:t>
+      </w:r>
+    </w:p>
+    <w:p>
+      <w:pPr>
+        <w:rPr>
+          <w:b/>
+        </w:rPr>
+      </w:pPr>
+    </w:p>
+    <w:p>
+      <w:r>
+        <w:rPr>
+          <w:b/>
+        </w:rPr>
+        <w:t>Entrega</w:t>
+      </w:r>
+      <w:r>
+        <w:t>:   15</w:t>
+      </w:r>
+      <w:r>
+        <w:t>-05-2013</w:t>
+      </w:r>
+    </w:p>
+    <w:p/>
+    <w:p>
+      <w:pPr>
+        <w:pStyle w:val="Prrafodelista"/>
+        <w:numPr>
+          <w:ilvl w:val="0"/>
+          <w:numId w:val="29"/>
+        </w:numPr>
+      </w:pPr>
+      <w:r>
+        <w:t>Bocetos de interfaz de usuario de las secciones del sistema correspondientes a Gestión de estadísticas y Gestión de partidos, y sus interacciones posibles.</w:t>
+      </w:r>
+    </w:p>
+    <w:p>
+      <w:pPr>
+        <w:numPr>
+          <w:ilvl w:val="0"/>
+          <w:numId w:val="29"/>
+        </w:numPr>
+      </w:pPr>
+      <w:r>
+        <w:t>Implementación del acceso remoto a la BD.</w:t>
+      </w:r>
+    </w:p>
+    <w:p/>
+    <w:p>
+      <w:r>
+        <w:rPr>
+          <w:b/>
+        </w:rPr>
+        <w:t>Entrega</w:t>
+      </w:r>
+      <w:r>
+        <w:t>:</w:t>
+      </w:r>
+      <w:r>
+        <w:t xml:space="preserve"> </w:t>
+      </w:r>
+      <w:r>
+        <w:t xml:space="preserve">  22</w:t>
+      </w:r>
+      <w:r>
+        <w:t>-05-2013</w:t>
+      </w:r>
+    </w:p>
+    <w:p/>
     <w:p>
       <w:pPr>
         <w:numPr>
@@ -2851,49 +3004,6 @@
         <w:ind w:hanging="359"/>
       </w:pPr>
       <w:r>
-        <w:t xml:space="preserve">Primeros bocetos de interfaz de usuario de la </w:t>
-      </w:r>
-      <w:r>
-        <w:t>gestión de entrenamientos</w:t>
-      </w:r>
-      <w:r>
-        <w:t xml:space="preserve"> e interacciones posibles.</w:t>
-      </w:r>
-    </w:p>
-    <w:p>
-      <w:pPr>
-        <w:numPr>
-          <w:ilvl w:val="0"/>
-          <w:numId w:val="5"/>
-        </w:numPr>
-        <w:ind w:hanging="359"/>
-      </w:pPr>
-      <w:r>
-        <w:t>Implementación del acceso remoto a la BD.</w:t>
-      </w:r>
-    </w:p>
-    <w:p/>
-    <w:p>
-      <w:r>
-        <w:rPr>
-          <w:b/>
-        </w:rPr>
-        <w:t>Entrega</w:t>
-      </w:r>
-      <w:r>
-        <w:t>:</w:t>
-      </w:r>
-    </w:p>
-    <w:p/>
-    <w:p>
-      <w:pPr>
-        <w:numPr>
-          <w:ilvl w:val="0"/>
-          <w:numId w:val="5"/>
-        </w:numPr>
-        <w:ind w:hanging="359"/>
-      </w:pPr>
-      <w:r>
         <w:t>Implementación del sistema a partir del</w:t>
       </w:r>
       <w:r>
@@ -2912,27 +3022,6 @@
         <w:ind w:hanging="359"/>
       </w:pPr>
       <w:r>
-        <w:t>Bocetos de interfaz de usuario de las secciones del sistem</w:t>
-      </w:r>
-      <w:r>
-        <w:t>a correspondientes a “</w:t>
-      </w:r>
-      <w:r>
-        <w:t xml:space="preserve">”, </w:t>
-      </w:r>
-      <w:r>
-        <w:t>y sus interacciones posibles.</w:t>
-      </w:r>
-    </w:p>
-    <w:p>
-      <w:pPr>
-        <w:numPr>
-          <w:ilvl w:val="0"/>
-          <w:numId w:val="6"/>
-        </w:numPr>
-        <w:ind w:hanging="359"/>
-      </w:pPr>
-      <w:r>
         <w:t>Implementación de las operaciones del sistema realizadas por el equipo de Diseño.</w:t>
       </w:r>
     </w:p>
@@ -2973,7 +3062,22 @@
         <w:t>Entrega:</w:t>
       </w:r>
       <w:r>
-        <w:t xml:space="preserve"> </w:t>
+        <w:rPr>
+          <w:b/>
+        </w:rPr>
+        <w:t xml:space="preserve">  </w:t>
+      </w:r>
+      <w:r>
+        <w:t>01</w:t>
+      </w:r>
+      <w:r>
+        <w:t>-0</w:t>
+      </w:r>
+      <w:r>
+        <w:t>6</w:t>
+      </w:r>
+      <w:r>
+        <w:t>-2013</w:t>
       </w:r>
     </w:p>
     <w:p>
@@ -3072,7 +3176,13 @@
         <w:t xml:space="preserve"> aproximación en la</w:t>
       </w:r>
       <w:r>
-        <w:t xml:space="preserve"> planificación de las tareas de la segunda iteración.</w:t>
+        <w:t xml:space="preserve"> planificación de las tareas de la </w:t>
+      </w:r>
+      <w:r>
+        <w:t>tercera y última</w:t>
+      </w:r>
+      <w:r>
+        <w:t xml:space="preserve"> iteración.</w:t>
       </w:r>
     </w:p>
     <w:p/>
@@ -3092,8 +3202,8 @@
 </file>
 
 <file path=word/endnotes.xml><?xml version="1.0" encoding="utf-8"?>
-<w:endnotes xmlns:wpc="http://schemas.microsoft.com/office/word/2010/wordprocessingCanvas" xmlns:mc="http://schemas.openxmlformats.org/markup-compatibility/2006" xmlns:o="urn:schemas-microsoft-com:office:office" xmlns:r="http://schemas.openxmlformats.org/officeDocument/2006/relationships" xmlns:m="http://schemas.openxmlformats.org/officeDocument/2006/math" xmlns:v="urn:schemas-microsoft-com:vml" xmlns:wp14="http://schemas.microsoft.com/office/word/2010/wordprocessingDrawing" xmlns:wp="http://schemas.openxmlformats.org/drawingml/2006/wordprocessingDrawing" xmlns:w10="urn:schemas-microsoft-com:office:word" xmlns:w="http://schemas.openxmlformats.org/wordprocessingml/2006/main" xmlns:w14="http://schemas.microsoft.com/office/word/2010/wordml" xmlns:w15="http://schemas.microsoft.com/office/word/2012/wordml" xmlns:wpg="http://schemas.microsoft.com/office/word/2010/wordprocessingGroup" xmlns:wpi="http://schemas.microsoft.com/office/word/2010/wordprocessingInk" xmlns:wne="http://schemas.microsoft.com/office/word/2006/wordml" xmlns:wps="http://schemas.microsoft.com/office/word/2010/wordprocessingShape" mc:Ignorable="w14 w15 wp14">
-  <w:endnote w:type="separator" w:id="-1">
+<w:endnotes xmlns:ve="http://schemas.openxmlformats.org/markup-compatibility/2006" xmlns:o="urn:schemas-microsoft-com:office:office" xmlns:r="http://schemas.openxmlformats.org/officeDocument/2006/relationships" xmlns:m="http://schemas.openxmlformats.org/officeDocument/2006/math" xmlns:v="urn:schemas-microsoft-com:vml" xmlns:wp="http://schemas.openxmlformats.org/drawingml/2006/wordprocessingDrawing" xmlns:w10="urn:schemas-microsoft-com:office:word" xmlns:w="http://schemas.openxmlformats.org/wordprocessingml/2006/main" xmlns:wne="http://schemas.microsoft.com/office/word/2006/wordml">
+  <w:endnote w:type="separator" w:id="0">
     <w:p>
       <w:pPr>
         <w:spacing w:line="240" w:lineRule="auto"/>
@@ -3103,7 +3213,7 @@
       </w:r>
     </w:p>
   </w:endnote>
-  <w:endnote w:type="continuationSeparator" w:id="0">
+  <w:endnote w:type="continuationSeparator" w:id="1">
     <w:p>
       <w:pPr>
         <w:spacing w:line="240" w:lineRule="auto"/>
@@ -3117,7 +3227,7 @@
 </file>
 
 <file path=word/footer1.xml><?xml version="1.0" encoding="utf-8"?>
-<w:ftr xmlns:wpc="http://schemas.microsoft.com/office/word/2010/wordprocessingCanvas" xmlns:mc="http://schemas.openxmlformats.org/markup-compatibility/2006" xmlns:o="urn:schemas-microsoft-com:office:office" xmlns:r="http://schemas.openxmlformats.org/officeDocument/2006/relationships" xmlns:m="http://schemas.openxmlformats.org/officeDocument/2006/math" xmlns:v="urn:schemas-microsoft-com:vml" xmlns:wp14="http://schemas.microsoft.com/office/word/2010/wordprocessingDrawing" xmlns:wp="http://schemas.openxmlformats.org/drawingml/2006/wordprocessingDrawing" xmlns:w10="urn:schemas-microsoft-com:office:word" xmlns:w="http://schemas.openxmlformats.org/wordprocessingml/2006/main" xmlns:w14="http://schemas.microsoft.com/office/word/2010/wordml" xmlns:w15="http://schemas.microsoft.com/office/word/2012/wordml" xmlns:wpg="http://schemas.microsoft.com/office/word/2010/wordprocessingGroup" xmlns:wpi="http://schemas.microsoft.com/office/word/2010/wordprocessingInk" xmlns:wne="http://schemas.microsoft.com/office/word/2006/wordml" xmlns:wps="http://schemas.microsoft.com/office/word/2010/wordprocessingShape" mc:Ignorable="w14 w15 wp14">
+<w:ftr xmlns:ve="http://schemas.openxmlformats.org/markup-compatibility/2006" xmlns:o="urn:schemas-microsoft-com:office:office" xmlns:r="http://schemas.openxmlformats.org/officeDocument/2006/relationships" xmlns:m="http://schemas.openxmlformats.org/officeDocument/2006/math" xmlns:v="urn:schemas-microsoft-com:vml" xmlns:wp="http://schemas.openxmlformats.org/drawingml/2006/wordprocessingDrawing" xmlns:w10="urn:schemas-microsoft-com:office:word" xmlns:w="http://schemas.openxmlformats.org/wordprocessingml/2006/main" xmlns:wne="http://schemas.microsoft.com/office/word/2006/wordml">
   <w:sdt>
     <w:sdtPr>
       <w:id w:val="-1100099670"/>
@@ -3126,31 +3236,20 @@
         <w:docPartUnique/>
       </w:docPartObj>
     </w:sdtPr>
-    <w:sdtEndPr/>
     <w:sdtContent>
       <w:p>
         <w:pPr>
           <w:pStyle w:val="Piedepgina"/>
           <w:jc w:val="center"/>
         </w:pPr>
-        <w:r>
-          <w:fldChar w:fldCharType="begin"/>
-        </w:r>
-        <w:r>
-          <w:instrText>PAGE   \* MERGEFORMAT</w:instrText>
-        </w:r>
-        <w:r>
-          <w:fldChar w:fldCharType="separate"/>
-        </w:r>
-        <w:r>
-          <w:rPr>
-            <w:noProof/>
-          </w:rPr>
-          <w:t>10</w:t>
-        </w:r>
-        <w:r>
-          <w:fldChar w:fldCharType="end"/>
-        </w:r>
+        <w:fldSimple w:instr="PAGE   \* MERGEFORMAT">
+          <w:r>
+            <w:rPr>
+              <w:noProof/>
+            </w:rPr>
+            <w:t>10</w:t>
+          </w:r>
+        </w:fldSimple>
       </w:p>
     </w:sdtContent>
   </w:sdt>
@@ -3163,8 +3262,8 @@
 </file>
 
 <file path=word/footnotes.xml><?xml version="1.0" encoding="utf-8"?>
-<w:footnotes xmlns:wpc="http://schemas.microsoft.com/office/word/2010/wordprocessingCanvas" xmlns:mc="http://schemas.openxmlformats.org/markup-compatibility/2006" xmlns:o="urn:schemas-microsoft-com:office:office" xmlns:r="http://schemas.openxmlformats.org/officeDocument/2006/relationships" xmlns:m="http://schemas.openxmlformats.org/officeDocument/2006/math" xmlns:v="urn:schemas-microsoft-com:vml" xmlns:wp14="http://schemas.microsoft.com/office/word/2010/wordprocessingDrawing" xmlns:wp="http://schemas.openxmlformats.org/drawingml/2006/wordprocessingDrawing" xmlns:w10="urn:schemas-microsoft-com:office:word" xmlns:w="http://schemas.openxmlformats.org/wordprocessingml/2006/main" xmlns:w14="http://schemas.microsoft.com/office/word/2010/wordml" xmlns:w15="http://schemas.microsoft.com/office/word/2012/wordml" xmlns:wpg="http://schemas.microsoft.com/office/word/2010/wordprocessingGroup" xmlns:wpi="http://schemas.microsoft.com/office/word/2010/wordprocessingInk" xmlns:wne="http://schemas.microsoft.com/office/word/2006/wordml" xmlns:wps="http://schemas.microsoft.com/office/word/2010/wordprocessingShape" mc:Ignorable="w14 w15 wp14">
-  <w:footnote w:type="separator" w:id="-1">
+<w:footnotes xmlns:ve="http://schemas.openxmlformats.org/markup-compatibility/2006" xmlns:o="urn:schemas-microsoft-com:office:office" xmlns:r="http://schemas.openxmlformats.org/officeDocument/2006/relationships" xmlns:m="http://schemas.openxmlformats.org/officeDocument/2006/math" xmlns:v="urn:schemas-microsoft-com:vml" xmlns:wp="http://schemas.openxmlformats.org/drawingml/2006/wordprocessingDrawing" xmlns:w10="urn:schemas-microsoft-com:office:word" xmlns:w="http://schemas.openxmlformats.org/wordprocessingml/2006/main" xmlns:wne="http://schemas.microsoft.com/office/word/2006/wordml">
+  <w:footnote w:type="separator" w:id="0">
     <w:p>
       <w:pPr>
         <w:spacing w:line="240" w:lineRule="auto"/>
@@ -3174,7 +3273,7 @@
       </w:r>
     </w:p>
   </w:footnote>
-  <w:footnote w:type="continuationSeparator" w:id="0">
+  <w:footnote w:type="continuationSeparator" w:id="1">
     <w:p>
       <w:pPr>
         <w:spacing w:line="240" w:lineRule="auto"/>
@@ -3188,7 +3287,7 @@
 </file>
 
 <file path=word/numbering.xml><?xml version="1.0" encoding="utf-8"?>
-<w:numbering xmlns:wpc="http://schemas.microsoft.com/office/word/2010/wordprocessingCanvas" xmlns:mc="http://schemas.openxmlformats.org/markup-compatibility/2006" xmlns:o="urn:schemas-microsoft-com:office:office" xmlns:r="http://schemas.openxmlformats.org/officeDocument/2006/relationships" xmlns:m="http://schemas.openxmlformats.org/officeDocument/2006/math" xmlns:v="urn:schemas-microsoft-com:vml" xmlns:wp14="http://schemas.microsoft.com/office/word/2010/wordprocessingDrawing" xmlns:wp="http://schemas.openxmlformats.org/drawingml/2006/wordprocessingDrawing" xmlns:w10="urn:schemas-microsoft-com:office:word" xmlns:w="http://schemas.openxmlformats.org/wordprocessingml/2006/main" xmlns:w14="http://schemas.microsoft.com/office/word/2010/wordml" xmlns:w15="http://schemas.microsoft.com/office/word/2012/wordml" xmlns:wpg="http://schemas.microsoft.com/office/word/2010/wordprocessingGroup" xmlns:wpi="http://schemas.microsoft.com/office/word/2010/wordprocessingInk" xmlns:wne="http://schemas.microsoft.com/office/word/2006/wordml" xmlns:wps="http://schemas.microsoft.com/office/word/2010/wordprocessingShape" mc:Ignorable="w14 w15 wp14">
+<w:numbering xmlns:ve="http://schemas.openxmlformats.org/markup-compatibility/2006" xmlns:o="urn:schemas-microsoft-com:office:office" xmlns:r="http://schemas.openxmlformats.org/officeDocument/2006/relationships" xmlns:m="http://schemas.openxmlformats.org/officeDocument/2006/math" xmlns:v="urn:schemas-microsoft-com:vml" xmlns:wp="http://schemas.openxmlformats.org/drawingml/2006/wordprocessingDrawing" xmlns:w10="urn:schemas-microsoft-com:office:word" xmlns:w="http://schemas.openxmlformats.org/wordprocessingml/2006/main" xmlns:wne="http://schemas.microsoft.com/office/word/2006/wordml">
   <w:abstractNum w:abstractNumId="0">
     <w:nsid w:val="0056096E"/>
     <w:multiLevelType w:val="hybridMultilevel"/>
@@ -3503,7 +3602,7 @@
         <w:rFonts w:ascii="Symbol" w:hAnsi="Symbol" w:hint="default"/>
       </w:rPr>
     </w:lvl>
-    <w:lvl w:ilvl="1" w:tplc="0C0A0003" w:tentative="1">
+    <w:lvl w:ilvl="1" w:tplc="0C0A0003">
       <w:start w:val="1"/>
       <w:numFmt w:val="bullet"/>
       <w:lvlText w:val="o"/>
@@ -6506,6 +6605,119 @@
     </w:lvl>
   </w:abstractNum>
   <w:abstractNum w:abstractNumId="22">
+    <w:nsid w:val="63074A15"/>
+    <w:multiLevelType w:val="hybridMultilevel"/>
+    <w:tmpl w:val="D368EBC8"/>
+    <w:lvl w:ilvl="0" w:tplc="0C0A0001">
+      <w:start w:val="1"/>
+      <w:numFmt w:val="bullet"/>
+      <w:lvlText w:val=""/>
+      <w:lvlJc w:val="left"/>
+      <w:pPr>
+        <w:ind w:left="720" w:hanging="360"/>
+      </w:pPr>
+      <w:rPr>
+        <w:rFonts w:ascii="Symbol" w:hAnsi="Symbol" w:hint="default"/>
+      </w:rPr>
+    </w:lvl>
+    <w:lvl w:ilvl="1" w:tplc="0C0A0003" w:tentative="1">
+      <w:start w:val="1"/>
+      <w:numFmt w:val="bullet"/>
+      <w:lvlText w:val="o"/>
+      <w:lvlJc w:val="left"/>
+      <w:pPr>
+        <w:ind w:left="1440" w:hanging="360"/>
+      </w:pPr>
+      <w:rPr>
+        <w:rFonts w:ascii="Courier New" w:hAnsi="Courier New" w:cs="Courier New" w:hint="default"/>
+      </w:rPr>
+    </w:lvl>
+    <w:lvl w:ilvl="2" w:tplc="0C0A0005" w:tentative="1">
+      <w:start w:val="1"/>
+      <w:numFmt w:val="bullet"/>
+      <w:lvlText w:val=""/>
+      <w:lvlJc w:val="left"/>
+      <w:pPr>
+        <w:ind w:left="2160" w:hanging="360"/>
+      </w:pPr>
+      <w:rPr>
+        <w:rFonts w:ascii="Wingdings" w:hAnsi="Wingdings" w:hint="default"/>
+      </w:rPr>
+    </w:lvl>
+    <w:lvl w:ilvl="3" w:tplc="0C0A0001" w:tentative="1">
+      <w:start w:val="1"/>
+      <w:numFmt w:val="bullet"/>
+      <w:lvlText w:val=""/>
+      <w:lvlJc w:val="left"/>
+      <w:pPr>
+        <w:ind w:left="2880" w:hanging="360"/>
+      </w:pPr>
+      <w:rPr>
+        <w:rFonts w:ascii="Symbol" w:hAnsi="Symbol" w:hint="default"/>
+      </w:rPr>
+    </w:lvl>
+    <w:lvl w:ilvl="4" w:tplc="0C0A0003" w:tentative="1">
+      <w:start w:val="1"/>
+      <w:numFmt w:val="bullet"/>
+      <w:lvlText w:val="o"/>
+      <w:lvlJc w:val="left"/>
+      <w:pPr>
+        <w:ind w:left="3600" w:hanging="360"/>
+      </w:pPr>
+      <w:rPr>
+        <w:rFonts w:ascii="Courier New" w:hAnsi="Courier New" w:cs="Courier New" w:hint="default"/>
+      </w:rPr>
+    </w:lvl>
+    <w:lvl w:ilvl="5" w:tplc="0C0A0005" w:tentative="1">
+      <w:start w:val="1"/>
+      <w:numFmt w:val="bullet"/>
+      <w:lvlText w:val=""/>
+      <w:lvlJc w:val="left"/>
+      <w:pPr>
+        <w:ind w:left="4320" w:hanging="360"/>
+      </w:pPr>
+      <w:rPr>
+        <w:rFonts w:ascii="Wingdings" w:hAnsi="Wingdings" w:hint="default"/>
+      </w:rPr>
+    </w:lvl>
+    <w:lvl w:ilvl="6" w:tplc="0C0A0001" w:tentative="1">
+      <w:start w:val="1"/>
+      <w:numFmt w:val="bullet"/>
+      <w:lvlText w:val=""/>
+      <w:lvlJc w:val="left"/>
+      <w:pPr>
+        <w:ind w:left="5040" w:hanging="360"/>
+      </w:pPr>
+      <w:rPr>
+        <w:rFonts w:ascii="Symbol" w:hAnsi="Symbol" w:hint="default"/>
+      </w:rPr>
+    </w:lvl>
+    <w:lvl w:ilvl="7" w:tplc="0C0A0003" w:tentative="1">
+      <w:start w:val="1"/>
+      <w:numFmt w:val="bullet"/>
+      <w:lvlText w:val="o"/>
+      <w:lvlJc w:val="left"/>
+      <w:pPr>
+        <w:ind w:left="5760" w:hanging="360"/>
+      </w:pPr>
+      <w:rPr>
+        <w:rFonts w:ascii="Courier New" w:hAnsi="Courier New" w:cs="Courier New" w:hint="default"/>
+      </w:rPr>
+    </w:lvl>
+    <w:lvl w:ilvl="8" w:tplc="0C0A0005" w:tentative="1">
+      <w:start w:val="1"/>
+      <w:numFmt w:val="bullet"/>
+      <w:lvlText w:val=""/>
+      <w:lvlJc w:val="left"/>
+      <w:pPr>
+        <w:ind w:left="6480" w:hanging="360"/>
+      </w:pPr>
+      <w:rPr>
+        <w:rFonts w:ascii="Wingdings" w:hAnsi="Wingdings" w:hint="default"/>
+      </w:rPr>
+    </w:lvl>
+  </w:abstractNum>
+  <w:abstractNum w:abstractNumId="23">
     <w:nsid w:val="67B97156"/>
     <w:multiLevelType w:val="multilevel"/>
     <w:tmpl w:val="7E4484AE"/>
@@ -6690,7 +6902,7 @@
       </w:rPr>
     </w:lvl>
   </w:abstractNum>
-  <w:abstractNum w:abstractNumId="23">
+  <w:abstractNum w:abstractNumId="24">
     <w:nsid w:val="6A550138"/>
     <w:multiLevelType w:val="multilevel"/>
     <w:tmpl w:val="049C2558"/>
@@ -6875,7 +7087,7 @@
       </w:rPr>
     </w:lvl>
   </w:abstractNum>
-  <w:abstractNum w:abstractNumId="24">
+  <w:abstractNum w:abstractNumId="25">
     <w:nsid w:val="74F22705"/>
     <w:multiLevelType w:val="hybridMultilevel"/>
     <w:tmpl w:val="2BFA68F4"/>
@@ -6965,7 +7177,7 @@
       </w:pPr>
     </w:lvl>
   </w:abstractNum>
-  <w:abstractNum w:abstractNumId="25">
+  <w:abstractNum w:abstractNumId="26">
     <w:nsid w:val="792C5574"/>
     <w:multiLevelType w:val="multilevel"/>
     <w:tmpl w:val="19C63490"/>
@@ -7150,7 +7362,7 @@
       </w:rPr>
     </w:lvl>
   </w:abstractNum>
-  <w:abstractNum w:abstractNumId="26">
+  <w:abstractNum w:abstractNumId="27">
     <w:nsid w:val="7BE8512B"/>
     <w:multiLevelType w:val="hybridMultilevel"/>
     <w:tmpl w:val="4A04EBB8"/>
@@ -7263,7 +7475,7 @@
       </w:rPr>
     </w:lvl>
   </w:abstractNum>
-  <w:abstractNum w:abstractNumId="27">
+  <w:abstractNum w:abstractNumId="28">
     <w:nsid w:val="7D3C4C06"/>
     <w:multiLevelType w:val="hybridMultilevel"/>
     <w:tmpl w:val="7D92C75C"/>
@@ -7410,13 +7622,13 @@
     <w:abstractNumId w:val="19"/>
   </w:num>
   <w:num w:numId="12">
-    <w:abstractNumId w:val="23"/>
+    <w:abstractNumId w:val="24"/>
   </w:num>
   <w:num w:numId="13">
-    <w:abstractNumId w:val="25"/>
+    <w:abstractNumId w:val="26"/>
   </w:num>
   <w:num w:numId="14">
-    <w:abstractNumId w:val="22"/>
+    <w:abstractNumId w:val="23"/>
   </w:num>
   <w:num w:numId="15">
     <w:abstractNumId w:val="16"/>
@@ -7428,7 +7640,7 @@
     <w:abstractNumId w:val="15"/>
   </w:num>
   <w:num w:numId="18">
-    <w:abstractNumId w:val="24"/>
+    <w:abstractNumId w:val="25"/>
   </w:num>
   <w:num w:numId="19">
     <w:abstractNumId w:val="0"/>
@@ -7449,22 +7661,25 @@
     <w:abstractNumId w:val="11"/>
   </w:num>
   <w:num w:numId="25">
-    <w:abstractNumId w:val="26"/>
+    <w:abstractNumId w:val="27"/>
   </w:num>
   <w:num w:numId="26">
     <w:abstractNumId w:val="8"/>
   </w:num>
   <w:num w:numId="27">
-    <w:abstractNumId w:val="27"/>
+    <w:abstractNumId w:val="28"/>
   </w:num>
   <w:num w:numId="28">
     <w:abstractNumId w:val="10"/>
+  </w:num>
+  <w:num w:numId="29">
+    <w:abstractNumId w:val="22"/>
   </w:num>
 </w:numbering>
 </file>
 
 <file path=word/styles.xml><?xml version="1.0" encoding="utf-8"?>
-<w:styles xmlns:mc="http://schemas.openxmlformats.org/markup-compatibility/2006" xmlns:r="http://schemas.openxmlformats.org/officeDocument/2006/relationships" xmlns:w="http://schemas.openxmlformats.org/wordprocessingml/2006/main" xmlns:w14="http://schemas.microsoft.com/office/word/2010/wordml" xmlns:w15="http://schemas.microsoft.com/office/word/2012/wordml" mc:Ignorable="w14 w15">
+<w:styles xmlns:r="http://schemas.openxmlformats.org/officeDocument/2006/relationships" xmlns:w="http://schemas.openxmlformats.org/wordprocessingml/2006/main">
   <w:docDefaults>
     <w:rPrDefault>
       <w:rPr>
@@ -7480,378 +7695,144 @@
       </w:pPr>
     </w:pPrDefault>
   </w:docDefaults>
-  <w:latentStyles w:defLockedState="0" w:defUIPriority="99" w:defSemiHidden="0" w:defUnhideWhenUsed="0" w:defQFormat="0" w:count="371">
-    <w:lsdException w:name="Normal" w:uiPriority="0" w:qFormat="1"/>
-    <w:lsdException w:name="heading 1" w:uiPriority="0" w:qFormat="1"/>
-    <w:lsdException w:name="heading 2" w:semiHidden="1" w:uiPriority="0" w:unhideWhenUsed="1" w:qFormat="1"/>
-    <w:lsdException w:name="heading 3" w:semiHidden="1" w:uiPriority="9" w:unhideWhenUsed="1" w:qFormat="1"/>
-    <w:lsdException w:name="heading 4" w:semiHidden="1" w:uiPriority="9" w:unhideWhenUsed="1" w:qFormat="1"/>
-    <w:lsdException w:name="heading 5" w:semiHidden="1" w:uiPriority="9" w:unhideWhenUsed="1" w:qFormat="1"/>
-    <w:lsdException w:name="heading 6" w:semiHidden="1" w:uiPriority="9" w:unhideWhenUsed="1" w:qFormat="1"/>
-    <w:lsdException w:name="heading 7" w:semiHidden="1" w:uiPriority="9" w:unhideWhenUsed="1" w:qFormat="1"/>
-    <w:lsdException w:name="heading 8" w:semiHidden="1" w:uiPriority="9" w:unhideWhenUsed="1" w:qFormat="1"/>
-    <w:lsdException w:name="heading 9" w:semiHidden="1" w:uiPriority="9" w:unhideWhenUsed="1" w:qFormat="1"/>
-    <w:lsdException w:name="index 1" w:semiHidden="1" w:unhideWhenUsed="1"/>
-    <w:lsdException w:name="index 2" w:semiHidden="1" w:unhideWhenUsed="1"/>
-    <w:lsdException w:name="index 3" w:semiHidden="1" w:unhideWhenUsed="1"/>
-    <w:lsdException w:name="index 4" w:semiHidden="1" w:unhideWhenUsed="1"/>
-    <w:lsdException w:name="index 5" w:semiHidden="1" w:unhideWhenUsed="1"/>
-    <w:lsdException w:name="index 6" w:semiHidden="1" w:unhideWhenUsed="1"/>
-    <w:lsdException w:name="index 7" w:semiHidden="1" w:unhideWhenUsed="1"/>
-    <w:lsdException w:name="index 8" w:semiHidden="1" w:unhideWhenUsed="1"/>
-    <w:lsdException w:name="index 9" w:semiHidden="1" w:unhideWhenUsed="1"/>
-    <w:lsdException w:name="toc 1" w:semiHidden="1" w:uiPriority="39" w:unhideWhenUsed="1"/>
-    <w:lsdException w:name="toc 2" w:semiHidden="1" w:uiPriority="39" w:unhideWhenUsed="1"/>
-    <w:lsdException w:name="toc 3" w:semiHidden="1" w:uiPriority="39" w:unhideWhenUsed="1"/>
-    <w:lsdException w:name="toc 4" w:semiHidden="1" w:uiPriority="39" w:unhideWhenUsed="1"/>
-    <w:lsdException w:name="toc 5" w:semiHidden="1" w:uiPriority="39" w:unhideWhenUsed="1"/>
-    <w:lsdException w:name="toc 6" w:semiHidden="1" w:uiPriority="39" w:unhideWhenUsed="1"/>
-    <w:lsdException w:name="toc 7" w:semiHidden="1" w:uiPriority="39" w:unhideWhenUsed="1"/>
-    <w:lsdException w:name="toc 8" w:semiHidden="1" w:uiPriority="39" w:unhideWhenUsed="1"/>
-    <w:lsdException w:name="toc 9" w:semiHidden="1" w:uiPriority="39" w:unhideWhenUsed="1"/>
-    <w:lsdException w:name="Normal Indent" w:semiHidden="1" w:unhideWhenUsed="1"/>
-    <w:lsdException w:name="footnote text" w:semiHidden="1" w:unhideWhenUsed="1"/>
-    <w:lsdException w:name="annotation text" w:semiHidden="1" w:unhideWhenUsed="1"/>
-    <w:lsdException w:name="header" w:semiHidden="1" w:unhideWhenUsed="1"/>
-    <w:lsdException w:name="footer" w:semiHidden="1" w:unhideWhenUsed="1"/>
-    <w:lsdException w:name="index heading" w:semiHidden="1" w:unhideWhenUsed="1"/>
-    <w:lsdException w:name="caption" w:semiHidden="1" w:uiPriority="35" w:unhideWhenUsed="1" w:qFormat="1"/>
-    <w:lsdException w:name="table of figures" w:semiHidden="1" w:unhideWhenUsed="1"/>
-    <w:lsdException w:name="envelope address" w:semiHidden="1" w:unhideWhenUsed="1"/>
-    <w:lsdException w:name="envelope return" w:semiHidden="1" w:unhideWhenUsed="1"/>
-    <w:lsdException w:name="footnote reference" w:semiHidden="1" w:unhideWhenUsed="1"/>
-    <w:lsdException w:name="annotation reference" w:semiHidden="1" w:unhideWhenUsed="1"/>
-    <w:lsdException w:name="line number" w:semiHidden="1" w:unhideWhenUsed="1"/>
-    <w:lsdException w:name="page number" w:semiHidden="1" w:unhideWhenUsed="1"/>
-    <w:lsdException w:name="endnote reference" w:semiHidden="1" w:unhideWhenUsed="1"/>
-    <w:lsdException w:name="endnote text" w:semiHidden="1" w:unhideWhenUsed="1"/>
-    <w:lsdException w:name="table of authorities" w:semiHidden="1" w:unhideWhenUsed="1"/>
-    <w:lsdException w:name="macro" w:semiHidden="1" w:unhideWhenUsed="1"/>
-    <w:lsdException w:name="toa heading" w:semiHidden="1" w:unhideWhenUsed="1"/>
-    <w:lsdException w:name="List" w:semiHidden="1" w:unhideWhenUsed="1"/>
-    <w:lsdException w:name="List Bullet" w:semiHidden="1" w:unhideWhenUsed="1"/>
-    <w:lsdException w:name="List Number" w:semiHidden="1" w:unhideWhenUsed="1"/>
-    <w:lsdException w:name="List 2" w:semiHidden="1" w:unhideWhenUsed="1"/>
-    <w:lsdException w:name="List 3" w:semiHidden="1" w:unhideWhenUsed="1"/>
-    <w:lsdException w:name="List 4" w:semiHidden="1" w:unhideWhenUsed="1"/>
-    <w:lsdException w:name="List 5" w:semiHidden="1" w:unhideWhenUsed="1"/>
-    <w:lsdException w:name="List Bullet 2" w:semiHidden="1" w:unhideWhenUsed="1"/>
-    <w:lsdException w:name="List Bullet 3" w:semiHidden="1" w:unhideWhenUsed="1"/>
-    <w:lsdException w:name="List Bullet 4" w:semiHidden="1" w:unhideWhenUsed="1"/>
-    <w:lsdException w:name="List Bullet 5" w:semiHidden="1" w:unhideWhenUsed="1"/>
-    <w:lsdException w:name="List Number 2" w:semiHidden="1" w:unhideWhenUsed="1"/>
-    <w:lsdException w:name="List Number 3" w:semiHidden="1" w:unhideWhenUsed="1"/>
-    <w:lsdException w:name="List Number 4" w:semiHidden="1" w:unhideWhenUsed="1"/>
-    <w:lsdException w:name="List Number 5" w:semiHidden="1" w:unhideWhenUsed="1"/>
-    <w:lsdException w:name="Title" w:uiPriority="10" w:qFormat="1"/>
-    <w:lsdException w:name="Closing" w:semiHidden="1" w:unhideWhenUsed="1"/>
-    <w:lsdException w:name="Signature" w:semiHidden="1" w:unhideWhenUsed="1"/>
-    <w:lsdException w:name="Default Paragraph Font" w:semiHidden="1" w:uiPriority="1" w:unhideWhenUsed="1"/>
-    <w:lsdException w:name="Body Text" w:semiHidden="1" w:unhideWhenUsed="1"/>
-    <w:lsdException w:name="Body Text Indent" w:semiHidden="1" w:unhideWhenUsed="1"/>
-    <w:lsdException w:name="List Continue" w:semiHidden="1" w:unhideWhenUsed="1"/>
-    <w:lsdException w:name="List Continue 2" w:semiHidden="1" w:unhideWhenUsed="1"/>
-    <w:lsdException w:name="List Continue 3" w:semiHidden="1" w:unhideWhenUsed="1"/>
-    <w:lsdException w:name="List Continue 4" w:semiHidden="1" w:unhideWhenUsed="1"/>
-    <w:lsdException w:name="List Continue 5" w:semiHidden="1" w:unhideWhenUsed="1"/>
-    <w:lsdException w:name="Message Header" w:semiHidden="1" w:unhideWhenUsed="1"/>
-    <w:lsdException w:name="Subtitle" w:uiPriority="11" w:qFormat="1"/>
-    <w:lsdException w:name="Salutation" w:semiHidden="1" w:unhideWhenUsed="1"/>
-    <w:lsdException w:name="Date" w:semiHidden="1" w:unhideWhenUsed="1"/>
-    <w:lsdException w:name="Body Text First Indent" w:semiHidden="1" w:unhideWhenUsed="1"/>
-    <w:lsdException w:name="Body Text First Indent 2" w:semiHidden="1" w:unhideWhenUsed="1"/>
-    <w:lsdException w:name="Note Heading" w:semiHidden="1" w:unhideWhenUsed="1"/>
-    <w:lsdException w:name="Body Text 2" w:semiHidden="1" w:unhideWhenUsed="1"/>
-    <w:lsdException w:name="Body Text 3" w:semiHidden="1" w:unhideWhenUsed="1"/>
-    <w:lsdException w:name="Body Text Indent 2" w:semiHidden="1" w:unhideWhenUsed="1"/>
-    <w:lsdException w:name="Body Text Indent 3" w:semiHidden="1" w:unhideWhenUsed="1"/>
-    <w:lsdException w:name="Block Text" w:semiHidden="1" w:unhideWhenUsed="1"/>
-    <w:lsdException w:name="Hyperlink" w:semiHidden="1" w:unhideWhenUsed="1"/>
-    <w:lsdException w:name="FollowedHyperlink" w:semiHidden="1" w:unhideWhenUsed="1"/>
-    <w:lsdException w:name="Strong" w:uiPriority="22" w:qFormat="1"/>
-    <w:lsdException w:name="Emphasis" w:uiPriority="20" w:qFormat="1"/>
-    <w:lsdException w:name="Document Map" w:semiHidden="1" w:unhideWhenUsed="1"/>
-    <w:lsdException w:name="Plain Text" w:semiHidden="1" w:unhideWhenUsed="1"/>
-    <w:lsdException w:name="E-mail Signature" w:semiHidden="1" w:unhideWhenUsed="1"/>
-    <w:lsdException w:name="HTML Top of Form" w:semiHidden="1" w:unhideWhenUsed="1"/>
-    <w:lsdException w:name="HTML Bottom of Form" w:semiHidden="1" w:unhideWhenUsed="1"/>
-    <w:lsdException w:name="Normal (Web)" w:semiHidden="1" w:unhideWhenUsed="1"/>
-    <w:lsdException w:name="HTML Acronym" w:semiHidden="1" w:unhideWhenUsed="1"/>
-    <w:lsdException w:name="HTML Address" w:semiHidden="1" w:unhideWhenUsed="1"/>
-    <w:lsdException w:name="HTML Cite" w:semiHidden="1" w:unhideWhenUsed="1"/>
-    <w:lsdException w:name="HTML Code" w:semiHidden="1" w:unhideWhenUsed="1"/>
-    <w:lsdException w:name="HTML Definition" w:semiHidden="1" w:unhideWhenUsed="1"/>
-    <w:lsdException w:name="HTML Keyboard" w:semiHidden="1" w:unhideWhenUsed="1"/>
-    <w:lsdException w:name="HTML Preformatted" w:semiHidden="1" w:unhideWhenUsed="1"/>
-    <w:lsdException w:name="HTML Sample" w:semiHidden="1" w:unhideWhenUsed="1"/>
-    <w:lsdException w:name="HTML Typewriter" w:semiHidden="1" w:unhideWhenUsed="1"/>
-    <w:lsdException w:name="HTML Variable" w:semiHidden="1" w:unhideWhenUsed="1"/>
-    <w:lsdException w:name="Normal Table" w:semiHidden="1" w:unhideWhenUsed="1"/>
-    <w:lsdException w:name="annotation subject" w:semiHidden="1" w:unhideWhenUsed="1"/>
-    <w:lsdException w:name="No List" w:semiHidden="1" w:unhideWhenUsed="1"/>
-    <w:lsdException w:name="Outline List 1" w:semiHidden="1" w:unhideWhenUsed="1"/>
-    <w:lsdException w:name="Outline List 2" w:semiHidden="1" w:unhideWhenUsed="1"/>
-    <w:lsdException w:name="Outline List 3" w:semiHidden="1" w:unhideWhenUsed="1"/>
-    <w:lsdException w:name="Table Simple 1" w:semiHidden="1" w:unhideWhenUsed="1"/>
-    <w:lsdException w:name="Table Simple 2" w:semiHidden="1" w:unhideWhenUsed="1"/>
-    <w:lsdException w:name="Table Simple 3" w:semiHidden="1" w:unhideWhenUsed="1"/>
-    <w:lsdException w:name="Table Classic 1" w:semiHidden="1" w:unhideWhenUsed="1"/>
-    <w:lsdException w:name="Table Classic 2" w:semiHidden="1" w:unhideWhenUsed="1"/>
-    <w:lsdException w:name="Table Classic 3" w:semiHidden="1" w:unhideWhenUsed="1"/>
-    <w:lsdException w:name="Table Classic 4" w:semiHidden="1" w:unhideWhenUsed="1"/>
-    <w:lsdException w:name="Table Colorful 1" w:semiHidden="1" w:unhideWhenUsed="1"/>
-    <w:lsdException w:name="Table Colorful 2" w:semiHidden="1" w:unhideWhenUsed="1"/>
-    <w:lsdException w:name="Table Colorful 3" w:semiHidden="1" w:unhideWhenUsed="1"/>
-    <w:lsdException w:name="Table Columns 1" w:semiHidden="1" w:unhideWhenUsed="1"/>
-    <w:lsdException w:name="Table Columns 2" w:semiHidden="1" w:unhideWhenUsed="1"/>
-    <w:lsdException w:name="Table Columns 3" w:semiHidden="1" w:unhideWhenUsed="1"/>
-    <w:lsdException w:name="Table Columns 4" w:semiHidden="1" w:unhideWhenUsed="1"/>
-    <w:lsdException w:name="Table Columns 5" w:semiHidden="1" w:unhideWhenUsed="1"/>
-    <w:lsdException w:name="Table Grid 1" w:semiHidden="1" w:unhideWhenUsed="1"/>
-    <w:lsdException w:name="Table Grid 2" w:semiHidden="1" w:unhideWhenUsed="1"/>
-    <w:lsdException w:name="Table Grid 3" w:semiHidden="1" w:unhideWhenUsed="1"/>
-    <w:lsdException w:name="Table Grid 4" w:semiHidden="1" w:unhideWhenUsed="1"/>
-    <w:lsdException w:name="Table Grid 5" w:semiHidden="1" w:unhideWhenUsed="1"/>
-    <w:lsdException w:name="Table Grid 6" w:semiHidden="1" w:unhideWhenUsed="1"/>
-    <w:lsdException w:name="Table Grid 7" w:semiHidden="1" w:unhideWhenUsed="1"/>
-    <w:lsdException w:name="Table Grid 8" w:semiHidden="1" w:unhideWhenUsed="1"/>
-    <w:lsdException w:name="Table List 1" w:semiHidden="1" w:unhideWhenUsed="1"/>
-    <w:lsdException w:name="Table List 2" w:semiHidden="1" w:unhideWhenUsed="1"/>
-    <w:lsdException w:name="Table List 3" w:semiHidden="1" w:unhideWhenUsed="1"/>
-    <w:lsdException w:name="Table List 4" w:semiHidden="1" w:unhideWhenUsed="1"/>
-    <w:lsdException w:name="Table List 5" w:semiHidden="1" w:unhideWhenUsed="1"/>
-    <w:lsdException w:name="Table List 6" w:semiHidden="1" w:unhideWhenUsed="1"/>
-    <w:lsdException w:name="Table List 7" w:semiHidden="1" w:unhideWhenUsed="1"/>
-    <w:lsdException w:name="Table List 8" w:semiHidden="1" w:unhideWhenUsed="1"/>
-    <w:lsdException w:name="Table 3D effects 1" w:semiHidden="1" w:unhideWhenUsed="1"/>
-    <w:lsdException w:name="Table 3D effects 2" w:semiHidden="1" w:unhideWhenUsed="1"/>
-    <w:lsdException w:name="Table 3D effects 3" w:semiHidden="1" w:unhideWhenUsed="1"/>
-    <w:lsdException w:name="Table Contemporary" w:semiHidden="1" w:unhideWhenUsed="1"/>
-    <w:lsdException w:name="Table Elegant" w:semiHidden="1" w:unhideWhenUsed="1"/>
-    <w:lsdException w:name="Table Professional" w:semiHidden="1" w:unhideWhenUsed="1"/>
-    <w:lsdException w:name="Table Subtle 1" w:semiHidden="1" w:unhideWhenUsed="1"/>
-    <w:lsdException w:name="Table Subtle 2" w:semiHidden="1" w:unhideWhenUsed="1"/>
-    <w:lsdException w:name="Table Web 1" w:semiHidden="1" w:unhideWhenUsed="1"/>
-    <w:lsdException w:name="Table Web 2" w:semiHidden="1" w:unhideWhenUsed="1"/>
-    <w:lsdException w:name="Table Web 3" w:semiHidden="1" w:unhideWhenUsed="1"/>
-    <w:lsdException w:name="Balloon Text" w:semiHidden="1" w:unhideWhenUsed="1"/>
-    <w:lsdException w:name="Table Grid" w:uiPriority="39"/>
-    <w:lsdException w:name="Table Theme" w:semiHidden="1" w:unhideWhenUsed="1"/>
-    <w:lsdException w:name="Placeholder Text" w:semiHidden="1"/>
-    <w:lsdException w:name="No Spacing" w:uiPriority="1" w:qFormat="1"/>
-    <w:lsdException w:name="Light Shading" w:uiPriority="60"/>
-    <w:lsdException w:name="Light List" w:uiPriority="61"/>
-    <w:lsdException w:name="Light Grid" w:uiPriority="62"/>
-    <w:lsdException w:name="Medium Shading 1" w:uiPriority="63"/>
-    <w:lsdException w:name="Medium Shading 2" w:uiPriority="64"/>
-    <w:lsdException w:name="Medium List 1" w:uiPriority="65"/>
-    <w:lsdException w:name="Medium List 2" w:uiPriority="66"/>
-    <w:lsdException w:name="Medium Grid 1" w:uiPriority="67"/>
-    <w:lsdException w:name="Medium Grid 2" w:uiPriority="68"/>
-    <w:lsdException w:name="Medium Grid 3" w:uiPriority="69"/>
-    <w:lsdException w:name="Dark List" w:uiPriority="70"/>
-    <w:lsdException w:name="Colorful Shading" w:uiPriority="71"/>
-    <w:lsdException w:name="Colorful List" w:uiPriority="72"/>
-    <w:lsdException w:name="Colorful Grid" w:uiPriority="73"/>
-    <w:lsdException w:name="Light Shading Accent 1" w:uiPriority="60"/>
-    <w:lsdException w:name="Light List Accent 1" w:uiPriority="61"/>
-    <w:lsdException w:name="Light Grid Accent 1" w:uiPriority="62"/>
-    <w:lsdException w:name="Medium Shading 1 Accent 1" w:uiPriority="63"/>
-    <w:lsdException w:name="Medium Shading 2 Accent 1" w:uiPriority="64"/>
-    <w:lsdException w:name="Medium List 1 Accent 1" w:uiPriority="65"/>
-    <w:lsdException w:name="Revision" w:semiHidden="1"/>
-    <w:lsdException w:name="List Paragraph" w:uiPriority="34" w:qFormat="1"/>
-    <w:lsdException w:name="Quote" w:uiPriority="29" w:qFormat="1"/>
-    <w:lsdException w:name="Intense Quote" w:uiPriority="30" w:qFormat="1"/>
-    <w:lsdException w:name="Medium List 2 Accent 1" w:uiPriority="66"/>
-    <w:lsdException w:name="Medium Grid 1 Accent 1" w:uiPriority="67"/>
-    <w:lsdException w:name="Medium Grid 2 Accent 1" w:uiPriority="68"/>
-    <w:lsdException w:name="Medium Grid 3 Accent 1" w:uiPriority="69"/>
-    <w:lsdException w:name="Dark List Accent 1" w:uiPriority="70"/>
-    <w:lsdException w:name="Colorful Shading Accent 1" w:uiPriority="71"/>
-    <w:lsdException w:name="Colorful List Accent 1" w:uiPriority="72"/>
-    <w:lsdException w:name="Colorful Grid Accent 1" w:uiPriority="73"/>
-    <w:lsdException w:name="Light Shading Accent 2" w:uiPriority="60"/>
-    <w:lsdException w:name="Light List Accent 2" w:uiPriority="61"/>
-    <w:lsdException w:name="Light Grid Accent 2" w:uiPriority="62"/>
-    <w:lsdException w:name="Medium Shading 1 Accent 2" w:uiPriority="63"/>
-    <w:lsdException w:name="Medium Shading 2 Accent 2" w:uiPriority="64"/>
-    <w:lsdException w:name="Medium List 1 Accent 2" w:uiPriority="65"/>
-    <w:lsdException w:name="Medium List 2 Accent 2" w:uiPriority="66"/>
-    <w:lsdException w:name="Medium Grid 1 Accent 2" w:uiPriority="67"/>
-    <w:lsdException w:name="Medium Grid 2 Accent 2" w:uiPriority="68"/>
-    <w:lsdException w:name="Medium Grid 3 Accent 2" w:uiPriority="69"/>
-    <w:lsdException w:name="Dark List Accent 2" w:uiPriority="70"/>
-    <w:lsdException w:name="Colorful Shading Accent 2" w:uiPriority="71"/>
-    <w:lsdException w:name="Colorful List Accent 2" w:uiPriority="72"/>
-    <w:lsdException w:name="Colorful Grid Accent 2" w:uiPriority="73"/>
-    <w:lsdException w:name="Light Shading Accent 3" w:uiPriority="60"/>
-    <w:lsdException w:name="Light List Accent 3" w:uiPriority="61"/>
-    <w:lsdException w:name="Light Grid Accent 3" w:uiPriority="62"/>
-    <w:lsdException w:name="Medium Shading 1 Accent 3" w:uiPriority="63"/>
-    <w:lsdException w:name="Medium Shading 2 Accent 3" w:uiPriority="64"/>
-    <w:lsdException w:name="Medium List 1 Accent 3" w:uiPriority="65"/>
-    <w:lsdException w:name="Medium List 2 Accent 3" w:uiPriority="66"/>
-    <w:lsdException w:name="Medium Grid 1 Accent 3" w:uiPriority="67"/>
-    <w:lsdException w:name="Medium Grid 2 Accent 3" w:uiPriority="68"/>
-    <w:lsdException w:name="Medium Grid 3 Accent 3" w:uiPriority="69"/>
-    <w:lsdException w:name="Dark List Accent 3" w:uiPriority="70"/>
-    <w:lsdException w:name="Colorful Shading Accent 3" w:uiPriority="71"/>
-    <w:lsdException w:name="Colorful List Accent 3" w:uiPriority="72"/>
-    <w:lsdException w:name="Colorful Grid Accent 3" w:uiPriority="73"/>
-    <w:lsdException w:name="Light Shading Accent 4" w:uiPriority="60"/>
-    <w:lsdException w:name="Light List Accent 4" w:uiPriority="61"/>
-    <w:lsdException w:name="Light Grid Accent 4" w:uiPriority="62"/>
-    <w:lsdException w:name="Medium Shading 1 Accent 4" w:uiPriority="63"/>
-    <w:lsdException w:name="Medium Shading 2 Accent 4" w:uiPriority="64"/>
-    <w:lsdException w:name="Medium List 1 Accent 4" w:uiPriority="65"/>
-    <w:lsdException w:name="Medium List 2 Accent 4" w:uiPriority="66"/>
-    <w:lsdException w:name="Medium Grid 1 Accent 4" w:uiPriority="67"/>
-    <w:lsdException w:name="Medium Grid 2 Accent 4" w:uiPriority="68"/>
-    <w:lsdException w:name="Medium Grid 3 Accent 4" w:uiPriority="69"/>
-    <w:lsdException w:name="Dark List Accent 4" w:uiPriority="70"/>
-    <w:lsdException w:name="Colorful Shading Accent 4" w:uiPriority="71"/>
-    <w:lsdException w:name="Colorful List Accent 4" w:uiPriority="72"/>
-    <w:lsdException w:name="Colorful Grid Accent 4" w:uiPriority="73"/>
-    <w:lsdException w:name="Light Shading Accent 5" w:uiPriority="60"/>
-    <w:lsdException w:name="Light List Accent 5" w:uiPriority="61"/>
-    <w:lsdException w:name="Light Grid Accent 5" w:uiPriority="62"/>
-    <w:lsdException w:name="Medium Shading 1 Accent 5" w:uiPriority="63"/>
-    <w:lsdException w:name="Medium Shading 2 Accent 5" w:uiPriority="64"/>
-    <w:lsdException w:name="Medium List 1 Accent 5" w:uiPriority="65"/>
-    <w:lsdException w:name="Medium List 2 Accent 5" w:uiPriority="66"/>
-    <w:lsdException w:name="Medium Grid 1 Accent 5" w:uiPriority="67"/>
-    <w:lsdException w:name="Medium Grid 2 Accent 5" w:uiPriority="68"/>
-    <w:lsdException w:name="Medium Grid 3 Accent 5" w:uiPriority="69"/>
-    <w:lsdException w:name="Dark List Accent 5" w:uiPriority="70"/>
-    <w:lsdException w:name="Colorful Shading Accent 5" w:uiPriority="71"/>
-    <w:lsdException w:name="Colorful List Accent 5" w:uiPriority="72"/>
-    <w:lsdException w:name="Colorful Grid Accent 5" w:uiPriority="73"/>
-    <w:lsdException w:name="Light Shading Accent 6" w:uiPriority="60"/>
-    <w:lsdException w:name="Light List Accent 6" w:uiPriority="61"/>
-    <w:lsdException w:name="Light Grid Accent 6" w:uiPriority="62"/>
-    <w:lsdException w:name="Medium Shading 1 Accent 6" w:uiPriority="63"/>
-    <w:lsdException w:name="Medium Shading 2 Accent 6" w:uiPriority="64"/>
-    <w:lsdException w:name="Medium List 1 Accent 6" w:uiPriority="65"/>
-    <w:lsdException w:name="Medium List 2 Accent 6" w:uiPriority="66"/>
-    <w:lsdException w:name="Medium Grid 1 Accent 6" w:uiPriority="67"/>
-    <w:lsdException w:name="Medium Grid 2 Accent 6" w:uiPriority="68"/>
-    <w:lsdException w:name="Medium Grid 3 Accent 6" w:uiPriority="69"/>
-    <w:lsdException w:name="Dark List Accent 6" w:uiPriority="70"/>
-    <w:lsdException w:name="Colorful Shading Accent 6" w:uiPriority="71"/>
-    <w:lsdException w:name="Colorful List Accent 6" w:uiPriority="72"/>
-    <w:lsdException w:name="Colorful Grid Accent 6" w:uiPriority="73"/>
-    <w:lsdException w:name="Subtle Emphasis" w:uiPriority="19" w:qFormat="1"/>
-    <w:lsdException w:name="Intense Emphasis" w:uiPriority="21" w:qFormat="1"/>
-    <w:lsdException w:name="Subtle Reference" w:uiPriority="31" w:qFormat="1"/>
-    <w:lsdException w:name="Intense Reference" w:uiPriority="32" w:qFormat="1"/>
-    <w:lsdException w:name="Book Title" w:uiPriority="33" w:qFormat="1"/>
-    <w:lsdException w:name="Bibliography" w:semiHidden="1" w:uiPriority="37" w:unhideWhenUsed="1"/>
-    <w:lsdException w:name="TOC Heading" w:semiHidden="1" w:uiPriority="39" w:unhideWhenUsed="1" w:qFormat="1"/>
-    <w:lsdException w:name="Plain Table 1" w:uiPriority="41"/>
-    <w:lsdException w:name="Plain Table 2" w:uiPriority="42"/>
-    <w:lsdException w:name="Plain Table 3" w:uiPriority="43"/>
-    <w:lsdException w:name="Plain Table 4" w:uiPriority="44"/>
-    <w:lsdException w:name="Plain Table 5" w:uiPriority="45"/>
-    <w:lsdException w:name="Grid Table Light" w:uiPriority="40"/>
-    <w:lsdException w:name="Grid Table 1 Light" w:uiPriority="46"/>
-    <w:lsdException w:name="Grid Table 2" w:uiPriority="47"/>
-    <w:lsdException w:name="Grid Table 3" w:uiPriority="48"/>
-    <w:lsdException w:name="Grid Table 4" w:uiPriority="49"/>
-    <w:lsdException w:name="Grid Table 5 Dark" w:uiPriority="50"/>
-    <w:lsdException w:name="Grid Table 6 Colorful" w:uiPriority="51"/>
-    <w:lsdException w:name="Grid Table 7 Colorful" w:uiPriority="52"/>
-    <w:lsdException w:name="Grid Table 1 Light Accent 1" w:uiPriority="46"/>
-    <w:lsdException w:name="Grid Table 2 Accent 1" w:uiPriority="47"/>
-    <w:lsdException w:name="Grid Table 3 Accent 1" w:uiPriority="48"/>
-    <w:lsdException w:name="Grid Table 4 Accent 1" w:uiPriority="49"/>
-    <w:lsdException w:name="Grid Table 5 Dark Accent 1" w:uiPriority="50"/>
-    <w:lsdException w:name="Grid Table 6 Colorful Accent 1" w:uiPriority="51"/>
-    <w:lsdException w:name="Grid Table 7 Colorful Accent 1" w:uiPriority="52"/>
-    <w:lsdException w:name="Grid Table 1 Light Accent 2" w:uiPriority="46"/>
-    <w:lsdException w:name="Grid Table 2 Accent 2" w:uiPriority="47"/>
-    <w:lsdException w:name="Grid Table 3 Accent 2" w:uiPriority="48"/>
-    <w:lsdException w:name="Grid Table 4 Accent 2" w:uiPriority="49"/>
-    <w:lsdException w:name="Grid Table 5 Dark Accent 2" w:uiPriority="50"/>
-    <w:lsdException w:name="Grid Table 6 Colorful Accent 2" w:uiPriority="51"/>
-    <w:lsdException w:name="Grid Table 7 Colorful Accent 2" w:uiPriority="52"/>
-    <w:lsdException w:name="Grid Table 1 Light Accent 3" w:uiPriority="46"/>
-    <w:lsdException w:name="Grid Table 2 Accent 3" w:uiPriority="47"/>
-    <w:lsdException w:name="Grid Table 3 Accent 3" w:uiPriority="48"/>
-    <w:lsdException w:name="Grid Table 4 Accent 3" w:uiPriority="49"/>
-    <w:lsdException w:name="Grid Table 5 Dark Accent 3" w:uiPriority="50"/>
-    <w:lsdException w:name="Grid Table 6 Colorful Accent 3" w:uiPriority="51"/>
-    <w:lsdException w:name="Grid Table 7 Colorful Accent 3" w:uiPriority="52"/>
-    <w:lsdException w:name="Grid Table 1 Light Accent 4" w:uiPriority="46"/>
-    <w:lsdException w:name="Grid Table 2 Accent 4" w:uiPriority="47"/>
-    <w:lsdException w:name="Grid Table 3 Accent 4" w:uiPriority="48"/>
-    <w:lsdException w:name="Grid Table 4 Accent 4" w:uiPriority="49"/>
-    <w:lsdException w:name="Grid Table 5 Dark Accent 4" w:uiPriority="50"/>
-    <w:lsdException w:name="Grid Table 6 Colorful Accent 4" w:uiPriority="51"/>
-    <w:lsdException w:name="Grid Table 7 Colorful Accent 4" w:uiPriority="52"/>
-    <w:lsdException w:name="Grid Table 1 Light Accent 5" w:uiPriority="46"/>
-    <w:lsdException w:name="Grid Table 2 Accent 5" w:uiPriority="47"/>
-    <w:lsdException w:name="Grid Table 3 Accent 5" w:uiPriority="48"/>
-    <w:lsdException w:name="Grid Table 4 Accent 5" w:uiPriority="49"/>
-    <w:lsdException w:name="Grid Table 5 Dark Accent 5" w:uiPriority="50"/>
-    <w:lsdException w:name="Grid Table 6 Colorful Accent 5" w:uiPriority="51"/>
-    <w:lsdException w:name="Grid Table 7 Colorful Accent 5" w:uiPriority="52"/>
-    <w:lsdException w:name="Grid Table 1 Light Accent 6" w:uiPriority="46"/>
-    <w:lsdException w:name="Grid Table 2 Accent 6" w:uiPriority="47"/>
-    <w:lsdException w:name="Grid Table 3 Accent 6" w:uiPriority="48"/>
-    <w:lsdException w:name="Grid Table 4 Accent 6" w:uiPriority="49"/>
-    <w:lsdException w:name="Grid Table 5 Dark Accent 6" w:uiPriority="50"/>
-    <w:lsdException w:name="Grid Table 6 Colorful Accent 6" w:uiPriority="51"/>
-    <w:lsdException w:name="Grid Table 7 Colorful Accent 6" w:uiPriority="52"/>
-    <w:lsdException w:name="List Table 1 Light" w:uiPriority="46"/>
-    <w:lsdException w:name="List Table 2" w:uiPriority="47"/>
-    <w:lsdException w:name="List Table 3" w:uiPriority="48"/>
-    <w:lsdException w:name="List Table 4" w:uiPriority="49"/>
-    <w:lsdException w:name="List Table 5 Dark" w:uiPriority="50"/>
-    <w:lsdException w:name="List Table 6 Colorful" w:uiPriority="51"/>
-    <w:lsdException w:name="List Table 7 Colorful" w:uiPriority="52"/>
-    <w:lsdException w:name="List Table 1 Light Accent 1" w:uiPriority="46"/>
-    <w:lsdException w:name="List Table 2 Accent 1" w:uiPriority="47"/>
-    <w:lsdException w:name="List Table 3 Accent 1" w:uiPriority="48"/>
-    <w:lsdException w:name="List Table 4 Accent 1" w:uiPriority="49"/>
-    <w:lsdException w:name="List Table 5 Dark Accent 1" w:uiPriority="50"/>
-    <w:lsdException w:name="List Table 6 Colorful Accent 1" w:uiPriority="51"/>
-    <w:lsdException w:name="List Table 7 Colorful Accent 1" w:uiPriority="52"/>
-    <w:lsdException w:name="List Table 1 Light Accent 2" w:uiPriority="46"/>
-    <w:lsdException w:name="List Table 2 Accent 2" w:uiPriority="47"/>
-    <w:lsdException w:name="List Table 3 Accent 2" w:uiPriority="48"/>
-    <w:lsdException w:name="List Table 4 Accent 2" w:uiPriority="49"/>
-    <w:lsdException w:name="List Table 5 Dark Accent 2" w:uiPriority="50"/>
-    <w:lsdException w:name="List Table 6 Colorful Accent 2" w:uiPriority="51"/>
-    <w:lsdException w:name="List Table 7 Colorful Accent 2" w:uiPriority="52"/>
-    <w:lsdException w:name="List Table 1 Light Accent 3" w:uiPriority="46"/>
-    <w:lsdException w:name="List Table 2 Accent 3" w:uiPriority="47"/>
-    <w:lsdException w:name="List Table 3 Accent 3" w:uiPriority="48"/>
-    <w:lsdException w:name="List Table 4 Accent 3" w:uiPriority="49"/>
-    <w:lsdException w:name="List Table 5 Dark Accent 3" w:uiPriority="50"/>
-    <w:lsdException w:name="List Table 6 Colorful Accent 3" w:uiPriority="51"/>
-    <w:lsdException w:name="List Table 7 Colorful Accent 3" w:uiPriority="52"/>
-    <w:lsdException w:name="List Table 1 Light Accent 4" w:uiPriority="46"/>
-    <w:lsdException w:name="List Table 2 Accent 4" w:uiPriority="47"/>
-    <w:lsdException w:name="List Table 3 Accent 4" w:uiPriority="48"/>
-    <w:lsdException w:name="List Table 4 Accent 4" w:uiPriority="49"/>
-    <w:lsdException w:name="List Table 5 Dark Accent 4" w:uiPriority="50"/>
-    <w:lsdException w:name="List Table 6 Colorful Accent 4" w:uiPriority="51"/>
-    <w:lsdException w:name="List Table 7 Colorful Accent 4" w:uiPriority="52"/>
-    <w:lsdException w:name="List Table 1 Light Accent 5" w:uiPriority="46"/>
-    <w:lsdException w:name="List Table 2 Accent 5" w:uiPriority="47"/>
-    <w:lsdException w:name="List Table 3 Accent 5" w:uiPriority="48"/>
-    <w:lsdException w:name="List Table 4 Accent 5" w:uiPriority="49"/>
-    <w:lsdException w:name="List Table 5 Dark Accent 5" w:uiPriority="50"/>
-    <w:lsdException w:name="List Table 6 Colorful Accent 5" w:uiPriority="51"/>
-    <w:lsdException w:name="List Table 7 Colorful Accent 5" w:uiPriority="52"/>
-    <w:lsdException w:name="List Table 1 Light Accent 6" w:uiPriority="46"/>
-    <w:lsdException w:name="List Table 2 Accent 6" w:uiPriority="47"/>
-    <w:lsdException w:name="List Table 3 Accent 6" w:uiPriority="48"/>
-    <w:lsdException w:name="List Table 4 Accent 6" w:uiPriority="49"/>
-    <w:lsdException w:name="List Table 5 Dark Accent 6" w:uiPriority="50"/>
-    <w:lsdException w:name="List Table 6 Colorful Accent 6" w:uiPriority="51"/>
-    <w:lsdException w:name="List Table 7 Colorful Accent 6" w:uiPriority="52"/>
+  <w:latentStyles w:defLockedState="0" w:defUIPriority="99" w:defSemiHidden="1" w:defUnhideWhenUsed="1" w:defQFormat="0" w:count="267">
+    <w:lsdException w:name="Normal" w:semiHidden="0" w:uiPriority="0" w:unhideWhenUsed="0" w:qFormat="1"/>
+    <w:lsdException w:name="heading 1" w:semiHidden="0" w:uiPriority="0" w:unhideWhenUsed="0" w:qFormat="1"/>
+    <w:lsdException w:name="heading 2" w:uiPriority="0" w:qFormat="1"/>
+    <w:lsdException w:name="heading 3" w:uiPriority="9" w:qFormat="1"/>
+    <w:lsdException w:name="heading 4" w:uiPriority="9" w:qFormat="1"/>
+    <w:lsdException w:name="heading 5" w:uiPriority="9" w:qFormat="1"/>
+    <w:lsdException w:name="heading 6" w:uiPriority="9" w:qFormat="1"/>
+    <w:lsdException w:name="heading 7" w:uiPriority="9" w:qFormat="1"/>
+    <w:lsdException w:name="heading 8" w:uiPriority="9" w:qFormat="1"/>
+    <w:lsdException w:name="heading 9" w:uiPriority="9" w:qFormat="1"/>
+    <w:lsdException w:name="toc 1" w:uiPriority="39"/>
+    <w:lsdException w:name="toc 2" w:uiPriority="39"/>
+    <w:lsdException w:name="toc 3" w:uiPriority="39"/>
+    <w:lsdException w:name="toc 4" w:uiPriority="39"/>
+    <w:lsdException w:name="toc 5" w:uiPriority="39"/>
+    <w:lsdException w:name="toc 6" w:uiPriority="39"/>
+    <w:lsdException w:name="toc 7" w:uiPriority="39"/>
+    <w:lsdException w:name="toc 8" w:uiPriority="39"/>
+    <w:lsdException w:name="toc 9" w:uiPriority="39"/>
+    <w:lsdException w:name="caption" w:uiPriority="35" w:qFormat="1"/>
+    <w:lsdException w:name="Title" w:semiHidden="0" w:uiPriority="10" w:unhideWhenUsed="0" w:qFormat="1"/>
+    <w:lsdException w:name="Default Paragraph Font" w:uiPriority="1"/>
+    <w:lsdException w:name="Subtitle" w:semiHidden="0" w:uiPriority="11" w:unhideWhenUsed="0" w:qFormat="1"/>
+    <w:lsdException w:name="Strong" w:semiHidden="0" w:uiPriority="22" w:unhideWhenUsed="0" w:qFormat="1"/>
+    <w:lsdException w:name="Emphasis" w:semiHidden="0" w:uiPriority="20" w:unhideWhenUsed="0" w:qFormat="1"/>
+    <w:lsdException w:name="Table Grid" w:semiHidden="0" w:uiPriority="39" w:unhideWhenUsed="0"/>
+    <w:lsdException w:name="Placeholder Text" w:unhideWhenUsed="0"/>
+    <w:lsdException w:name="No Spacing" w:semiHidden="0" w:uiPriority="1" w:unhideWhenUsed="0" w:qFormat="1"/>
+    <w:lsdException w:name="Light Shading" w:semiHidden="0" w:uiPriority="60" w:unhideWhenUsed="0"/>
+    <w:lsdException w:name="Light List" w:semiHidden="0" w:uiPriority="61" w:unhideWhenUsed="0"/>
+    <w:lsdException w:name="Light Grid" w:semiHidden="0" w:uiPriority="62" w:unhideWhenUsed="0"/>
+    <w:lsdException w:name="Medium Shading 1" w:semiHidden="0" w:uiPriority="63" w:unhideWhenUsed="0"/>
+    <w:lsdException w:name="Medium Shading 2" w:semiHidden="0" w:uiPriority="64" w:unhideWhenUsed="0"/>
+    <w:lsdException w:name="Medium List 1" w:semiHidden="0" w:uiPriority="65" w:unhideWhenUsed="0"/>
+    <w:lsdException w:name="Medium List 2" w:semiHidden="0" w:uiPriority="66" w:unhideWhenUsed="0"/>
+    <w:lsdException w:name="Medium Grid 1" w:semiHidden="0" w:uiPriority="67" w:unhideWhenUsed="0"/>
+    <w:lsdException w:name="Medium Grid 2" w:semiHidden="0" w:uiPriority="68" w:unhideWhenUsed="0"/>
+    <w:lsdException w:name="Medium Grid 3" w:semiHidden="0" w:uiPriority="69" w:unhideWhenUsed="0"/>
+    <w:lsdException w:name="Dark List" w:semiHidden="0" w:uiPriority="70" w:unhideWhenUsed="0"/>
+    <w:lsdException w:name="Colorful Shading" w:semiHidden="0" w:uiPriority="71" w:unhideWhenUsed="0"/>
+    <w:lsdException w:name="Colorful List" w:semiHidden="0" w:uiPriority="72" w:unhideWhenUsed="0"/>
+    <w:lsdException w:name="Colorful Grid" w:semiHidden="0" w:uiPriority="73" w:unhideWhenUsed="0"/>
+    <w:lsdException w:name="Light Shading Accent 1" w:semiHidden="0" w:uiPriority="60" w:unhideWhenUsed="0"/>
+    <w:lsdException w:name="Light List Accent 1" w:semiHidden="0" w:uiPriority="61" w:unhideWhenUsed="0"/>
+    <w:lsdException w:name="Light Grid Accent 1" w:semiHidden="0" w:uiPriority="62" w:unhideWhenUsed="0"/>
+    <w:lsdException w:name="Medium Shading 1 Accent 1" w:semiHidden="0" w:uiPriority="63" w:unhideWhenUsed="0"/>
+    <w:lsdException w:name="Medium Shading 2 Accent 1" w:semiHidden="0" w:uiPriority="64" w:unhideWhenUsed="0"/>
+    <w:lsdException w:name="Medium List 1 Accent 1" w:semiHidden="0" w:uiPriority="65" w:unhideWhenUsed="0"/>
+    <w:lsdException w:name="Revision" w:unhideWhenUsed="0"/>
+    <w:lsdException w:name="List Paragraph" w:semiHidden="0" w:uiPriority="34" w:unhideWhenUsed="0" w:qFormat="1"/>
+    <w:lsdException w:name="Quote" w:semiHidden="0" w:uiPriority="29" w:unhideWhenUsed="0" w:qFormat="1"/>
+    <w:lsdException w:name="Intense Quote" w:semiHidden="0" w:uiPriority="30" w:unhideWhenUsed="0" w:qFormat="1"/>
+    <w:lsdException w:name="Medium List 2 Accent 1" w:semiHidden="0" w:uiPriority="66" w:unhideWhenUsed="0"/>
+    <w:lsdException w:name="Medium Grid 1 Accent 1" w:semiHidden="0" w:uiPriority="67" w:unhideWhenUsed="0"/>
+    <w:lsdException w:name="Medium Grid 2 Accent 1" w:semiHidden="0" w:uiPriority="68" w:unhideWhenUsed="0"/>
+    <w:lsdException w:name="Medium Grid 3 Accent 1" w:semiHidden="0" w:uiPriority="69" w:unhideWhenUsed="0"/>
+    <w:lsdException w:name="Dark List Accent 1" w:semiHidden="0" w:uiPriority="70" w:unhideWhenUsed="0"/>
+    <w:lsdException w:name="Colorful Shading Accent 1" w:semiHidden="0" w:uiPriority="71" w:unhideWhenUsed="0"/>
+    <w:lsdException w:name="Colorful List Accent 1" w:semiHidden="0" w:uiPriority="72" w:unhideWhenUsed="0"/>
+    <w:lsdException w:name="Colorful Grid Accent 1" w:semiHidden="0" w:uiPriority="73" w:unhideWhenUsed="0"/>
+    <w:lsdException w:name="Light Shading Accent 2" w:semiHidden="0" w:uiPriority="60" w:unhideWhenUsed="0"/>
+    <w:lsdException w:name="Light List Accent 2" w:semiHidden="0" w:uiPriority="61" w:unhideWhenUsed="0"/>
+    <w:lsdException w:name="Light Grid Accent 2" w:semiHidden="0" w:uiPriority="62" w:unhideWhenUsed="0"/>
+    <w:lsdException w:name="Medium Shading 1 Accent 2" w:semiHidden="0" w:uiPriority="63" w:unhideWhenUsed="0"/>
+    <w:lsdException w:name="Medium Shading 2 Accent 2" w:semiHidden="0" w:uiPriority="64" w:unhideWhenUsed="0"/>
+    <w:lsdException w:name="Medium List 1 Accent 2" w:semiHidden="0" w:uiPriority="65" w:unhideWhenUsed="0"/>
+    <w:lsdException w:name="Medium List 2 Accent 2" w:semiHidden="0" w:uiPriority="66" w:unhideWhenUsed="0"/>
+    <w:lsdException w:name="Medium Grid 1 Accent 2" w:semiHidden="0" w:uiPriority="67" w:unhideWhenUsed="0"/>
+    <w:lsdException w:name="Medium Grid 2 Accent 2" w:semiHidden="0" w:uiPriority="68" w:unhideWhenUsed="0"/>
+    <w:lsdException w:name="Medium Grid 3 Accent 2" w:semiHidden="0" w:uiPriority="69" w:unhideWhenUsed="0"/>
+    <w:lsdException w:name="Dark List Accent 2" w:semiHidden="0" w:uiPriority="70" w:unhideWhenUsed="0"/>
+    <w:lsdException w:name="Colorful Shading Accent 2" w:semiHidden="0" w:uiPriority="71" w:unhideWhenUsed="0"/>
+    <w:lsdException w:name="Colorful List Accent 2" w:semiHidden="0" w:uiPriority="72" w:unhideWhenUsed="0"/>
+    <w:lsdException w:name="Colorful Grid Accent 2" w:semiHidden="0" w:uiPriority="73" w:unhideWhenUsed="0"/>
+    <w:lsdException w:name="Light Shading Accent 3" w:semiHidden="0" w:uiPriority="60" w:unhideWhenUsed="0"/>
+    <w:lsdException w:name="Light List Accent 3" w:semiHidden="0" w:uiPriority="61" w:unhideWhenUsed="0"/>
+    <w:lsdException w:name="Light Grid Accent 3" w:semiHidden="0" w:uiPriority="62" w:unhideWhenUsed="0"/>
+    <w:lsdException w:name="Medium Shading 1 Accent 3" w:semiHidden="0" w:uiPriority="63" w:unhideWhenUsed="0"/>
+    <w:lsdException w:name="Medium Shading 2 Accent 3" w:semiHidden="0" w:uiPriority="64" w:unhideWhenUsed="0"/>
+    <w:lsdException w:name="Medium List 1 Accent 3" w:semiHidden="0" w:uiPriority="65" w:unhideWhenUsed="0"/>
+    <w:lsdException w:name="Medium List 2 Accent 3" w:semiHidden="0" w:uiPriority="66" w:unhideWhenUsed="0"/>
+    <w:lsdException w:name="Medium Grid 1 Accent 3" w:semiHidden="0" w:uiPriority="67" w:unhideWhenUsed="0"/>
+    <w:lsdException w:name="Medium Grid 2 Accent 3" w:semiHidden="0" w:uiPriority="68" w:unhideWhenUsed="0"/>
+    <w:lsdException w:name="Medium Grid 3 Accent 3" w:semiHidden="0" w:uiPriority="69" w:unhideWhenUsed="0"/>
+    <w:lsdException w:name="Dark List Accent 3" w:semiHidden="0" w:uiPriority="70" w:unhideWhenUsed="0"/>
+    <w:lsdException w:name="Colorful Shading Accent 3" w:semiHidden="0" w:uiPriority="71" w:unhideWhenUsed="0"/>
+    <w:lsdException w:name="Colorful List Accent 3" w:semiHidden="0" w:uiPriority="72" w:unhideWhenUsed="0"/>
+    <w:lsdException w:name="Colorful Grid Accent 3" w:semiHidden="0" w:uiPriority="73" w:unhideWhenUsed="0"/>
+    <w:lsdException w:name="Light Shading Accent 4" w:semiHidden="0" w:uiPriority="60" w:unhideWhenUsed="0"/>
+    <w:lsdException w:name="Light List Accent 4" w:semiHidden="0" w:uiPriority="61" w:unhideWhenUsed="0"/>
+    <w:lsdException w:name="Light Grid Accent 4" w:semiHidden="0" w:uiPriority="62" w:unhideWhenUsed="0"/>
+    <w:lsdException w:name="Medium Shading 1 Accent 4" w:semiHidden="0" w:uiPriority="63" w:unhideWhenUsed="0"/>
+    <w:lsdException w:name="Medium Shading 2 Accent 4" w:semiHidden="0" w:uiPriority="64" w:unhideWhenUsed="0"/>
+    <w:lsdException w:name="Medium List 1 Accent 4" w:semiHidden="0" w:uiPriority="65" w:unhideWhenUsed="0"/>
+    <w:lsdException w:name="Medium List 2 Accent 4" w:semiHidden="0" w:uiPriority="66" w:unhideWhenUsed="0"/>
+    <w:lsdException w:name="Medium Grid 1 Accent 4" w:semiHidden="0" w:uiPriority="67" w:unhideWhenUsed="0"/>
+    <w:lsdException w:name="Medium Grid 2 Accent 4" w:semiHidden="0" w:uiPriority="68" w:unhideWhenUsed="0"/>
+    <w:lsdException w:name="Medium Grid 3 Accent 4" w:semiHidden="0" w:uiPriority="69" w:unhideWhenUsed="0"/>
+    <w:lsdException w:name="Dark List Accent 4" w:semiHidden="0" w:uiPriority="70" w:unhideWhenUsed="0"/>
+    <w:lsdException w:name="Colorful Shading Accent 4" w:semiHidden="0" w:uiPriority="71" w:unhideWhenUsed="0"/>
+    <w:lsdException w:name="Colorful List Accent 4" w:semiHidden="0" w:uiPriority="72" w:unhideWhenUsed="0"/>
+    <w:lsdException w:name="Colorful Grid Accent 4" w:semiHidden="0" w:uiPriority="73" w:unhideWhenUsed="0"/>
+    <w:lsdException w:name="Light Shading Accent 5" w:semiHidden="0" w:uiPriority="60" w:unhideWhenUsed="0"/>
+    <w:lsdException w:name="Light List Accent 5" w:semiHidden="0" w:uiPriority="61" w:unhideWhenUsed="0"/>
+    <w:lsdException w:name="Light Grid Accent 5" w:semiHidden="0" w:uiPriority="62" w:unhideWhenUsed="0"/>
+    <w:lsdException w:name="Medium Shading 1 Accent 5" w:semiHidden="0" w:uiPriority="63" w:unhideWhenUsed="0"/>
+    <w:lsdException w:name="Medium Shading 2 Accent 5" w:semiHidden="0" w:uiPriority="64" w:unhideWhenUsed="0"/>
+    <w:lsdException w:name="Medium List 1 Accent 5" w:semiHidden="0" w:uiPriority="65" w:unhideWhenUsed="0"/>
+    <w:lsdException w:name="Medium List 2 Accent 5" w:semiHidden="0" w:uiPriority="66" w:unhideWhenUsed="0"/>
+    <w:lsdException w:name="Medium Grid 1 Accent 5" w:semiHidden="0" w:uiPriority="67" w:unhideWhenUsed="0"/>
+    <w:lsdException w:name="Medium Grid 2 Accent 5" w:semiHidden="0" w:uiPriority="68" w:unhideWhenUsed="0"/>
+    <w:lsdException w:name="Medium Grid 3 Accent 5" w:semiHidden="0" w:uiPriority="69" w:unhideWhenUsed="0"/>
+    <w:lsdException w:name="Dark List Accent 5" w:semiHidden="0" w:uiPriority="70" w:unhideWhenUsed="0"/>
+    <w:lsdException w:name="Colorful Shading Accent 5" w:semiHidden="0" w:uiPriority="71" w:unhideWhenUsed="0"/>
+    <w:lsdException w:name="Colorful List Accent 5" w:semiHidden="0" w:uiPriority="72" w:unhideWhenUsed="0"/>
+    <w:lsdException w:name="Colorful Grid Accent 5" w:semiHidden="0" w:uiPriority="73" w:unhideWhenUsed="0"/>
+    <w:lsdException w:name="Light Shading Accent 6" w:semiHidden="0" w:uiPriority="60" w:unhideWhenUsed="0"/>
+    <w:lsdException w:name="Light List Accent 6" w:semiHidden="0" w:uiPriority="61" w:unhideWhenUsed="0"/>
+    <w:lsdException w:name="Light Grid Accent 6" w:semiHidden="0" w:uiPriority="62" w:unhideWhenUsed="0"/>
+    <w:lsdException w:name="Medium Shading 1 Accent 6" w:semiHidden="0" w:uiPriority="63" w:unhideWhenUsed="0"/>
+    <w:lsdException w:name="Medium Shading 2 Accent 6" w:semiHidden="0" w:uiPriority="64" w:unhideWhenUsed="0"/>
+    <w:lsdException w:name="Medium List 1 Accent 6" w:semiHidden="0" w:uiPriority="65" w:unhideWhenUsed="0"/>
+    <w:lsdException w:name="Medium List 2 Accent 6" w:semiHidden="0" w:uiPriority="66" w:unhideWhenUsed="0"/>
+    <w:lsdException w:name="Medium Grid 1 Accent 6" w:semiHidden="0" w:uiPriority="67" w:unhideWhenUsed="0"/>
+    <w:lsdException w:name="Medium Grid 2 Accent 6" w:semiHidden="0" w:uiPriority="68" w:unhideWhenUsed="0"/>
+    <w:lsdException w:name="Medium Grid 3 Accent 6" w:semiHidden="0" w:uiPriority="69" w:unhideWhenUsed="0"/>
+    <w:lsdException w:name="Dark List Accent 6" w:semiHidden="0" w:uiPriority="70" w:unhideWhenUsed="0"/>
+    <w:lsdException w:name="Colorful Shading Accent 6" w:semiHidden="0" w:uiPriority="71" w:unhideWhenUsed="0"/>
+    <w:lsdException w:name="Colorful List Accent 6" w:semiHidden="0" w:uiPriority="72" w:unhideWhenUsed="0"/>
+    <w:lsdException w:name="Colorful Grid Accent 6" w:semiHidden="0" w:uiPriority="73" w:unhideWhenUsed="0"/>
+    <w:lsdException w:name="Subtle Emphasis" w:semiHidden="0" w:uiPriority="19" w:unhideWhenUsed="0" w:qFormat="1"/>
+    <w:lsdException w:name="Intense Emphasis" w:semiHidden="0" w:uiPriority="21" w:unhideWhenUsed="0" w:qFormat="1"/>
+    <w:lsdException w:name="Subtle Reference" w:semiHidden="0" w:uiPriority="31" w:unhideWhenUsed="0" w:qFormat="1"/>
+    <w:lsdException w:name="Intense Reference" w:semiHidden="0" w:uiPriority="32" w:unhideWhenUsed="0" w:qFormat="1"/>
+    <w:lsdException w:name="Book Title" w:semiHidden="0" w:uiPriority="33" w:unhideWhenUsed="0" w:qFormat="1"/>
+    <w:lsdException w:name="Bibliography" w:uiPriority="37"/>
+    <w:lsdException w:name="TOC Heading" w:uiPriority="39" w:qFormat="1"/>
   </w:latentStyles>
   <w:style w:type="paragraph" w:default="1" w:styleId="Normal">
     <w:name w:val="Normal"/>
@@ -7962,6 +7943,7 @@
     <w:uiPriority w:val="99"/>
     <w:semiHidden/>
     <w:unhideWhenUsed/>
+    <w:qFormat/>
     <w:tblPr>
       <w:tblInd w:w="0" w:type="dxa"/>
       <w:tblCellMar>
@@ -7978,7 +7960,7 @@
     <w:semiHidden/>
     <w:unhideWhenUsed/>
   </w:style>
-  <w:style w:type="paragraph" w:styleId="Puesto">
+  <w:style w:type="paragraph" w:styleId="Ttulo">
     <w:name w:val="Title"/>
     <w:basedOn w:val="Normal"/>
     <w:next w:val="Normal"/>
@@ -8433,7 +8415,7 @@
   <a:extraClrSchemeLst/>
   <a:extLst>
     <a:ext uri="{05A4C25C-085E-4340-85A3-A5531E510DB2}">
-      <thm15:themeFamily xmlns:thm15="http://schemas.microsoft.com/office/thememl/2012/main" name="Office Theme" id="{62F939B6-93AF-4DB8-9C6B-D6C7DFDC589F}" vid="{4A3C46E8-61CC-4603-A589-7422A47A8E4A}"/>
+      <thm15:themeFamily xmlns:thm15="http://schemas.microsoft.com/office/thememl/2012/main" xmlns="" name="Office Theme" id="{62F939B6-93AF-4DB8-9C6B-D6C7DFDC589F}" vid="{4A3C46E8-61CC-4603-A589-7422A47A8E4A}"/>
     </a:ext>
   </a:extLst>
 </a:theme>

</xml_diff>